<commit_message>
Actualiza cambios en rama propia
</commit_message>
<xml_diff>
--- a/Linea Base/RSAC/Línea Base de Constitución del Proyecto/RSAC_ACP.docx
+++ b/Linea Base/RSAC/Línea Base de Constitución del Proyecto/RSAC_ACP.docx
@@ -1,6 +1,6 @@
 
 <file path=word/document.xml><?xml version="1.0" encoding="utf-8"?>
-<w:document xmlns:wpc="http://schemas.microsoft.com/office/word/2010/wordprocessingCanvas" xmlns:cx="http://schemas.microsoft.com/office/drawing/2014/chartex" xmlns:cx1="http://schemas.microsoft.com/office/drawing/2015/9/8/chartex" xmlns:cx2="http://schemas.microsoft.com/office/drawing/2015/10/21/chartex" xmlns:cx3="http://schemas.microsoft.com/office/drawing/2016/5/9/chartex" xmlns:cx4="http://schemas.microsoft.com/office/drawing/2016/5/10/chartex" xmlns:cx5="http://schemas.microsoft.com/office/drawing/2016/5/11/chartex" xmlns:cx6="http://schemas.microsoft.com/office/drawing/2016/5/12/chartex" xmlns:cx7="http://schemas.microsoft.com/office/drawing/2016/5/13/chartex" xmlns:cx8="http://schemas.microsoft.com/office/drawing/2016/5/14/chartex" xmlns:mc="http://schemas.openxmlformats.org/markup-compatibility/2006" xmlns:aink="http://schemas.microsoft.com/office/drawing/2016/ink" xmlns:am3d="http://schemas.microsoft.com/office/drawing/2017/model3d" xmlns:o="urn:schemas-microsoft-com:office:office" xmlns:r="http://schemas.openxmlformats.org/officeDocument/2006/relationships" xmlns:m="http://schemas.openxmlformats.org/officeDocument/2006/math" xmlns:v="urn:schemas-microsoft-com:vml" xmlns:wp14="http://schemas.microsoft.com/office/word/2010/wordprocessingDrawing" xmlns:wp="http://schemas.openxmlformats.org/drawingml/2006/wordprocessingDrawing" xmlns:w10="urn:schemas-microsoft-com:office:word" xmlns:w="http://schemas.openxmlformats.org/wordprocessingml/2006/main" xmlns:w14="http://schemas.microsoft.com/office/word/2010/wordml" xmlns:w15="http://schemas.microsoft.com/office/word/2012/wordml" xmlns:w16cid="http://schemas.microsoft.com/office/word/2016/wordml/cid" xmlns:w16se="http://schemas.microsoft.com/office/word/2015/wordml/symex" xmlns:wpg="http://schemas.microsoft.com/office/word/2010/wordprocessingGroup" xmlns:wpi="http://schemas.microsoft.com/office/word/2010/wordprocessingInk" xmlns:wne="http://schemas.microsoft.com/office/word/2006/wordml" xmlns:wps="http://schemas.microsoft.com/office/word/2010/wordprocessingShape" mc:Ignorable="w14 w15 w16se w16cid wp14">
+<w:document xmlns:wpc="http://schemas.microsoft.com/office/word/2010/wordprocessingCanvas" xmlns:cx="http://schemas.microsoft.com/office/drawing/2014/chartex" xmlns:cx1="http://schemas.microsoft.com/office/drawing/2015/9/8/chartex" xmlns:mc="http://schemas.openxmlformats.org/markup-compatibility/2006" xmlns:o="urn:schemas-microsoft-com:office:office" xmlns:r="http://schemas.openxmlformats.org/officeDocument/2006/relationships" xmlns:m="http://schemas.openxmlformats.org/officeDocument/2006/math" xmlns:v="urn:schemas-microsoft-com:vml" xmlns:wp14="http://schemas.microsoft.com/office/word/2010/wordprocessingDrawing" xmlns:wp="http://schemas.openxmlformats.org/drawingml/2006/wordprocessingDrawing" xmlns:w10="urn:schemas-microsoft-com:office:word" xmlns:w="http://schemas.openxmlformats.org/wordprocessingml/2006/main" xmlns:w14="http://schemas.microsoft.com/office/word/2010/wordml" xmlns:w15="http://schemas.microsoft.com/office/word/2012/wordml" xmlns:w16se="http://schemas.microsoft.com/office/word/2015/wordml/symex" xmlns:wpg="http://schemas.microsoft.com/office/word/2010/wordprocessingGroup" xmlns:wpi="http://schemas.microsoft.com/office/word/2010/wordprocessingInk" xmlns:wne="http://schemas.microsoft.com/office/word/2006/wordml" xmlns:wps="http://schemas.microsoft.com/office/word/2010/wordprocessingShape" mc:Ignorable="w14 w15 w16se wp14">
   <w:body>
     <w:sdt>
       <w:sdtPr>
@@ -22,13 +22,13 @@
         </w:rPr>
       </w:sdtEndPr>
       <w:sdtContent>
-        <w:bookmarkStart w:id="0" w:name="_Toc391715346" w:displacedByCustomXml="prev"/>
+        <w:bookmarkStart w:id="0" w:name="_Toc391325453" w:displacedByCustomXml="prev"/>
         <w:bookmarkEnd w:id="0" w:displacedByCustomXml="prev"/>
-        <w:bookmarkStart w:id="1" w:name="_Toc391714504" w:displacedByCustomXml="prev"/>
+        <w:bookmarkStart w:id="1" w:name="_Toc391714464" w:displacedByCustomXml="prev"/>
         <w:bookmarkEnd w:id="1" w:displacedByCustomXml="prev"/>
-        <w:bookmarkStart w:id="2" w:name="_Toc391714464" w:displacedByCustomXml="prev"/>
+        <w:bookmarkStart w:id="2" w:name="_Toc391714504" w:displacedByCustomXml="prev"/>
         <w:bookmarkEnd w:id="2" w:displacedByCustomXml="prev"/>
-        <w:bookmarkStart w:id="3" w:name="_Toc391325453" w:displacedByCustomXml="prev"/>
+        <w:bookmarkStart w:id="3" w:name="_Toc391715346" w:displacedByCustomXml="prev"/>
         <w:bookmarkEnd w:id="3" w:displacedByCustomXml="prev"/>
         <w:p>
           <w:pPr>
@@ -50,7 +50,7 @@
             <w:rPr>
               <w:rFonts w:ascii="NewsGotT" w:hAnsi="NewsGotT"/>
               <w:noProof/>
-              <w:lang w:val="es-PE" w:eastAsia="es-PE"/>
+              <w:lang w:eastAsia="es-ES"/>
             </w:rPr>
             <mc:AlternateContent>
               <mc:Choice Requires="wps">
@@ -106,8 +106,6 @@
                                 <w:pPr>
                                   <w:jc w:val="center"/>
                                 </w:pPr>
-                                <w:bookmarkStart w:id="4" w:name="_GoBack"/>
-                                <w:bookmarkEnd w:id="4"/>
                               </w:p>
                             </w:txbxContent>
                           </wps:txbx>
@@ -138,8 +136,6 @@
                           <w:pPr>
                             <w:jc w:val="center"/>
                           </w:pPr>
-                          <w:bookmarkStart w:id="5" w:name="_GoBack"/>
-                          <w:bookmarkEnd w:id="5"/>
                         </w:p>
                       </w:txbxContent>
                     </v:textbox>
@@ -153,7 +149,7 @@
             <w:rPr>
               <w:rFonts w:ascii="NewsGotT" w:hAnsi="NewsGotT"/>
               <w:noProof/>
-              <w:lang w:val="es-PE" w:eastAsia="es-PE"/>
+              <w:lang w:eastAsia="es-ES"/>
             </w:rPr>
             <mc:AlternateContent>
               <mc:Choice Requires="wps">
@@ -221,7 +217,7 @@
                   </wp:anchor>
                 </w:drawing>
               </mc:Choice>
-              <mc:Fallback>
+              <mc:Fallback xmlns:w16cid="http://schemas.microsoft.com/office/word/2016/wordml/cid" xmlns:am3d="http://schemas.microsoft.com/office/drawing/2017/model3d" xmlns:aink="http://schemas.microsoft.com/office/drawing/2016/ink" xmlns:cx8="http://schemas.microsoft.com/office/drawing/2016/5/14/chartex" xmlns:cx7="http://schemas.microsoft.com/office/drawing/2016/5/13/chartex" xmlns:cx6="http://schemas.microsoft.com/office/drawing/2016/5/12/chartex" xmlns:cx5="http://schemas.microsoft.com/office/drawing/2016/5/11/chartex" xmlns:cx4="http://schemas.microsoft.com/office/drawing/2016/5/10/chartex" xmlns:cx3="http://schemas.microsoft.com/office/drawing/2016/5/9/chartex" xmlns:cx2="http://schemas.microsoft.com/office/drawing/2015/10/21/chartex">
                 <w:pict>
                   <v:rect w14:anchorId="12366E7F" id="3 Rectángulo" o:spid="_x0000_s1026" style="position:absolute;margin-left:-86pt;margin-top:-70.85pt;width:614.35pt;height:11in;z-index:-251667968;visibility:visible;mso-wrap-style:square;mso-width-percent:0;mso-wrap-distance-left:9pt;mso-wrap-distance-top:0;mso-wrap-distance-right:9pt;mso-wrap-distance-bottom:0;mso-position-horizontal:absolute;mso-position-horizontal-relative:text;mso-position-vertical:absolute;mso-position-vertical-relative:text;mso-width-percent:0;mso-width-relative:margin;v-text-anchor:middle" o:gfxdata="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" fillcolor="#1f497d [3215]" stroked="f" strokeweight="2pt"/>
                 </w:pict>
@@ -316,6 +312,7 @@
           <w:r>
             <w:rPr>
               <w:noProof/>
+              <w:lang w:eastAsia="es-ES"/>
             </w:rPr>
             <w:drawing>
               <wp:anchor distT="0" distB="0" distL="114300" distR="114300" simplePos="0" relativeHeight="251665408" behindDoc="1" locked="0" layoutInCell="1" allowOverlap="1" wp14:anchorId="1A66A930">
@@ -474,7 +471,7 @@
             <w:rPr>
               <w:rFonts w:ascii="NewsGotT" w:hAnsi="NewsGotT"/>
               <w:noProof/>
-              <w:lang w:val="es-PE" w:eastAsia="es-PE"/>
+              <w:lang w:eastAsia="es-ES"/>
             </w:rPr>
             <mc:AlternateContent>
               <mc:Choice Requires="wps">
@@ -689,7 +686,7 @@
               <w:noProof/>
               <w:sz w:val="40"/>
               <w:szCs w:val="40"/>
-              <w:lang w:val="es-PE" w:eastAsia="es-PE"/>
+              <w:lang w:eastAsia="es-ES"/>
             </w:rPr>
             <mc:AlternateContent>
               <mc:Choice Requires="wps">
@@ -997,7 +994,7 @@
               <w:noProof/>
               <w:sz w:val="40"/>
               <w:szCs w:val="40"/>
-              <w:lang w:val="es-PE" w:eastAsia="es-PE"/>
+              <w:lang w:eastAsia="es-ES"/>
             </w:rPr>
             <mc:AlternateContent>
               <mc:Choice Requires="wps">
@@ -1303,7 +1300,6 @@
                     <w:szCs w:val="22"/>
                   </w:rPr>
                 </w:pPr>
-                <w:proofErr w:type="spellStart"/>
                 <w:r>
                   <w:rPr>
                     <w:rFonts w:hint="eastAsia"/>
@@ -1317,25 +1313,8 @@
                     <w:sz w:val="22"/>
                     <w:szCs w:val="22"/>
                   </w:rPr>
-                  <w:t>nnovative</w:t>
+                  <w:t>nnovative Software Solutions</w:t>
                 </w:r>
-                <w:proofErr w:type="spellEnd"/>
-                <w:r>
-                  <w:rPr>
-                    <w:sz w:val="22"/>
-                    <w:szCs w:val="22"/>
-                  </w:rPr>
-                  <w:t xml:space="preserve"> Software </w:t>
-                </w:r>
-                <w:proofErr w:type="spellStart"/>
-                <w:r>
-                  <w:rPr>
-                    <w:sz w:val="22"/>
-                    <w:szCs w:val="22"/>
-                  </w:rPr>
-                  <w:t>Solutions</w:t>
-                </w:r>
-                <w:proofErr w:type="spellEnd"/>
               </w:p>
             </w:tc>
           </w:tr>
@@ -2614,7 +2593,7 @@
                 <w:tcW w:w="894" w:type="dxa"/>
                 <w:tcBorders>
                   <w:left w:val="single" w:sz="4" w:space="0" w:color="808080"/>
-                  <w:bottom w:val="single" w:sz="4" w:space="0" w:color="808080"/>
+                  <w:bottom w:val="single" w:sz="4" w:space="0" w:color="808080" w:themeColor="background1" w:themeShade="80"/>
                 </w:tcBorders>
                 <w:tcMar>
                   <w:top w:w="55" w:type="dxa"/>
@@ -2648,7 +2627,7 @@
                 <w:tcW w:w="2863" w:type="dxa"/>
                 <w:tcBorders>
                   <w:left w:val="single" w:sz="4" w:space="0" w:color="808080"/>
-                  <w:bottom w:val="single" w:sz="4" w:space="0" w:color="808080"/>
+                  <w:bottom w:val="single" w:sz="4" w:space="0" w:color="808080" w:themeColor="background1" w:themeShade="80"/>
                 </w:tcBorders>
                 <w:tcMar>
                   <w:top w:w="55" w:type="dxa"/>
@@ -2682,7 +2661,7 @@
                 <w:tcW w:w="3332" w:type="dxa"/>
                 <w:tcBorders>
                   <w:left w:val="single" w:sz="4" w:space="0" w:color="808080"/>
-                  <w:bottom w:val="single" w:sz="4" w:space="0" w:color="808080"/>
+                  <w:bottom w:val="single" w:sz="4" w:space="0" w:color="808080" w:themeColor="background1" w:themeShade="80"/>
                 </w:tcBorders>
                 <w:tcMar>
                   <w:top w:w="55" w:type="dxa"/>
@@ -2716,7 +2695,7 @@
                 <w:tcW w:w="1982" w:type="dxa"/>
                 <w:tcBorders>
                   <w:left w:val="single" w:sz="4" w:space="0" w:color="808080"/>
-                  <w:bottom w:val="single" w:sz="4" w:space="0" w:color="808080"/>
+                  <w:bottom w:val="single" w:sz="4" w:space="0" w:color="808080" w:themeColor="background1" w:themeShade="80"/>
                   <w:right w:val="single" w:sz="4" w:space="0" w:color="808080"/>
                 </w:tcBorders>
                 <w:tcMar>
@@ -2744,6 +2723,151 @@
                   </w:rPr>
                   <w:t>27/03/2018</w:t>
                 </w:r>
+              </w:p>
+            </w:tc>
+          </w:tr>
+          <w:tr>
+            <w:tc>
+              <w:tcPr>
+                <w:tcW w:w="894" w:type="dxa"/>
+                <w:tcBorders>
+                  <w:top w:val="single" w:sz="4" w:space="0" w:color="808080" w:themeColor="background1" w:themeShade="80"/>
+                  <w:left w:val="single" w:sz="4" w:space="0" w:color="808080" w:themeColor="background1" w:themeShade="80"/>
+                  <w:bottom w:val="single" w:sz="4" w:space="0" w:color="808080" w:themeColor="background1" w:themeShade="80"/>
+                  <w:right w:val="single" w:sz="4" w:space="0" w:color="808080" w:themeColor="background1" w:themeShade="80"/>
+                </w:tcBorders>
+                <w:tcMar>
+                  <w:top w:w="55" w:type="dxa"/>
+                  <w:left w:w="55" w:type="dxa"/>
+                  <w:bottom w:w="55" w:type="dxa"/>
+                  <w:right w:w="55" w:type="dxa"/>
+                </w:tcMar>
+                <w:vAlign w:val="center"/>
+              </w:tcPr>
+              <w:p>
+                <w:pPr>
+                  <w:pStyle w:val="TableContents"/>
+                  <w:jc w:val="center"/>
+                  <w:rPr>
+                    <w:sz w:val="22"/>
+                    <w:szCs w:val="22"/>
+                  </w:rPr>
+                </w:pPr>
+                <w:r>
+                  <w:rPr>
+                    <w:sz w:val="22"/>
+                    <w:szCs w:val="22"/>
+                  </w:rPr>
+                  <w:t>2.2</w:t>
+                </w:r>
+              </w:p>
+            </w:tc>
+            <w:tc>
+              <w:tcPr>
+                <w:tcW w:w="2863" w:type="dxa"/>
+                <w:tcBorders>
+                  <w:top w:val="single" w:sz="4" w:space="0" w:color="808080" w:themeColor="background1" w:themeShade="80"/>
+                  <w:left w:val="single" w:sz="4" w:space="0" w:color="808080" w:themeColor="background1" w:themeShade="80"/>
+                  <w:bottom w:val="single" w:sz="4" w:space="0" w:color="808080" w:themeColor="background1" w:themeShade="80"/>
+                  <w:right w:val="single" w:sz="4" w:space="0" w:color="808080" w:themeColor="background1" w:themeShade="80"/>
+                </w:tcBorders>
+                <w:tcMar>
+                  <w:top w:w="55" w:type="dxa"/>
+                  <w:left w:w="55" w:type="dxa"/>
+                  <w:bottom w:w="55" w:type="dxa"/>
+                  <w:right w:w="55" w:type="dxa"/>
+                </w:tcMar>
+                <w:vAlign w:val="center"/>
+              </w:tcPr>
+              <w:p>
+                <w:pPr>
+                  <w:pStyle w:val="TableContents"/>
+                  <w:jc w:val="center"/>
+                  <w:rPr>
+                    <w:sz w:val="22"/>
+                    <w:szCs w:val="22"/>
+                  </w:rPr>
+                </w:pPr>
+                <w:r>
+                  <w:rPr>
+                    <w:sz w:val="22"/>
+                    <w:szCs w:val="22"/>
+                  </w:rPr>
+                  <w:t>Actualizando cronograma</w:t>
+                </w:r>
+              </w:p>
+            </w:tc>
+            <w:tc>
+              <w:tcPr>
+                <w:tcW w:w="3332" w:type="dxa"/>
+                <w:tcBorders>
+                  <w:top w:val="single" w:sz="4" w:space="0" w:color="808080" w:themeColor="background1" w:themeShade="80"/>
+                  <w:left w:val="single" w:sz="4" w:space="0" w:color="808080" w:themeColor="background1" w:themeShade="80"/>
+                  <w:bottom w:val="single" w:sz="4" w:space="0" w:color="808080" w:themeColor="background1" w:themeShade="80"/>
+                  <w:right w:val="single" w:sz="4" w:space="0" w:color="808080" w:themeColor="background1" w:themeShade="80"/>
+                </w:tcBorders>
+                <w:tcMar>
+                  <w:top w:w="55" w:type="dxa"/>
+                  <w:left w:w="55" w:type="dxa"/>
+                  <w:bottom w:w="55" w:type="dxa"/>
+                  <w:right w:w="55" w:type="dxa"/>
+                </w:tcMar>
+                <w:vAlign w:val="center"/>
+              </w:tcPr>
+              <w:p>
+                <w:pPr>
+                  <w:pStyle w:val="TableContents"/>
+                  <w:jc w:val="center"/>
+                  <w:rPr>
+                    <w:sz w:val="22"/>
+                    <w:szCs w:val="22"/>
+                  </w:rPr>
+                </w:pPr>
+                <w:r>
+                  <w:rPr>
+                    <w:sz w:val="22"/>
+                    <w:szCs w:val="22"/>
+                  </w:rPr>
+                  <w:t>Joselin Tiburcio</w:t>
+                </w:r>
+              </w:p>
+            </w:tc>
+            <w:tc>
+              <w:tcPr>
+                <w:tcW w:w="1982" w:type="dxa"/>
+                <w:tcBorders>
+                  <w:top w:val="single" w:sz="4" w:space="0" w:color="808080" w:themeColor="background1" w:themeShade="80"/>
+                  <w:left w:val="single" w:sz="4" w:space="0" w:color="808080" w:themeColor="background1" w:themeShade="80"/>
+                  <w:bottom w:val="single" w:sz="4" w:space="0" w:color="808080" w:themeColor="background1" w:themeShade="80"/>
+                  <w:right w:val="single" w:sz="4" w:space="0" w:color="808080" w:themeColor="background1" w:themeShade="80"/>
+                </w:tcBorders>
+                <w:tcMar>
+                  <w:top w:w="55" w:type="dxa"/>
+                  <w:left w:w="55" w:type="dxa"/>
+                  <w:bottom w:w="55" w:type="dxa"/>
+                  <w:right w:w="55" w:type="dxa"/>
+                </w:tcMar>
+                <w:vAlign w:val="center"/>
+              </w:tcPr>
+              <w:p>
+                <w:pPr>
+                  <w:pStyle w:val="TableContents"/>
+                  <w:jc w:val="center"/>
+                  <w:rPr>
+                    <w:sz w:val="22"/>
+                    <w:szCs w:val="22"/>
+                    <w:u w:val="single"/>
+                  </w:rPr>
+                </w:pPr>
+                <w:r>
+                  <w:rPr>
+                    <w:sz w:val="22"/>
+                    <w:szCs w:val="22"/>
+                  </w:rPr>
+                  <w:t>27/05/2018</w:t>
+                </w:r>
+                <w:bookmarkStart w:id="4" w:name="_GoBack"/>
+                <w:bookmarkEnd w:id="4"/>
               </w:p>
             </w:tc>
           </w:tr>
@@ -4583,6 +4707,7 @@
                 <w:sz w:val="24"/>
                 <w:szCs w:val="24"/>
               </w:rPr>
+              <w:lastRenderedPageBreak/>
               <w:t>3. COSTO</w:t>
             </w:r>
           </w:p>
@@ -5112,7 +5237,15 @@
                 <w:sz w:val="24"/>
                 <w:szCs w:val="24"/>
               </w:rPr>
-              <w:t>12/05/2018</w:t>
+              <w:t>27</w:t>
+            </w:r>
+            <w:r>
+              <w:rPr>
+                <w:rFonts w:ascii="Calibri" w:eastAsia="Calibri" w:hAnsi="Calibri" w:cs="Calibri"/>
+                <w:sz w:val="24"/>
+                <w:szCs w:val="24"/>
+              </w:rPr>
+              <w:t>/05/2018</w:t>
             </w:r>
           </w:p>
         </w:tc>
@@ -5183,7 +5316,15 @@
                 <w:sz w:val="24"/>
                 <w:szCs w:val="24"/>
               </w:rPr>
-              <w:t>27/05/2018</w:t>
+              <w:t>05/06</w:t>
+            </w:r>
+            <w:r>
+              <w:rPr>
+                <w:rFonts w:ascii="Calibri" w:eastAsia="Calibri" w:hAnsi="Calibri" w:cs="Calibri"/>
+                <w:sz w:val="24"/>
+                <w:szCs w:val="24"/>
+              </w:rPr>
+              <w:t>/2018</w:t>
             </w:r>
           </w:p>
         </w:tc>
@@ -5254,7 +5395,15 @@
                 <w:sz w:val="24"/>
                 <w:szCs w:val="24"/>
               </w:rPr>
-              <w:t>02/06/2018</w:t>
+              <w:t>16</w:t>
+            </w:r>
+            <w:r>
+              <w:rPr>
+                <w:rFonts w:ascii="Calibri" w:eastAsia="Calibri" w:hAnsi="Calibri" w:cs="Calibri"/>
+                <w:sz w:val="24"/>
+                <w:szCs w:val="24"/>
+              </w:rPr>
+              <w:t>/06/2018</w:t>
             </w:r>
           </w:p>
         </w:tc>
@@ -5325,7 +5474,15 @@
                 <w:sz w:val="24"/>
                 <w:szCs w:val="24"/>
               </w:rPr>
-              <w:t>12/05/2018</w:t>
+              <w:t>20/06</w:t>
+            </w:r>
+            <w:r>
+              <w:rPr>
+                <w:rFonts w:ascii="Calibri" w:eastAsia="Calibri" w:hAnsi="Calibri" w:cs="Calibri"/>
+                <w:sz w:val="24"/>
+                <w:szCs w:val="24"/>
+              </w:rPr>
+              <w:t>/2018</w:t>
             </w:r>
           </w:p>
         </w:tc>
@@ -5510,6 +5667,7 @@
               </w:rPr>
             </w:pPr>
             <w:r>
+              <w:lastRenderedPageBreak/>
               <w:t>ISS</w:t>
             </w:r>
           </w:p>
@@ -5685,7 +5843,6 @@
                 <w:sz w:val="24"/>
                 <w:szCs w:val="24"/>
               </w:rPr>
-              <w:lastRenderedPageBreak/>
               <w:t>Aficionados a la cocina</w:t>
             </w:r>
           </w:p>
@@ -6052,9 +6209,8 @@
             <w:pPr>
               <w:spacing w:after="0" w:line="240" w:lineRule="auto"/>
               <w:rPr>
-                <w:rFonts w:ascii="Times New Roman" w:eastAsia="Times New Roman" w:hAnsi="Times New Roman" w:cs="Times New Roman"/>
-                <w:sz w:val="24"/>
-                <w:szCs w:val="24"/>
+                <w:rFonts w:ascii="Calibri" w:eastAsia="Times New Roman" w:hAnsi="Calibri" w:cs="Calibri"/>
+                <w:color w:val="000000"/>
                 <w:lang w:val="es-ES_tradnl" w:eastAsia="es-ES_tradnl"/>
               </w:rPr>
             </w:pPr>
@@ -6083,19 +6239,18 @@
             <w:pPr>
               <w:spacing w:after="0" w:line="240" w:lineRule="auto"/>
               <w:rPr>
-                <w:rFonts w:ascii="Times New Roman" w:eastAsia="Times New Roman" w:hAnsi="Times New Roman" w:cs="Times New Roman"/>
-                <w:sz w:val="24"/>
-                <w:szCs w:val="24"/>
-                <w:lang w:val="es-ES_tradnl" w:eastAsia="es-ES_tradnl"/>
-              </w:rPr>
-            </w:pPr>
-            <w:r>
-              <w:rPr>
                 <w:rFonts w:ascii="Calibri" w:eastAsia="Times New Roman" w:hAnsi="Calibri" w:cs="Calibri"/>
                 <w:color w:val="000000"/>
                 <w:lang w:val="es-ES_tradnl" w:eastAsia="es-ES_tradnl"/>
               </w:rPr>
-              <w:t>Reconocimiento de requerimientos funcionales y no funcionales</w:t>
+            </w:pPr>
+            <w:r>
+              <w:rPr>
+                <w:rFonts w:ascii="Calibri" w:eastAsia="Times New Roman" w:hAnsi="Calibri" w:cs="Calibri"/>
+                <w:color w:val="000000"/>
+                <w:lang w:val="es-ES_tradnl" w:eastAsia="es-ES_tradnl"/>
+              </w:rPr>
+              <w:t>Definición del Alcance del Proyecto</w:t>
             </w:r>
           </w:p>
         </w:tc>
@@ -6114,19 +6269,26 @@
             <w:pPr>
               <w:spacing w:after="0" w:line="240" w:lineRule="auto"/>
               <w:rPr>
-                <w:rFonts w:ascii="Times New Roman" w:eastAsia="Times New Roman" w:hAnsi="Times New Roman" w:cs="Times New Roman"/>
-                <w:sz w:val="24"/>
-                <w:szCs w:val="24"/>
-                <w:lang w:val="es-ES_tradnl" w:eastAsia="es-ES_tradnl"/>
-              </w:rPr>
-            </w:pPr>
-            <w:r>
-              <w:rPr>
                 <w:rFonts w:ascii="Calibri" w:eastAsia="Times New Roman" w:hAnsi="Calibri" w:cs="Calibri"/>
                 <w:color w:val="000000"/>
                 <w:lang w:val="es-ES_tradnl" w:eastAsia="es-ES_tradnl"/>
               </w:rPr>
-              <w:t>24/03/2018 – 30/03/2018</w:t>
+            </w:pPr>
+            <w:r>
+              <w:rPr>
+                <w:rFonts w:ascii="Calibri" w:eastAsia="Times New Roman" w:hAnsi="Calibri" w:cs="Calibri"/>
+                <w:color w:val="000000"/>
+                <w:lang w:val="es-ES_tradnl" w:eastAsia="es-ES_tradnl"/>
+              </w:rPr>
+              <w:t>24/03/2018 – 27</w:t>
+            </w:r>
+            <w:r>
+              <w:rPr>
+                <w:rFonts w:ascii="Calibri" w:eastAsia="Times New Roman" w:hAnsi="Calibri" w:cs="Calibri"/>
+                <w:color w:val="000000"/>
+                <w:lang w:val="es-ES_tradnl" w:eastAsia="es-ES_tradnl"/>
+              </w:rPr>
+              <w:t>/03/2018</w:t>
             </w:r>
           </w:p>
         </w:tc>
@@ -6145,19 +6307,18 @@
             <w:pPr>
               <w:spacing w:after="0" w:line="240" w:lineRule="auto"/>
               <w:rPr>
-                <w:rFonts w:ascii="Times New Roman" w:eastAsia="Times New Roman" w:hAnsi="Times New Roman" w:cs="Times New Roman"/>
-                <w:sz w:val="24"/>
-                <w:szCs w:val="24"/>
-                <w:lang w:val="es-ES_tradnl" w:eastAsia="es-ES_tradnl"/>
-              </w:rPr>
-            </w:pPr>
-            <w:r>
-              <w:rPr>
                 <w:rFonts w:ascii="Calibri" w:eastAsia="Times New Roman" w:hAnsi="Calibri" w:cs="Calibri"/>
                 <w:color w:val="000000"/>
                 <w:lang w:val="es-ES_tradnl" w:eastAsia="es-ES_tradnl"/>
               </w:rPr>
-              <w:t>Cristina Caballero</w:t>
+            </w:pPr>
+            <w:r>
+              <w:rPr>
+                <w:rFonts w:ascii="Calibri" w:eastAsia="Times New Roman" w:hAnsi="Calibri" w:cs="Calibri"/>
+                <w:color w:val="000000"/>
+                <w:lang w:val="es-ES_tradnl" w:eastAsia="es-ES_tradnl"/>
+              </w:rPr>
+              <w:t>Jose Santos Nicasio</w:t>
             </w:r>
           </w:p>
         </w:tc>
@@ -6187,9 +6348,8 @@
             <w:pPr>
               <w:spacing w:after="0" w:line="240" w:lineRule="auto"/>
               <w:rPr>
-                <w:rFonts w:ascii="Times New Roman" w:eastAsia="Times New Roman" w:hAnsi="Times New Roman" w:cs="Times New Roman"/>
-                <w:sz w:val="24"/>
-                <w:szCs w:val="24"/>
+                <w:rFonts w:ascii="Calibri" w:eastAsia="Times New Roman" w:hAnsi="Calibri" w:cs="Calibri"/>
+                <w:color w:val="000000"/>
                 <w:lang w:val="es-ES_tradnl" w:eastAsia="es-ES_tradnl"/>
               </w:rPr>
             </w:pPr>
@@ -6218,19 +6378,18 @@
             <w:pPr>
               <w:spacing w:after="0" w:line="240" w:lineRule="auto"/>
               <w:rPr>
-                <w:rFonts w:ascii="Times New Roman" w:eastAsia="Times New Roman" w:hAnsi="Times New Roman" w:cs="Times New Roman"/>
-                <w:sz w:val="24"/>
-                <w:szCs w:val="24"/>
-                <w:lang w:val="es-ES_tradnl" w:eastAsia="es-ES_tradnl"/>
-              </w:rPr>
-            </w:pPr>
-            <w:r>
-              <w:rPr>
                 <w:rFonts w:ascii="Calibri" w:eastAsia="Times New Roman" w:hAnsi="Calibri" w:cs="Calibri"/>
                 <w:color w:val="000000"/>
                 <w:lang w:val="es-ES_tradnl" w:eastAsia="es-ES_tradnl"/>
               </w:rPr>
-              <w:t>Modelado de Casos de Uso del Sistema</w:t>
+            </w:pPr>
+            <w:r>
+              <w:rPr>
+                <w:rFonts w:ascii="Calibri" w:eastAsia="Times New Roman" w:hAnsi="Calibri" w:cs="Calibri"/>
+                <w:color w:val="000000"/>
+                <w:lang w:val="es-ES_tradnl" w:eastAsia="es-ES_tradnl"/>
+              </w:rPr>
+              <w:t>Establecer el Cronograma del Proyecto</w:t>
             </w:r>
           </w:p>
         </w:tc>
@@ -6249,19 +6408,26 @@
             <w:pPr>
               <w:spacing w:after="0" w:line="240" w:lineRule="auto"/>
               <w:rPr>
-                <w:rFonts w:ascii="Times New Roman" w:eastAsia="Times New Roman" w:hAnsi="Times New Roman" w:cs="Times New Roman"/>
-                <w:sz w:val="24"/>
-                <w:szCs w:val="24"/>
-                <w:lang w:val="es-ES_tradnl" w:eastAsia="es-ES_tradnl"/>
-              </w:rPr>
-            </w:pPr>
-            <w:r>
-              <w:rPr>
                 <w:rFonts w:ascii="Calibri" w:eastAsia="Times New Roman" w:hAnsi="Calibri" w:cs="Calibri"/>
                 <w:color w:val="000000"/>
                 <w:lang w:val="es-ES_tradnl" w:eastAsia="es-ES_tradnl"/>
               </w:rPr>
-              <w:t>31/03/2018 -  08/04/2018</w:t>
+            </w:pPr>
+            <w:r>
+              <w:rPr>
+                <w:rFonts w:ascii="Calibri" w:eastAsia="Times New Roman" w:hAnsi="Calibri" w:cs="Calibri"/>
+                <w:color w:val="000000"/>
+                <w:lang w:val="es-ES_tradnl" w:eastAsia="es-ES_tradnl"/>
+              </w:rPr>
+              <w:t>27/03/2018-28</w:t>
+            </w:r>
+            <w:r>
+              <w:rPr>
+                <w:rFonts w:ascii="Calibri" w:eastAsia="Times New Roman" w:hAnsi="Calibri" w:cs="Calibri"/>
+                <w:color w:val="000000"/>
+                <w:lang w:val="es-ES_tradnl" w:eastAsia="es-ES_tradnl"/>
+              </w:rPr>
+              <w:t>/03/2018</w:t>
             </w:r>
           </w:p>
         </w:tc>
@@ -6280,19 +6446,18 @@
             <w:pPr>
               <w:spacing w:after="0" w:line="240" w:lineRule="auto"/>
               <w:rPr>
-                <w:rFonts w:ascii="Times New Roman" w:eastAsia="Times New Roman" w:hAnsi="Times New Roman" w:cs="Times New Roman"/>
-                <w:sz w:val="24"/>
-                <w:szCs w:val="24"/>
-                <w:lang w:val="es-ES_tradnl" w:eastAsia="es-ES_tradnl"/>
-              </w:rPr>
-            </w:pPr>
-            <w:r>
-              <w:rPr>
                 <w:rFonts w:ascii="Calibri" w:eastAsia="Times New Roman" w:hAnsi="Calibri" w:cs="Calibri"/>
                 <w:color w:val="000000"/>
                 <w:lang w:val="es-ES_tradnl" w:eastAsia="es-ES_tradnl"/>
               </w:rPr>
-              <w:t>Jose Santos Nicasio</w:t>
+            </w:pPr>
+            <w:r>
+              <w:rPr>
+                <w:rFonts w:ascii="Calibri" w:eastAsia="Times New Roman" w:hAnsi="Calibri" w:cs="Calibri"/>
+                <w:color w:val="000000"/>
+                <w:lang w:val="es-ES_tradnl" w:eastAsia="es-ES_tradnl"/>
+              </w:rPr>
+              <w:t>Joselin Tiburcio</w:t>
             </w:r>
           </w:p>
         </w:tc>
@@ -6322,9 +6487,8 @@
             <w:pPr>
               <w:spacing w:after="0" w:line="240" w:lineRule="auto"/>
               <w:rPr>
-                <w:rFonts w:ascii="Times New Roman" w:eastAsia="Times New Roman" w:hAnsi="Times New Roman" w:cs="Times New Roman"/>
-                <w:sz w:val="24"/>
-                <w:szCs w:val="24"/>
+                <w:rFonts w:ascii="Calibri" w:eastAsia="Times New Roman" w:hAnsi="Calibri" w:cs="Calibri"/>
+                <w:color w:val="000000"/>
                 <w:lang w:val="es-ES_tradnl" w:eastAsia="es-ES_tradnl"/>
               </w:rPr>
             </w:pPr>
@@ -6353,19 +6517,18 @@
             <w:pPr>
               <w:spacing w:after="0" w:line="240" w:lineRule="auto"/>
               <w:rPr>
-                <w:rFonts w:ascii="Times New Roman" w:eastAsia="Times New Roman" w:hAnsi="Times New Roman" w:cs="Times New Roman"/>
-                <w:sz w:val="24"/>
-                <w:szCs w:val="24"/>
-                <w:lang w:val="es-ES_tradnl" w:eastAsia="es-ES_tradnl"/>
-              </w:rPr>
-            </w:pPr>
-            <w:r>
-              <w:rPr>
                 <w:rFonts w:ascii="Calibri" w:eastAsia="Times New Roman" w:hAnsi="Calibri" w:cs="Calibri"/>
                 <w:color w:val="000000"/>
                 <w:lang w:val="es-ES_tradnl" w:eastAsia="es-ES_tradnl"/>
               </w:rPr>
-              <w:t>Prototipado de Interfaz</w:t>
+            </w:pPr>
+            <w:r>
+              <w:rPr>
+                <w:rFonts w:ascii="Calibri" w:eastAsia="Times New Roman" w:hAnsi="Calibri" w:cs="Calibri"/>
+                <w:color w:val="000000"/>
+                <w:lang w:val="es-ES_tradnl" w:eastAsia="es-ES_tradnl"/>
+              </w:rPr>
+              <w:t>Establecer el presupuesto del Proyecto</w:t>
             </w:r>
           </w:p>
         </w:tc>
@@ -6384,19 +6547,26 @@
             <w:pPr>
               <w:spacing w:after="0" w:line="240" w:lineRule="auto"/>
               <w:rPr>
-                <w:rFonts w:ascii="Times New Roman" w:eastAsia="Times New Roman" w:hAnsi="Times New Roman" w:cs="Times New Roman"/>
-                <w:sz w:val="24"/>
-                <w:szCs w:val="24"/>
-                <w:lang w:val="es-ES_tradnl" w:eastAsia="es-ES_tradnl"/>
-              </w:rPr>
-            </w:pPr>
-            <w:r>
-              <w:rPr>
                 <w:rFonts w:ascii="Calibri" w:eastAsia="Times New Roman" w:hAnsi="Calibri" w:cs="Calibri"/>
                 <w:color w:val="000000"/>
                 <w:lang w:val="es-ES_tradnl" w:eastAsia="es-ES_tradnl"/>
               </w:rPr>
-              <w:t>01/04/2018 – 08/04/2018</w:t>
+            </w:pPr>
+            <w:r>
+              <w:rPr>
+                <w:rFonts w:ascii="Calibri" w:eastAsia="Times New Roman" w:hAnsi="Calibri" w:cs="Calibri"/>
+                <w:color w:val="000000"/>
+                <w:lang w:val="es-ES_tradnl" w:eastAsia="es-ES_tradnl"/>
+              </w:rPr>
+              <w:t>28/03/2018/-29</w:t>
+            </w:r>
+            <w:r>
+              <w:rPr>
+                <w:rFonts w:ascii="Calibri" w:eastAsia="Times New Roman" w:hAnsi="Calibri" w:cs="Calibri"/>
+                <w:color w:val="000000"/>
+                <w:lang w:val="es-ES_tradnl" w:eastAsia="es-ES_tradnl"/>
+              </w:rPr>
+              <w:t>/03/2018</w:t>
             </w:r>
           </w:p>
         </w:tc>
@@ -6415,19 +6585,18 @@
             <w:pPr>
               <w:spacing w:after="0" w:line="240" w:lineRule="auto"/>
               <w:rPr>
-                <w:rFonts w:ascii="Times New Roman" w:eastAsia="Times New Roman" w:hAnsi="Times New Roman" w:cs="Times New Roman"/>
-                <w:sz w:val="24"/>
-                <w:szCs w:val="24"/>
-                <w:lang w:val="es-ES_tradnl" w:eastAsia="es-ES_tradnl"/>
-              </w:rPr>
-            </w:pPr>
-            <w:r>
-              <w:rPr>
                 <w:rFonts w:ascii="Calibri" w:eastAsia="Times New Roman" w:hAnsi="Calibri" w:cs="Calibri"/>
                 <w:color w:val="000000"/>
                 <w:lang w:val="es-ES_tradnl" w:eastAsia="es-ES_tradnl"/>
               </w:rPr>
-              <w:t>Cristina Caballero</w:t>
+            </w:pPr>
+            <w:r>
+              <w:rPr>
+                <w:rFonts w:ascii="Calibri" w:eastAsia="Times New Roman" w:hAnsi="Calibri" w:cs="Calibri"/>
+                <w:color w:val="000000"/>
+                <w:lang w:val="es-ES_tradnl" w:eastAsia="es-ES_tradnl"/>
+              </w:rPr>
+              <w:t>Jean Pierre Enríquez</w:t>
             </w:r>
           </w:p>
         </w:tc>
@@ -6457,19 +6626,18 @@
             <w:pPr>
               <w:spacing w:after="0" w:line="240" w:lineRule="auto"/>
               <w:rPr>
-                <w:rFonts w:ascii="Times New Roman" w:eastAsia="Times New Roman" w:hAnsi="Times New Roman" w:cs="Times New Roman"/>
-                <w:sz w:val="24"/>
-                <w:szCs w:val="24"/>
-                <w:lang w:val="es-ES_tradnl" w:eastAsia="es-ES_tradnl"/>
-              </w:rPr>
-            </w:pPr>
-            <w:r>
-              <w:rPr>
                 <w:rFonts w:ascii="Calibri" w:eastAsia="Times New Roman" w:hAnsi="Calibri" w:cs="Calibri"/>
                 <w:color w:val="000000"/>
                 <w:lang w:val="es-ES_tradnl" w:eastAsia="es-ES_tradnl"/>
               </w:rPr>
-              <w:t>2.1</w:t>
+            </w:pPr>
+            <w:r>
+              <w:rPr>
+                <w:rFonts w:ascii="Calibri" w:eastAsia="Times New Roman" w:hAnsi="Calibri" w:cs="Calibri"/>
+                <w:color w:val="000000"/>
+                <w:lang w:val="es-ES_tradnl" w:eastAsia="es-ES_tradnl"/>
+              </w:rPr>
+              <w:t>H1</w:t>
             </w:r>
           </w:p>
         </w:tc>
@@ -6488,19 +6656,18 @@
             <w:pPr>
               <w:spacing w:after="0" w:line="240" w:lineRule="auto"/>
               <w:rPr>
-                <w:rFonts w:ascii="Times New Roman" w:eastAsia="Times New Roman" w:hAnsi="Times New Roman" w:cs="Times New Roman"/>
-                <w:sz w:val="24"/>
-                <w:szCs w:val="24"/>
-                <w:lang w:val="es-ES_tradnl" w:eastAsia="es-ES_tradnl"/>
-              </w:rPr>
-            </w:pPr>
-            <w:r>
-              <w:rPr>
                 <w:rFonts w:ascii="Calibri" w:eastAsia="Times New Roman" w:hAnsi="Calibri" w:cs="Calibri"/>
                 <w:color w:val="000000"/>
                 <w:lang w:val="es-ES_tradnl" w:eastAsia="es-ES_tradnl"/>
               </w:rPr>
-              <w:t>Modelado de Datos</w:t>
+            </w:pPr>
+            <w:r>
+              <w:rPr>
+                <w:rFonts w:ascii="Calibri" w:eastAsia="Times New Roman" w:hAnsi="Calibri" w:cs="Calibri"/>
+                <w:color w:val="000000"/>
+                <w:lang w:val="es-ES_tradnl" w:eastAsia="es-ES_tradnl"/>
+              </w:rPr>
+              <w:t>Acta de Constitución del Proyecto</w:t>
             </w:r>
           </w:p>
         </w:tc>
@@ -6519,19 +6686,18 @@
             <w:pPr>
               <w:spacing w:after="0" w:line="240" w:lineRule="auto"/>
               <w:rPr>
-                <w:rFonts w:ascii="Times New Roman" w:eastAsia="Times New Roman" w:hAnsi="Times New Roman" w:cs="Times New Roman"/>
-                <w:sz w:val="24"/>
-                <w:szCs w:val="24"/>
-                <w:lang w:val="es-ES_tradnl" w:eastAsia="es-ES_tradnl"/>
-              </w:rPr>
-            </w:pPr>
-            <w:r>
-              <w:rPr>
                 <w:rFonts w:ascii="Calibri" w:eastAsia="Times New Roman" w:hAnsi="Calibri" w:cs="Calibri"/>
                 <w:color w:val="000000"/>
                 <w:lang w:val="es-ES_tradnl" w:eastAsia="es-ES_tradnl"/>
               </w:rPr>
-              <w:t>09/04/2018 – 14/04/2018</w:t>
+            </w:pPr>
+            <w:r>
+              <w:rPr>
+                <w:rFonts w:ascii="Calibri" w:eastAsia="Times New Roman" w:hAnsi="Calibri" w:cs="Calibri"/>
+                <w:color w:val="000000"/>
+                <w:lang w:val="es-ES_tradnl" w:eastAsia="es-ES_tradnl"/>
+              </w:rPr>
+              <w:t>30/03/2018</w:t>
             </w:r>
           </w:p>
         </w:tc>
@@ -6550,20 +6716,11 @@
             <w:pPr>
               <w:spacing w:after="0" w:line="240" w:lineRule="auto"/>
               <w:rPr>
-                <w:rFonts w:ascii="Times New Roman" w:eastAsia="Times New Roman" w:hAnsi="Times New Roman" w:cs="Times New Roman"/>
-                <w:sz w:val="24"/>
-                <w:szCs w:val="24"/>
-                <w:lang w:val="es-ES_tradnl" w:eastAsia="es-ES_tradnl"/>
-              </w:rPr>
-            </w:pPr>
-            <w:r>
-              <w:rPr>
                 <w:rFonts w:ascii="Calibri" w:eastAsia="Times New Roman" w:hAnsi="Calibri" w:cs="Calibri"/>
                 <w:color w:val="000000"/>
                 <w:lang w:val="es-ES_tradnl" w:eastAsia="es-ES_tradnl"/>
               </w:rPr>
-              <w:t>Luis Arce</w:t>
-            </w:r>
+            </w:pPr>
           </w:p>
         </w:tc>
       </w:tr>
@@ -6592,19 +6749,18 @@
             <w:pPr>
               <w:spacing w:after="0" w:line="240" w:lineRule="auto"/>
               <w:rPr>
-                <w:rFonts w:ascii="Times New Roman" w:eastAsia="Times New Roman" w:hAnsi="Times New Roman" w:cs="Times New Roman"/>
-                <w:sz w:val="24"/>
-                <w:szCs w:val="24"/>
-                <w:lang w:val="es-ES_tradnl" w:eastAsia="es-ES_tradnl"/>
-              </w:rPr>
-            </w:pPr>
-            <w:r>
-              <w:rPr>
                 <w:rFonts w:ascii="Calibri" w:eastAsia="Times New Roman" w:hAnsi="Calibri" w:cs="Calibri"/>
                 <w:color w:val="000000"/>
                 <w:lang w:val="es-ES_tradnl" w:eastAsia="es-ES_tradnl"/>
               </w:rPr>
-              <w:t>2.2</w:t>
+            </w:pPr>
+            <w:r>
+              <w:rPr>
+                <w:rFonts w:ascii="Calibri" w:eastAsia="Times New Roman" w:hAnsi="Calibri" w:cs="Calibri"/>
+                <w:color w:val="000000"/>
+                <w:lang w:val="es-ES_tradnl" w:eastAsia="es-ES_tradnl"/>
+              </w:rPr>
+              <w:t>2.1</w:t>
             </w:r>
           </w:p>
         </w:tc>
@@ -6623,19 +6779,18 @@
             <w:pPr>
               <w:spacing w:after="0" w:line="240" w:lineRule="auto"/>
               <w:rPr>
-                <w:rFonts w:ascii="Times New Roman" w:eastAsia="Times New Roman" w:hAnsi="Times New Roman" w:cs="Times New Roman"/>
-                <w:sz w:val="24"/>
-                <w:szCs w:val="24"/>
-                <w:lang w:val="es-ES_tradnl" w:eastAsia="es-ES_tradnl"/>
-              </w:rPr>
-            </w:pPr>
-            <w:r>
-              <w:rPr>
                 <w:rFonts w:ascii="Calibri" w:eastAsia="Times New Roman" w:hAnsi="Calibri" w:cs="Calibri"/>
                 <w:color w:val="000000"/>
                 <w:lang w:val="es-ES_tradnl" w:eastAsia="es-ES_tradnl"/>
               </w:rPr>
-              <w:t>Diseño del Sistema</w:t>
+            </w:pPr>
+            <w:r>
+              <w:rPr>
+                <w:rFonts w:ascii="Calibri" w:eastAsia="Times New Roman" w:hAnsi="Calibri" w:cs="Calibri"/>
+                <w:color w:val="000000"/>
+                <w:lang w:val="es-ES_tradnl" w:eastAsia="es-ES_tradnl"/>
+              </w:rPr>
+              <w:t>Declaración del Negocio</w:t>
             </w:r>
           </w:p>
         </w:tc>
@@ -6654,19 +6809,18 @@
             <w:pPr>
               <w:spacing w:after="0" w:line="240" w:lineRule="auto"/>
               <w:rPr>
-                <w:rFonts w:ascii="Times New Roman" w:eastAsia="Times New Roman" w:hAnsi="Times New Roman" w:cs="Times New Roman"/>
-                <w:sz w:val="24"/>
-                <w:szCs w:val="24"/>
-                <w:lang w:val="es-ES_tradnl" w:eastAsia="es-ES_tradnl"/>
-              </w:rPr>
-            </w:pPr>
-            <w:r>
-              <w:rPr>
                 <w:rFonts w:ascii="Calibri" w:eastAsia="Times New Roman" w:hAnsi="Calibri" w:cs="Calibri"/>
                 <w:color w:val="000000"/>
                 <w:lang w:val="es-ES_tradnl" w:eastAsia="es-ES_tradnl"/>
               </w:rPr>
-              <w:t>11/04/2018 – 19/04/2018</w:t>
+            </w:pPr>
+            <w:r>
+              <w:rPr>
+                <w:rFonts w:ascii="Calibri" w:eastAsia="Times New Roman" w:hAnsi="Calibri" w:cs="Calibri"/>
+                <w:color w:val="000000"/>
+                <w:lang w:val="es-ES_tradnl" w:eastAsia="es-ES_tradnl"/>
+              </w:rPr>
+              <w:t>24/03/2018-28/03/2018</w:t>
             </w:r>
           </w:p>
         </w:tc>
@@ -6685,27 +6839,18 @@
             <w:pPr>
               <w:spacing w:after="0" w:line="240" w:lineRule="auto"/>
               <w:rPr>
-                <w:rFonts w:ascii="Times New Roman" w:eastAsia="Times New Roman" w:hAnsi="Times New Roman" w:cs="Times New Roman"/>
-                <w:sz w:val="24"/>
-                <w:szCs w:val="24"/>
-                <w:lang w:val="es-ES_tradnl" w:eastAsia="es-ES_tradnl"/>
-              </w:rPr>
-            </w:pPr>
-            <w:r>
-              <w:rPr>
                 <w:rFonts w:ascii="Calibri" w:eastAsia="Times New Roman" w:hAnsi="Calibri" w:cs="Calibri"/>
                 <w:color w:val="000000"/>
                 <w:lang w:val="es-ES_tradnl" w:eastAsia="es-ES_tradnl"/>
               </w:rPr>
-              <w:t xml:space="preserve">Jean Pierre </w:t>
-            </w:r>
+            </w:pPr>
             <w:r>
               <w:rPr>
                 <w:rFonts w:ascii="Calibri" w:eastAsia="Times New Roman" w:hAnsi="Calibri" w:cs="Calibri"/>
                 <w:color w:val="000000"/>
                 <w:lang w:val="es-ES_tradnl" w:eastAsia="es-ES_tradnl"/>
               </w:rPr>
-              <w:t>Enríquez</w:t>
+              <w:t xml:space="preserve">Equipo </w:t>
             </w:r>
           </w:p>
         </w:tc>
@@ -6747,7 +6892,7 @@
                 <w:color w:val="000000"/>
                 <w:lang w:val="es-ES_tradnl" w:eastAsia="es-ES_tradnl"/>
               </w:rPr>
-              <w:t>2.3</w:t>
+              <w:t>2.2</w:t>
             </w:r>
           </w:p>
         </w:tc>
@@ -6778,7 +6923,7 @@
                 <w:color w:val="000000"/>
                 <w:lang w:val="es-ES_tradnl" w:eastAsia="es-ES_tradnl"/>
               </w:rPr>
-              <w:t>Arquitectura del Sistema</w:t>
+              <w:t>Reconocimiento de requerimientos funcionales y no funcionales</w:t>
             </w:r>
           </w:p>
         </w:tc>
@@ -6809,7 +6954,15 @@
                 <w:color w:val="000000"/>
                 <w:lang w:val="es-ES_tradnl" w:eastAsia="es-ES_tradnl"/>
               </w:rPr>
-              <w:t>13/04/2018 – 19/04/2018</w:t>
+              <w:t>28</w:t>
+            </w:r>
+            <w:r>
+              <w:rPr>
+                <w:rFonts w:ascii="Calibri" w:eastAsia="Times New Roman" w:hAnsi="Calibri" w:cs="Calibri"/>
+                <w:color w:val="000000"/>
+                <w:lang w:val="es-ES_tradnl" w:eastAsia="es-ES_tradnl"/>
+              </w:rPr>
+              <w:t>/03/2018 – 30/03/2018</w:t>
             </w:r>
           </w:p>
         </w:tc>
@@ -6834,34 +6987,14 @@
                 <w:lang w:val="es-ES_tradnl" w:eastAsia="es-ES_tradnl"/>
               </w:rPr>
             </w:pPr>
-            <w:proofErr w:type="spellStart"/>
             <w:r>
               <w:rPr>
                 <w:rFonts w:ascii="Calibri" w:eastAsia="Times New Roman" w:hAnsi="Calibri" w:cs="Calibri"/>
                 <w:color w:val="000000"/>
                 <w:lang w:val="es-ES_tradnl" w:eastAsia="es-ES_tradnl"/>
               </w:rPr>
-              <w:t>Gianmar</w:t>
-            </w:r>
-            <w:proofErr w:type="spellEnd"/>
-            <w:r>
-              <w:rPr>
-                <w:rFonts w:ascii="Calibri" w:eastAsia="Times New Roman" w:hAnsi="Calibri" w:cs="Calibri"/>
-                <w:color w:val="000000"/>
-                <w:lang w:val="es-ES_tradnl" w:eastAsia="es-ES_tradnl"/>
-              </w:rPr>
-              <w:t xml:space="preserve"> </w:t>
-            </w:r>
-            <w:proofErr w:type="spellStart"/>
-            <w:r>
-              <w:rPr>
-                <w:rFonts w:ascii="Calibri" w:eastAsia="Times New Roman" w:hAnsi="Calibri" w:cs="Calibri"/>
-                <w:color w:val="000000"/>
-                <w:lang w:val="es-ES_tradnl" w:eastAsia="es-ES_tradnl"/>
-              </w:rPr>
-              <w:t>Sanchez</w:t>
-            </w:r>
-            <w:proofErr w:type="spellEnd"/>
+              <w:t>Luciano Carhuaricra</w:t>
+            </w:r>
           </w:p>
         </w:tc>
       </w:tr>
@@ -6902,7 +7035,7 @@
                 <w:color w:val="000000"/>
                 <w:lang w:val="es-ES_tradnl" w:eastAsia="es-ES_tradnl"/>
               </w:rPr>
-              <w:t>3.1</w:t>
+              <w:t>2.2</w:t>
             </w:r>
           </w:p>
         </w:tc>
@@ -6933,7 +7066,7 @@
                 <w:color w:val="000000"/>
                 <w:lang w:val="es-ES_tradnl" w:eastAsia="es-ES_tradnl"/>
               </w:rPr>
-              <w:t>Configuración de servidores para pruebas y producción</w:t>
+              <w:t>Modelado de Casos de Uso del Sistema</w:t>
             </w:r>
           </w:p>
         </w:tc>
@@ -6964,7 +7097,7 @@
                 <w:color w:val="000000"/>
                 <w:lang w:val="es-ES_tradnl" w:eastAsia="es-ES_tradnl"/>
               </w:rPr>
-              <w:t>20/04/2018 – 27/04/2018</w:t>
+              <w:t>31/03/2018 -  08/04/2018</w:t>
             </w:r>
           </w:p>
         </w:tc>
@@ -6995,18 +7128,8 @@
                 <w:color w:val="000000"/>
                 <w:lang w:val="es-ES_tradnl" w:eastAsia="es-ES_tradnl"/>
               </w:rPr>
-              <w:t xml:space="preserve">Jean Pierre </w:t>
-            </w:r>
-            <w:proofErr w:type="spellStart"/>
-            <w:r>
-              <w:rPr>
-                <w:rFonts w:ascii="Calibri" w:eastAsia="Times New Roman" w:hAnsi="Calibri" w:cs="Calibri"/>
-                <w:color w:val="000000"/>
-                <w:lang w:val="es-ES_tradnl" w:eastAsia="es-ES_tradnl"/>
-              </w:rPr>
-              <w:t>Enriquez</w:t>
-            </w:r>
-            <w:proofErr w:type="spellEnd"/>
+              <w:t>Equipo</w:t>
+            </w:r>
           </w:p>
         </w:tc>
       </w:tr>
@@ -7035,19 +7158,18 @@
             <w:pPr>
               <w:spacing w:after="0" w:line="240" w:lineRule="auto"/>
               <w:rPr>
-                <w:rFonts w:ascii="Times New Roman" w:eastAsia="Times New Roman" w:hAnsi="Times New Roman" w:cs="Times New Roman"/>
-                <w:sz w:val="24"/>
-                <w:szCs w:val="24"/>
-                <w:lang w:val="es-ES_tradnl" w:eastAsia="es-ES_tradnl"/>
-              </w:rPr>
-            </w:pPr>
-            <w:r>
-              <w:rPr>
                 <w:rFonts w:ascii="Calibri" w:eastAsia="Times New Roman" w:hAnsi="Calibri" w:cs="Calibri"/>
                 <w:color w:val="000000"/>
                 <w:lang w:val="es-ES_tradnl" w:eastAsia="es-ES_tradnl"/>
               </w:rPr>
-              <w:t>3.2</w:t>
+            </w:pPr>
+            <w:r>
+              <w:rPr>
+                <w:rFonts w:ascii="Calibri" w:eastAsia="Times New Roman" w:hAnsi="Calibri" w:cs="Calibri"/>
+                <w:color w:val="000000"/>
+                <w:lang w:val="es-ES_tradnl" w:eastAsia="es-ES_tradnl"/>
+              </w:rPr>
+              <w:t>H2</w:t>
             </w:r>
           </w:p>
         </w:tc>
@@ -7064,39 +7186,19 @@
           </w:tcPr>
           <w:p>
             <w:pPr>
-              <w:spacing w:after="0" w:line="240" w:lineRule="auto"/>
-              <w:rPr>
-                <w:rFonts w:ascii="Times New Roman" w:eastAsia="Times New Roman" w:hAnsi="Times New Roman" w:cs="Times New Roman"/>
-                <w:sz w:val="24"/>
-                <w:szCs w:val="24"/>
-                <w:lang w:val="es-ES_tradnl" w:eastAsia="es-ES_tradnl"/>
-              </w:rPr>
-            </w:pPr>
-            <w:r>
-              <w:rPr>
-                <w:rFonts w:ascii="Calibri" w:eastAsia="Times New Roman" w:hAnsi="Calibri" w:cs="Calibri"/>
-                <w:color w:val="000000"/>
-                <w:lang w:val="es-ES_tradnl" w:eastAsia="es-ES_tradnl"/>
-              </w:rPr>
-              <w:t>Implementación de servicios (</w:t>
-            </w:r>
-            <w:proofErr w:type="spellStart"/>
-            <w:r>
-              <w:rPr>
-                <w:rFonts w:ascii="Calibri" w:eastAsia="Times New Roman" w:hAnsi="Calibri" w:cs="Calibri"/>
-                <w:color w:val="000000"/>
-                <w:lang w:val="es-ES_tradnl" w:eastAsia="es-ES_tradnl"/>
-              </w:rPr>
-              <w:t>APIs</w:t>
-            </w:r>
-            <w:proofErr w:type="spellEnd"/>
-            <w:r>
-              <w:rPr>
-                <w:rFonts w:ascii="Calibri" w:eastAsia="Times New Roman" w:hAnsi="Calibri" w:cs="Calibri"/>
-                <w:color w:val="000000"/>
-                <w:lang w:val="es-ES_tradnl" w:eastAsia="es-ES_tradnl"/>
-              </w:rPr>
-              <w:t>) para el sistema</w:t>
+              <w:rPr>
+                <w:rFonts w:ascii="Calibri" w:eastAsia="Calibri" w:hAnsi="Calibri" w:cs="Calibri"/>
+                <w:sz w:val="24"/>
+                <w:szCs w:val="24"/>
+              </w:rPr>
+            </w:pPr>
+            <w:r>
+              <w:rPr>
+                <w:rFonts w:ascii="Calibri" w:eastAsia="Calibri" w:hAnsi="Calibri" w:cs="Calibri"/>
+                <w:sz w:val="24"/>
+                <w:szCs w:val="24"/>
+              </w:rPr>
+              <w:t>Documentos de Planificación del Proyecto</w:t>
             </w:r>
           </w:p>
         </w:tc>
@@ -7115,19 +7217,18 @@
             <w:pPr>
               <w:spacing w:after="0" w:line="240" w:lineRule="auto"/>
               <w:rPr>
-                <w:rFonts w:ascii="Times New Roman" w:eastAsia="Times New Roman" w:hAnsi="Times New Roman" w:cs="Times New Roman"/>
-                <w:sz w:val="24"/>
-                <w:szCs w:val="24"/>
-                <w:lang w:val="es-ES_tradnl" w:eastAsia="es-ES_tradnl"/>
-              </w:rPr>
-            </w:pPr>
-            <w:r>
-              <w:rPr>
                 <w:rFonts w:ascii="Calibri" w:eastAsia="Times New Roman" w:hAnsi="Calibri" w:cs="Calibri"/>
                 <w:color w:val="000000"/>
                 <w:lang w:val="es-ES_tradnl" w:eastAsia="es-ES_tradnl"/>
               </w:rPr>
-              <w:t>20/04/2018 – 30/04/2018</w:t>
+            </w:pPr>
+            <w:r>
+              <w:rPr>
+                <w:rFonts w:ascii="Calibri" w:eastAsia="Times New Roman" w:hAnsi="Calibri" w:cs="Calibri"/>
+                <w:color w:val="000000"/>
+                <w:lang w:val="es-ES_tradnl" w:eastAsia="es-ES_tradnl"/>
+              </w:rPr>
+              <w:t>08/04/2018</w:t>
             </w:r>
           </w:p>
         </w:tc>
@@ -7146,20 +7247,11 @@
             <w:pPr>
               <w:spacing w:after="0" w:line="240" w:lineRule="auto"/>
               <w:rPr>
-                <w:rFonts w:ascii="Times New Roman" w:eastAsia="Times New Roman" w:hAnsi="Times New Roman" w:cs="Times New Roman"/>
-                <w:sz w:val="24"/>
-                <w:szCs w:val="24"/>
-                <w:lang w:val="es-ES_tradnl" w:eastAsia="es-ES_tradnl"/>
-              </w:rPr>
-            </w:pPr>
-            <w:r>
-              <w:rPr>
                 <w:rFonts w:ascii="Calibri" w:eastAsia="Times New Roman" w:hAnsi="Calibri" w:cs="Calibri"/>
                 <w:color w:val="000000"/>
                 <w:lang w:val="es-ES_tradnl" w:eastAsia="es-ES_tradnl"/>
               </w:rPr>
-              <w:t>Jose Santos Nicasio</w:t>
-            </w:r>
+            </w:pPr>
           </w:p>
         </w:tc>
       </w:tr>
@@ -7200,7 +7292,7 @@
                 <w:color w:val="000000"/>
                 <w:lang w:val="es-ES_tradnl" w:eastAsia="es-ES_tradnl"/>
               </w:rPr>
-              <w:t>3.3</w:t>
+              <w:t>3.1</w:t>
             </w:r>
           </w:p>
         </w:tc>
@@ -7231,7 +7323,7 @@
                 <w:color w:val="000000"/>
                 <w:lang w:val="es-ES_tradnl" w:eastAsia="es-ES_tradnl"/>
               </w:rPr>
-              <w:t>Implementación de aplicación móvil</w:t>
+              <w:t>Prototipado de Interfaz</w:t>
             </w:r>
           </w:p>
         </w:tc>
@@ -7262,7 +7354,7 @@
                 <w:color w:val="000000"/>
                 <w:lang w:val="es-ES_tradnl" w:eastAsia="es-ES_tradnl"/>
               </w:rPr>
-              <w:t>28/04/2018 - 27/05/2018</w:t>
+              <w:t>01/04/2018 – 08/04/2018</w:t>
             </w:r>
           </w:p>
         </w:tc>
@@ -7293,7 +7385,7 @@
                 <w:color w:val="000000"/>
                 <w:lang w:val="es-ES_tradnl" w:eastAsia="es-ES_tradnl"/>
               </w:rPr>
-              <w:t>Luciano Carhuaricra</w:t>
+              <w:t>Cristina Caballero</w:t>
             </w:r>
           </w:p>
         </w:tc>
@@ -7335,7 +7427,8 @@
                 <w:color w:val="000000"/>
                 <w:lang w:val="es-ES_tradnl" w:eastAsia="es-ES_tradnl"/>
               </w:rPr>
-              <w:t>3.4</w:t>
+              <w:lastRenderedPageBreak/>
+              <w:t>3.2</w:t>
             </w:r>
           </w:p>
         </w:tc>
@@ -7366,7 +7459,7 @@
                 <w:color w:val="000000"/>
                 <w:lang w:val="es-ES_tradnl" w:eastAsia="es-ES_tradnl"/>
               </w:rPr>
-              <w:t>Implementación de página web</w:t>
+              <w:t>Modelado de Datos</w:t>
             </w:r>
           </w:p>
         </w:tc>
@@ -7397,7 +7490,7 @@
                 <w:color w:val="000000"/>
                 <w:lang w:val="es-ES_tradnl" w:eastAsia="es-ES_tradnl"/>
               </w:rPr>
-              <w:t>01/05/2018 - 27/05/2018</w:t>
+              <w:t>09/04/2018 – 14/04/2018</w:t>
             </w:r>
           </w:p>
         </w:tc>
@@ -7470,8 +7563,7 @@
                 <w:color w:val="000000"/>
                 <w:lang w:val="es-ES_tradnl" w:eastAsia="es-ES_tradnl"/>
               </w:rPr>
-              <w:lastRenderedPageBreak/>
-              <w:t>4.1</w:t>
+              <w:t>3.3</w:t>
             </w:r>
           </w:p>
         </w:tc>
@@ -7502,7 +7594,7 @@
                 <w:color w:val="000000"/>
                 <w:lang w:val="es-ES_tradnl" w:eastAsia="es-ES_tradnl"/>
               </w:rPr>
-              <w:t>Creación de casos de prueba</w:t>
+              <w:t>Diseño del Sistema</w:t>
             </w:r>
           </w:p>
         </w:tc>
@@ -7533,7 +7625,7 @@
                 <w:color w:val="000000"/>
                 <w:lang w:val="es-ES_tradnl" w:eastAsia="es-ES_tradnl"/>
               </w:rPr>
-              <w:t>06/05/2018 - 30/05/2018</w:t>
+              <w:t>11/04/2018 – 19/04/2018</w:t>
             </w:r>
           </w:p>
         </w:tc>
@@ -7558,31 +7650,13 @@
                 <w:lang w:val="es-ES_tradnl" w:eastAsia="es-ES_tradnl"/>
               </w:rPr>
             </w:pPr>
-            <w:proofErr w:type="spellStart"/>
             <w:r>
               <w:rPr>
                 <w:rFonts w:ascii="Calibri" w:eastAsia="Times New Roman" w:hAnsi="Calibri" w:cs="Calibri"/>
                 <w:color w:val="000000"/>
                 <w:lang w:val="es-ES_tradnl" w:eastAsia="es-ES_tradnl"/>
               </w:rPr>
-              <w:t>Gianmar</w:t>
-            </w:r>
-            <w:proofErr w:type="spellEnd"/>
-            <w:r>
-              <w:rPr>
-                <w:rFonts w:ascii="Calibri" w:eastAsia="Times New Roman" w:hAnsi="Calibri" w:cs="Calibri"/>
-                <w:color w:val="000000"/>
-                <w:lang w:val="es-ES_tradnl" w:eastAsia="es-ES_tradnl"/>
-              </w:rPr>
-              <w:t xml:space="preserve"> </w:t>
-            </w:r>
-            <w:r>
-              <w:rPr>
-                <w:rFonts w:ascii="Calibri" w:eastAsia="Times New Roman" w:hAnsi="Calibri" w:cs="Calibri"/>
-                <w:color w:val="000000"/>
-                <w:lang w:val="es-ES_tradnl" w:eastAsia="es-ES_tradnl"/>
-              </w:rPr>
-              <w:t>Sánchez</w:t>
+              <w:t>Jean Pierre Enríquez</w:t>
             </w:r>
           </w:p>
         </w:tc>
@@ -7624,7 +7698,7 @@
                 <w:color w:val="000000"/>
                 <w:lang w:val="es-ES_tradnl" w:eastAsia="es-ES_tradnl"/>
               </w:rPr>
-              <w:t>4.2</w:t>
+              <w:t>3.4</w:t>
             </w:r>
           </w:p>
         </w:tc>
@@ -7655,7 +7729,7 @@
                 <w:color w:val="000000"/>
                 <w:lang w:val="es-ES_tradnl" w:eastAsia="es-ES_tradnl"/>
               </w:rPr>
-              <w:t>Realización de pruebas funcionales</w:t>
+              <w:t>Arquitectura del Sistema</w:t>
             </w:r>
           </w:p>
         </w:tc>
@@ -7686,7 +7760,7 @@
                 <w:color w:val="000000"/>
                 <w:lang w:val="es-ES_tradnl" w:eastAsia="es-ES_tradnl"/>
               </w:rPr>
-              <w:t>31/05/2018 - 02/06/2018</w:t>
+              <w:t>13/04/2018 – 19/04/2018</w:t>
             </w:r>
           </w:p>
         </w:tc>
@@ -7717,7 +7791,7 @@
                 <w:color w:val="000000"/>
                 <w:lang w:val="es-ES_tradnl" w:eastAsia="es-ES_tradnl"/>
               </w:rPr>
-              <w:t>Joselin Tiburcio</w:t>
+              <w:t>Gianmar Sanchez</w:t>
             </w:r>
           </w:p>
         </w:tc>
@@ -7747,19 +7821,18 @@
             <w:pPr>
               <w:spacing w:after="0" w:line="240" w:lineRule="auto"/>
               <w:rPr>
-                <w:rFonts w:ascii="Times New Roman" w:eastAsia="Times New Roman" w:hAnsi="Times New Roman" w:cs="Times New Roman"/>
-                <w:sz w:val="24"/>
-                <w:szCs w:val="24"/>
-                <w:lang w:val="es-ES_tradnl" w:eastAsia="es-ES_tradnl"/>
-              </w:rPr>
-            </w:pPr>
-            <w:r>
-              <w:rPr>
                 <w:rFonts w:ascii="Calibri" w:eastAsia="Times New Roman" w:hAnsi="Calibri" w:cs="Calibri"/>
                 <w:color w:val="000000"/>
                 <w:lang w:val="es-ES_tradnl" w:eastAsia="es-ES_tradnl"/>
               </w:rPr>
-              <w:t>5.1</w:t>
+            </w:pPr>
+            <w:r>
+              <w:rPr>
+                <w:rFonts w:ascii="Calibri" w:eastAsia="Times New Roman" w:hAnsi="Calibri" w:cs="Calibri"/>
+                <w:color w:val="000000"/>
+                <w:lang w:val="es-ES_tradnl" w:eastAsia="es-ES_tradnl"/>
+              </w:rPr>
+              <w:t>H3</w:t>
             </w:r>
           </w:p>
         </w:tc>
@@ -7778,19 +7851,18 @@
             <w:pPr>
               <w:spacing w:after="0" w:line="240" w:lineRule="auto"/>
               <w:rPr>
-                <w:rFonts w:ascii="Times New Roman" w:eastAsia="Times New Roman" w:hAnsi="Times New Roman" w:cs="Times New Roman"/>
-                <w:sz w:val="24"/>
-                <w:szCs w:val="24"/>
-                <w:lang w:val="es-ES_tradnl" w:eastAsia="es-ES_tradnl"/>
-              </w:rPr>
-            </w:pPr>
-            <w:r>
-              <w:rPr>
                 <w:rFonts w:ascii="Calibri" w:eastAsia="Times New Roman" w:hAnsi="Calibri" w:cs="Calibri"/>
                 <w:color w:val="000000"/>
                 <w:lang w:val="es-ES_tradnl" w:eastAsia="es-ES_tradnl"/>
               </w:rPr>
-              <w:t>Creación de manuales de configuración y de usuario</w:t>
+            </w:pPr>
+            <w:r>
+              <w:rPr>
+                <w:rFonts w:ascii="Calibri" w:eastAsia="Calibri" w:hAnsi="Calibri" w:cs="Calibri"/>
+                <w:sz w:val="24"/>
+                <w:szCs w:val="24"/>
+              </w:rPr>
+              <w:t>Diseño y Arquitectura del Sistema</w:t>
             </w:r>
           </w:p>
         </w:tc>
@@ -7809,19 +7881,18 @@
             <w:pPr>
               <w:spacing w:after="0" w:line="240" w:lineRule="auto"/>
               <w:rPr>
-                <w:rFonts w:ascii="Times New Roman" w:eastAsia="Times New Roman" w:hAnsi="Times New Roman" w:cs="Times New Roman"/>
-                <w:sz w:val="24"/>
-                <w:szCs w:val="24"/>
-                <w:lang w:val="es-ES_tradnl" w:eastAsia="es-ES_tradnl"/>
-              </w:rPr>
-            </w:pPr>
-            <w:r>
-              <w:rPr>
                 <w:rFonts w:ascii="Calibri" w:eastAsia="Times New Roman" w:hAnsi="Calibri" w:cs="Calibri"/>
                 <w:color w:val="000000"/>
                 <w:lang w:val="es-ES_tradnl" w:eastAsia="es-ES_tradnl"/>
               </w:rPr>
-              <w:t>28/05/2018 - 03/06/2018</w:t>
+            </w:pPr>
+            <w:r>
+              <w:rPr>
+                <w:rFonts w:ascii="Calibri" w:eastAsia="Times New Roman" w:hAnsi="Calibri" w:cs="Calibri"/>
+                <w:color w:val="000000"/>
+                <w:lang w:val="es-ES_tradnl" w:eastAsia="es-ES_tradnl"/>
+              </w:rPr>
+              <w:t>19/04/2018</w:t>
             </w:r>
           </w:p>
         </w:tc>
@@ -7840,20 +7911,11 @@
             <w:pPr>
               <w:spacing w:after="0" w:line="240" w:lineRule="auto"/>
               <w:rPr>
-                <w:rFonts w:ascii="Times New Roman" w:eastAsia="Times New Roman" w:hAnsi="Times New Roman" w:cs="Times New Roman"/>
-                <w:sz w:val="24"/>
-                <w:szCs w:val="24"/>
-                <w:lang w:val="es-ES_tradnl" w:eastAsia="es-ES_tradnl"/>
-              </w:rPr>
-            </w:pPr>
-            <w:r>
-              <w:rPr>
                 <w:rFonts w:ascii="Calibri" w:eastAsia="Times New Roman" w:hAnsi="Calibri" w:cs="Calibri"/>
                 <w:color w:val="000000"/>
                 <w:lang w:val="es-ES_tradnl" w:eastAsia="es-ES_tradnl"/>
               </w:rPr>
-              <w:t>Luis Arce</w:t>
-            </w:r>
+            </w:pPr>
           </w:p>
         </w:tc>
       </w:tr>
@@ -7894,7 +7956,15 @@
                 <w:color w:val="000000"/>
                 <w:lang w:val="es-ES_tradnl" w:eastAsia="es-ES_tradnl"/>
               </w:rPr>
-              <w:t>5.2</w:t>
+              <w:t>4</w:t>
+            </w:r>
+            <w:r>
+              <w:rPr>
+                <w:rFonts w:ascii="Calibri" w:eastAsia="Times New Roman" w:hAnsi="Calibri" w:cs="Calibri"/>
+                <w:color w:val="000000"/>
+                <w:lang w:val="es-ES_tradnl" w:eastAsia="es-ES_tradnl"/>
+              </w:rPr>
+              <w:t>.1</w:t>
             </w:r>
           </w:p>
         </w:tc>
@@ -7925,7 +7995,7 @@
                 <w:color w:val="000000"/>
                 <w:lang w:val="es-ES_tradnl" w:eastAsia="es-ES_tradnl"/>
               </w:rPr>
-              <w:t>Crear acta de aceptación del producto y verificar criterios de aceptación</w:t>
+              <w:t>Configuración de servidores para pruebas y producción</w:t>
             </w:r>
           </w:p>
         </w:tc>
@@ -7956,7 +8026,7 @@
                 <w:color w:val="000000"/>
                 <w:lang w:val="es-ES_tradnl" w:eastAsia="es-ES_tradnl"/>
               </w:rPr>
-              <w:t>04/06/2018 - 10/062018</w:t>
+              <w:t>20/04/2018 – 27/04/2018</w:t>
             </w:r>
           </w:p>
         </w:tc>
@@ -7987,7 +8057,7 @@
                 <w:color w:val="000000"/>
                 <w:lang w:val="es-ES_tradnl" w:eastAsia="es-ES_tradnl"/>
               </w:rPr>
-              <w:t>Joselin Tiburcio</w:t>
+              <w:t>Jean Pierre Enriquez</w:t>
             </w:r>
           </w:p>
         </w:tc>
@@ -8029,7 +8099,15 @@
                 <w:color w:val="000000"/>
                 <w:lang w:val="es-ES_tradnl" w:eastAsia="es-ES_tradnl"/>
               </w:rPr>
-              <w:t>5.3</w:t>
+              <w:t>4</w:t>
+            </w:r>
+            <w:r>
+              <w:rPr>
+                <w:rFonts w:ascii="Calibri" w:eastAsia="Times New Roman" w:hAnsi="Calibri" w:cs="Calibri"/>
+                <w:color w:val="000000"/>
+                <w:lang w:val="es-ES_tradnl" w:eastAsia="es-ES_tradnl"/>
+              </w:rPr>
+              <w:t>.2</w:t>
             </w:r>
           </w:p>
         </w:tc>
@@ -8060,7 +8138,7 @@
                 <w:color w:val="000000"/>
                 <w:lang w:val="es-ES_tradnl" w:eastAsia="es-ES_tradnl"/>
               </w:rPr>
-              <w:t>Despliegue del producto en entorno de producción</w:t>
+              <w:t>Implementación de servicios (APIs) para el sistema</w:t>
             </w:r>
           </w:p>
         </w:tc>
@@ -8091,7 +8169,7 @@
                 <w:color w:val="000000"/>
                 <w:lang w:val="es-ES_tradnl" w:eastAsia="es-ES_tradnl"/>
               </w:rPr>
-              <w:t>03/06/2018 - 12/06/2018</w:t>
+              <w:t>20/04/2018 – 30/04/2018</w:t>
             </w:r>
           </w:p>
         </w:tc>
@@ -8122,15 +8200,7 @@
                 <w:color w:val="000000"/>
                 <w:lang w:val="es-ES_tradnl" w:eastAsia="es-ES_tradnl"/>
               </w:rPr>
-              <w:t xml:space="preserve">Jean Pierre </w:t>
-            </w:r>
-            <w:r>
-              <w:rPr>
-                <w:rFonts w:ascii="Calibri" w:eastAsia="Times New Roman" w:hAnsi="Calibri" w:cs="Calibri"/>
-                <w:color w:val="000000"/>
-                <w:lang w:val="es-ES_tradnl" w:eastAsia="es-ES_tradnl"/>
-              </w:rPr>
-              <w:t>Enríquez</w:t>
+              <w:t>Jose Santos Nicasio</w:t>
             </w:r>
           </w:p>
         </w:tc>
@@ -8172,7 +8242,15 @@
                 <w:color w:val="000000"/>
                 <w:lang w:val="es-ES_tradnl" w:eastAsia="es-ES_tradnl"/>
               </w:rPr>
-              <w:t>6.1</w:t>
+              <w:t>4</w:t>
+            </w:r>
+            <w:r>
+              <w:rPr>
+                <w:rFonts w:ascii="Calibri" w:eastAsia="Times New Roman" w:hAnsi="Calibri" w:cs="Calibri"/>
+                <w:color w:val="000000"/>
+                <w:lang w:val="es-ES_tradnl" w:eastAsia="es-ES_tradnl"/>
+              </w:rPr>
+              <w:t>.3</w:t>
             </w:r>
           </w:p>
         </w:tc>
@@ -8203,7 +8281,23 @@
                 <w:color w:val="000000"/>
                 <w:lang w:val="es-ES_tradnl" w:eastAsia="es-ES_tradnl"/>
               </w:rPr>
-              <w:t>Control de cambios</w:t>
+              <w:t xml:space="preserve">Implementación de </w:t>
+            </w:r>
+            <w:r>
+              <w:rPr>
+                <w:rFonts w:ascii="Calibri" w:eastAsia="Times New Roman" w:hAnsi="Calibri" w:cs="Calibri"/>
+                <w:color w:val="000000"/>
+                <w:lang w:val="es-ES_tradnl" w:eastAsia="es-ES_tradnl"/>
+              </w:rPr>
+              <w:t xml:space="preserve">las vistas e la aplicación </w:t>
+            </w:r>
+            <w:r>
+              <w:rPr>
+                <w:rFonts w:ascii="Calibri" w:eastAsia="Times New Roman" w:hAnsi="Calibri" w:cs="Calibri"/>
+                <w:color w:val="000000"/>
+                <w:lang w:val="es-ES_tradnl" w:eastAsia="es-ES_tradnl"/>
+              </w:rPr>
+              <w:t>móvil</w:t>
             </w:r>
           </w:p>
         </w:tc>
@@ -8234,7 +8328,7 @@
                 <w:color w:val="000000"/>
                 <w:lang w:val="es-ES_tradnl" w:eastAsia="es-ES_tradnl"/>
               </w:rPr>
-              <w:t>24/03/2018 - 20/06/2018</w:t>
+              <w:t>28/04/2018 - 27/05/2018</w:t>
             </w:r>
           </w:p>
         </w:tc>
@@ -8259,31 +8353,13 @@
                 <w:lang w:val="es-ES_tradnl" w:eastAsia="es-ES_tradnl"/>
               </w:rPr>
             </w:pPr>
-            <w:proofErr w:type="spellStart"/>
             <w:r>
               <w:rPr>
                 <w:rFonts w:ascii="Calibri" w:eastAsia="Times New Roman" w:hAnsi="Calibri" w:cs="Calibri"/>
                 <w:color w:val="000000"/>
                 <w:lang w:val="es-ES_tradnl" w:eastAsia="es-ES_tradnl"/>
               </w:rPr>
-              <w:t>Gianmar</w:t>
-            </w:r>
-            <w:proofErr w:type="spellEnd"/>
-            <w:r>
-              <w:rPr>
-                <w:rFonts w:ascii="Calibri" w:eastAsia="Times New Roman" w:hAnsi="Calibri" w:cs="Calibri"/>
-                <w:color w:val="000000"/>
-                <w:lang w:val="es-ES_tradnl" w:eastAsia="es-ES_tradnl"/>
-              </w:rPr>
-              <w:t xml:space="preserve"> </w:t>
-            </w:r>
-            <w:r>
-              <w:rPr>
-                <w:rFonts w:ascii="Calibri" w:eastAsia="Times New Roman" w:hAnsi="Calibri" w:cs="Calibri"/>
-                <w:color w:val="000000"/>
-                <w:lang w:val="es-ES_tradnl" w:eastAsia="es-ES_tradnl"/>
-              </w:rPr>
-              <w:t>Sánchez</w:t>
+              <w:t>Luciano Carhuaricra</w:t>
             </w:r>
           </w:p>
         </w:tc>
@@ -8325,7 +8401,15 @@
                 <w:color w:val="000000"/>
                 <w:lang w:val="es-ES_tradnl" w:eastAsia="es-ES_tradnl"/>
               </w:rPr>
-              <w:t>6.2</w:t>
+              <w:t>4</w:t>
+            </w:r>
+            <w:r>
+              <w:rPr>
+                <w:rFonts w:ascii="Calibri" w:eastAsia="Times New Roman" w:hAnsi="Calibri" w:cs="Calibri"/>
+                <w:color w:val="000000"/>
+                <w:lang w:val="es-ES_tradnl" w:eastAsia="es-ES_tradnl"/>
+              </w:rPr>
+              <w:t>.4</w:t>
             </w:r>
           </w:p>
         </w:tc>
@@ -8356,7 +8440,15 @@
                 <w:color w:val="000000"/>
                 <w:lang w:val="es-ES_tradnl" w:eastAsia="es-ES_tradnl"/>
               </w:rPr>
-              <w:t>Gestión de Proyecto</w:t>
+              <w:t>Maquetado</w:t>
+            </w:r>
+            <w:r>
+              <w:rPr>
+                <w:rFonts w:ascii="Calibri" w:eastAsia="Times New Roman" w:hAnsi="Calibri" w:cs="Calibri"/>
+                <w:color w:val="000000"/>
+                <w:lang w:val="es-ES_tradnl" w:eastAsia="es-ES_tradnl"/>
+              </w:rPr>
+              <w:t xml:space="preserve"> de página web</w:t>
             </w:r>
           </w:p>
         </w:tc>
@@ -8387,7 +8479,7 @@
                 <w:color w:val="000000"/>
                 <w:lang w:val="es-ES_tradnl" w:eastAsia="es-ES_tradnl"/>
               </w:rPr>
-              <w:t>24/03/2018 – 20/06/2018</w:t>
+              <w:t>01/05/2018 - 27/05/2018</w:t>
             </w:r>
           </w:p>
         </w:tc>
@@ -8418,8 +8510,1437 @@
                 <w:color w:val="000000"/>
                 <w:lang w:val="es-ES_tradnl" w:eastAsia="es-ES_tradnl"/>
               </w:rPr>
-              <w:t>Jose Santos Nicasio</w:t>
-            </w:r>
+              <w:t>Luis Arce</w:t>
+            </w:r>
+          </w:p>
+        </w:tc>
+      </w:tr>
+      <w:tr>
+        <w:trPr>
+          <w:trHeight w:val="355"/>
+        </w:trPr>
+        <w:tc>
+          <w:tcPr>
+            <w:tcW w:w="1118" w:type="dxa"/>
+            <w:tcBorders>
+              <w:top w:val="single" w:sz="4" w:space="0" w:color="auto"/>
+              <w:left w:val="single" w:sz="4" w:space="0" w:color="auto"/>
+              <w:bottom w:val="single" w:sz="4" w:space="0" w:color="auto"/>
+              <w:right w:val="single" w:sz="4" w:space="0" w:color="auto"/>
+            </w:tcBorders>
+            <w:shd w:val="clear" w:color="auto" w:fill="FFFFFF" w:themeFill="background1"/>
+            <w:tcMar>
+              <w:top w:w="170" w:type="dxa"/>
+              <w:left w:w="170" w:type="dxa"/>
+              <w:bottom w:w="170" w:type="dxa"/>
+              <w:right w:w="170" w:type="dxa"/>
+            </w:tcMar>
+          </w:tcPr>
+          <w:p>
+            <w:pPr>
+              <w:spacing w:after="0" w:line="240" w:lineRule="auto"/>
+              <w:rPr>
+                <w:rFonts w:ascii="Calibri" w:eastAsia="Times New Roman" w:hAnsi="Calibri" w:cs="Calibri"/>
+                <w:color w:val="000000"/>
+                <w:lang w:val="es-ES_tradnl" w:eastAsia="es-ES_tradnl"/>
+              </w:rPr>
+            </w:pPr>
+            <w:r>
+              <w:rPr>
+                <w:rFonts w:ascii="Calibri" w:eastAsia="Times New Roman" w:hAnsi="Calibri" w:cs="Calibri"/>
+                <w:color w:val="000000"/>
+                <w:lang w:val="es-ES_tradnl" w:eastAsia="es-ES_tradnl"/>
+              </w:rPr>
+              <w:t>H4</w:t>
+            </w:r>
+          </w:p>
+        </w:tc>
+        <w:tc>
+          <w:tcPr>
+            <w:tcW w:w="3420" w:type="dxa"/>
+            <w:tcBorders>
+              <w:top w:val="single" w:sz="4" w:space="0" w:color="auto"/>
+              <w:left w:val="single" w:sz="4" w:space="0" w:color="auto"/>
+              <w:bottom w:val="single" w:sz="4" w:space="0" w:color="auto"/>
+              <w:right w:val="single" w:sz="4" w:space="0" w:color="auto"/>
+            </w:tcBorders>
+            <w:shd w:val="clear" w:color="auto" w:fill="FFFFFF" w:themeFill="background1"/>
+          </w:tcPr>
+          <w:p>
+            <w:pPr>
+              <w:spacing w:after="0" w:line="240" w:lineRule="auto"/>
+              <w:rPr>
+                <w:rFonts w:ascii="Calibri" w:eastAsia="Times New Roman" w:hAnsi="Calibri" w:cs="Calibri"/>
+                <w:color w:val="000000"/>
+                <w:lang w:val="es-ES_tradnl" w:eastAsia="es-ES_tradnl"/>
+              </w:rPr>
+            </w:pPr>
+            <w:r>
+              <w:rPr>
+                <w:rFonts w:ascii="Calibri" w:eastAsia="Calibri" w:hAnsi="Calibri" w:cs="Calibri"/>
+                <w:sz w:val="24"/>
+                <w:szCs w:val="24"/>
+              </w:rPr>
+              <w:t>Primera Entrega de Producto de Software</w:t>
+            </w:r>
+          </w:p>
+        </w:tc>
+        <w:tc>
+          <w:tcPr>
+            <w:tcW w:w="2053" w:type="dxa"/>
+            <w:tcBorders>
+              <w:top w:val="single" w:sz="4" w:space="0" w:color="auto"/>
+              <w:left w:val="single" w:sz="4" w:space="0" w:color="auto"/>
+              <w:bottom w:val="single" w:sz="4" w:space="0" w:color="auto"/>
+              <w:right w:val="single" w:sz="4" w:space="0" w:color="auto"/>
+            </w:tcBorders>
+            <w:shd w:val="clear" w:color="auto" w:fill="FFFFFF" w:themeFill="background1"/>
+          </w:tcPr>
+          <w:p>
+            <w:pPr>
+              <w:spacing w:after="0" w:line="240" w:lineRule="auto"/>
+              <w:rPr>
+                <w:rFonts w:ascii="Calibri" w:eastAsia="Times New Roman" w:hAnsi="Calibri" w:cs="Calibri"/>
+                <w:color w:val="000000"/>
+                <w:lang w:val="es-ES_tradnl" w:eastAsia="es-ES_tradnl"/>
+              </w:rPr>
+            </w:pPr>
+          </w:p>
+        </w:tc>
+        <w:tc>
+          <w:tcPr>
+            <w:tcW w:w="2198" w:type="dxa"/>
+            <w:tcBorders>
+              <w:top w:val="single" w:sz="4" w:space="0" w:color="auto"/>
+              <w:left w:val="single" w:sz="4" w:space="0" w:color="auto"/>
+              <w:bottom w:val="single" w:sz="4" w:space="0" w:color="auto"/>
+              <w:right w:val="single" w:sz="4" w:space="0" w:color="auto"/>
+            </w:tcBorders>
+            <w:shd w:val="clear" w:color="auto" w:fill="FFFFFF" w:themeFill="background1"/>
+          </w:tcPr>
+          <w:p>
+            <w:pPr>
+              <w:spacing w:after="0" w:line="240" w:lineRule="auto"/>
+              <w:rPr>
+                <w:rFonts w:ascii="Calibri" w:eastAsia="Times New Roman" w:hAnsi="Calibri" w:cs="Calibri"/>
+                <w:color w:val="000000"/>
+                <w:lang w:val="es-ES_tradnl" w:eastAsia="es-ES_tradnl"/>
+              </w:rPr>
+            </w:pPr>
+          </w:p>
+        </w:tc>
+      </w:tr>
+      <w:tr>
+        <w:trPr>
+          <w:trHeight w:val="355"/>
+        </w:trPr>
+        <w:tc>
+          <w:tcPr>
+            <w:tcW w:w="1118" w:type="dxa"/>
+            <w:tcBorders>
+              <w:top w:val="single" w:sz="4" w:space="0" w:color="auto"/>
+              <w:left w:val="single" w:sz="4" w:space="0" w:color="auto"/>
+              <w:bottom w:val="single" w:sz="4" w:space="0" w:color="auto"/>
+              <w:right w:val="single" w:sz="4" w:space="0" w:color="auto"/>
+            </w:tcBorders>
+            <w:shd w:val="clear" w:color="auto" w:fill="FFFFFF" w:themeFill="background1"/>
+            <w:tcMar>
+              <w:top w:w="170" w:type="dxa"/>
+              <w:left w:w="170" w:type="dxa"/>
+              <w:bottom w:w="170" w:type="dxa"/>
+              <w:right w:w="170" w:type="dxa"/>
+            </w:tcMar>
+          </w:tcPr>
+          <w:p>
+            <w:pPr>
+              <w:spacing w:after="0" w:line="240" w:lineRule="auto"/>
+              <w:rPr>
+                <w:rFonts w:ascii="Times New Roman" w:eastAsia="Times New Roman" w:hAnsi="Times New Roman" w:cs="Times New Roman"/>
+                <w:sz w:val="24"/>
+                <w:szCs w:val="24"/>
+                <w:lang w:val="es-ES_tradnl" w:eastAsia="es-ES_tradnl"/>
+              </w:rPr>
+            </w:pPr>
+            <w:r>
+              <w:rPr>
+                <w:rFonts w:ascii="Calibri" w:eastAsia="Times New Roman" w:hAnsi="Calibri" w:cs="Calibri"/>
+                <w:color w:val="000000"/>
+                <w:lang w:val="es-ES_tradnl" w:eastAsia="es-ES_tradnl"/>
+              </w:rPr>
+              <w:t>5</w:t>
+            </w:r>
+            <w:r>
+              <w:rPr>
+                <w:rFonts w:ascii="Calibri" w:eastAsia="Times New Roman" w:hAnsi="Calibri" w:cs="Calibri"/>
+                <w:color w:val="000000"/>
+                <w:lang w:val="es-ES_tradnl" w:eastAsia="es-ES_tradnl"/>
+              </w:rPr>
+              <w:t>.1</w:t>
+            </w:r>
+          </w:p>
+        </w:tc>
+        <w:tc>
+          <w:tcPr>
+            <w:tcW w:w="3420" w:type="dxa"/>
+            <w:tcBorders>
+              <w:top w:val="single" w:sz="4" w:space="0" w:color="auto"/>
+              <w:left w:val="single" w:sz="4" w:space="0" w:color="auto"/>
+              <w:bottom w:val="single" w:sz="4" w:space="0" w:color="auto"/>
+              <w:right w:val="single" w:sz="4" w:space="0" w:color="auto"/>
+            </w:tcBorders>
+            <w:shd w:val="clear" w:color="auto" w:fill="FFFFFF" w:themeFill="background1"/>
+          </w:tcPr>
+          <w:p>
+            <w:pPr>
+              <w:spacing w:after="0" w:line="240" w:lineRule="auto"/>
+              <w:rPr>
+                <w:rFonts w:ascii="Times New Roman" w:eastAsia="Times New Roman" w:hAnsi="Times New Roman" w:cs="Times New Roman"/>
+                <w:sz w:val="24"/>
+                <w:szCs w:val="24"/>
+                <w:lang w:val="es-ES_tradnl" w:eastAsia="es-ES_tradnl"/>
+              </w:rPr>
+            </w:pPr>
+            <w:r>
+              <w:rPr>
+                <w:rFonts w:ascii="Calibri" w:eastAsia="Times New Roman" w:hAnsi="Calibri" w:cs="Calibri"/>
+                <w:color w:val="000000"/>
+                <w:lang w:val="es-ES_tradnl" w:eastAsia="es-ES_tradnl"/>
+              </w:rPr>
+              <w:t>Creación de casos de prueba</w:t>
+            </w:r>
+          </w:p>
+        </w:tc>
+        <w:tc>
+          <w:tcPr>
+            <w:tcW w:w="2053" w:type="dxa"/>
+            <w:tcBorders>
+              <w:top w:val="single" w:sz="4" w:space="0" w:color="auto"/>
+              <w:left w:val="single" w:sz="4" w:space="0" w:color="auto"/>
+              <w:bottom w:val="single" w:sz="4" w:space="0" w:color="auto"/>
+              <w:right w:val="single" w:sz="4" w:space="0" w:color="auto"/>
+            </w:tcBorders>
+            <w:shd w:val="clear" w:color="auto" w:fill="FFFFFF" w:themeFill="background1"/>
+          </w:tcPr>
+          <w:p>
+            <w:pPr>
+              <w:spacing w:after="0" w:line="240" w:lineRule="auto"/>
+              <w:rPr>
+                <w:rFonts w:ascii="Times New Roman" w:eastAsia="Times New Roman" w:hAnsi="Times New Roman" w:cs="Times New Roman"/>
+                <w:sz w:val="24"/>
+                <w:szCs w:val="24"/>
+                <w:lang w:val="es-ES_tradnl" w:eastAsia="es-ES_tradnl"/>
+              </w:rPr>
+            </w:pPr>
+            <w:r>
+              <w:rPr>
+                <w:rFonts w:ascii="Calibri" w:eastAsia="Times New Roman" w:hAnsi="Calibri" w:cs="Calibri"/>
+                <w:color w:val="000000"/>
+                <w:lang w:val="es-ES_tradnl" w:eastAsia="es-ES_tradnl"/>
+              </w:rPr>
+              <w:t>20/05/2018 - 05/06</w:t>
+            </w:r>
+            <w:r>
+              <w:rPr>
+                <w:rFonts w:ascii="Calibri" w:eastAsia="Times New Roman" w:hAnsi="Calibri" w:cs="Calibri"/>
+                <w:color w:val="000000"/>
+                <w:lang w:val="es-ES_tradnl" w:eastAsia="es-ES_tradnl"/>
+              </w:rPr>
+              <w:t>/2018</w:t>
+            </w:r>
+          </w:p>
+        </w:tc>
+        <w:tc>
+          <w:tcPr>
+            <w:tcW w:w="2198" w:type="dxa"/>
+            <w:tcBorders>
+              <w:top w:val="single" w:sz="4" w:space="0" w:color="auto"/>
+              <w:left w:val="single" w:sz="4" w:space="0" w:color="auto"/>
+              <w:bottom w:val="single" w:sz="4" w:space="0" w:color="auto"/>
+              <w:right w:val="single" w:sz="4" w:space="0" w:color="auto"/>
+            </w:tcBorders>
+            <w:shd w:val="clear" w:color="auto" w:fill="FFFFFF" w:themeFill="background1"/>
+          </w:tcPr>
+          <w:p>
+            <w:pPr>
+              <w:spacing w:after="0" w:line="240" w:lineRule="auto"/>
+              <w:rPr>
+                <w:rFonts w:ascii="Times New Roman" w:eastAsia="Times New Roman" w:hAnsi="Times New Roman" w:cs="Times New Roman"/>
+                <w:sz w:val="24"/>
+                <w:szCs w:val="24"/>
+                <w:lang w:val="es-ES_tradnl" w:eastAsia="es-ES_tradnl"/>
+              </w:rPr>
+            </w:pPr>
+            <w:r>
+              <w:rPr>
+                <w:rFonts w:ascii="Calibri" w:eastAsia="Times New Roman" w:hAnsi="Calibri" w:cs="Calibri"/>
+                <w:color w:val="000000"/>
+                <w:lang w:val="es-ES_tradnl" w:eastAsia="es-ES_tradnl"/>
+              </w:rPr>
+              <w:t>Gianmar Sánchez</w:t>
+            </w:r>
+          </w:p>
+        </w:tc>
+      </w:tr>
+      <w:tr>
+        <w:trPr>
+          <w:trHeight w:val="355"/>
+        </w:trPr>
+        <w:tc>
+          <w:tcPr>
+            <w:tcW w:w="1118" w:type="dxa"/>
+            <w:tcBorders>
+              <w:top w:val="single" w:sz="4" w:space="0" w:color="auto"/>
+              <w:left w:val="single" w:sz="4" w:space="0" w:color="auto"/>
+              <w:bottom w:val="single" w:sz="4" w:space="0" w:color="auto"/>
+              <w:right w:val="single" w:sz="4" w:space="0" w:color="auto"/>
+            </w:tcBorders>
+            <w:shd w:val="clear" w:color="auto" w:fill="FFFFFF" w:themeFill="background1"/>
+            <w:tcMar>
+              <w:top w:w="170" w:type="dxa"/>
+              <w:left w:w="170" w:type="dxa"/>
+              <w:bottom w:w="170" w:type="dxa"/>
+              <w:right w:w="170" w:type="dxa"/>
+            </w:tcMar>
+          </w:tcPr>
+          <w:p>
+            <w:pPr>
+              <w:spacing w:after="0" w:line="240" w:lineRule="auto"/>
+              <w:rPr>
+                <w:rFonts w:ascii="Calibri" w:eastAsia="Times New Roman" w:hAnsi="Calibri" w:cs="Calibri"/>
+                <w:color w:val="000000"/>
+                <w:lang w:val="es-ES_tradnl" w:eastAsia="es-ES_tradnl"/>
+              </w:rPr>
+            </w:pPr>
+            <w:r>
+              <w:rPr>
+                <w:rFonts w:ascii="Calibri" w:eastAsia="Times New Roman" w:hAnsi="Calibri" w:cs="Calibri"/>
+                <w:color w:val="000000"/>
+                <w:lang w:val="es-ES_tradnl" w:eastAsia="es-ES_tradnl"/>
+              </w:rPr>
+              <w:t>5.2</w:t>
+            </w:r>
+          </w:p>
+        </w:tc>
+        <w:tc>
+          <w:tcPr>
+            <w:tcW w:w="3420" w:type="dxa"/>
+            <w:tcBorders>
+              <w:top w:val="single" w:sz="4" w:space="0" w:color="auto"/>
+              <w:left w:val="single" w:sz="4" w:space="0" w:color="auto"/>
+              <w:bottom w:val="single" w:sz="4" w:space="0" w:color="auto"/>
+              <w:right w:val="single" w:sz="4" w:space="0" w:color="auto"/>
+            </w:tcBorders>
+            <w:shd w:val="clear" w:color="auto" w:fill="FFFFFF" w:themeFill="background1"/>
+          </w:tcPr>
+          <w:p>
+            <w:pPr>
+              <w:spacing w:after="0" w:line="240" w:lineRule="auto"/>
+              <w:rPr>
+                <w:rFonts w:ascii="Calibri" w:eastAsia="Times New Roman" w:hAnsi="Calibri" w:cs="Calibri"/>
+                <w:color w:val="000000"/>
+                <w:lang w:val="es-ES_tradnl" w:eastAsia="es-ES_tradnl"/>
+              </w:rPr>
+            </w:pPr>
+            <w:r>
+              <w:rPr>
+                <w:rFonts w:ascii="Calibri" w:eastAsia="Times New Roman" w:hAnsi="Calibri" w:cs="Calibri"/>
+                <w:color w:val="000000"/>
+                <w:lang w:val="es-ES_tradnl" w:eastAsia="es-ES_tradnl"/>
+              </w:rPr>
+              <w:t>Creación de la funcionalidad para aplicación móvil</w:t>
+            </w:r>
+          </w:p>
+        </w:tc>
+        <w:tc>
+          <w:tcPr>
+            <w:tcW w:w="2053" w:type="dxa"/>
+            <w:tcBorders>
+              <w:top w:val="single" w:sz="4" w:space="0" w:color="auto"/>
+              <w:left w:val="single" w:sz="4" w:space="0" w:color="auto"/>
+              <w:bottom w:val="single" w:sz="4" w:space="0" w:color="auto"/>
+              <w:right w:val="single" w:sz="4" w:space="0" w:color="auto"/>
+            </w:tcBorders>
+            <w:shd w:val="clear" w:color="auto" w:fill="FFFFFF" w:themeFill="background1"/>
+          </w:tcPr>
+          <w:p>
+            <w:pPr>
+              <w:spacing w:after="0" w:line="240" w:lineRule="auto"/>
+              <w:rPr>
+                <w:rFonts w:ascii="Calibri" w:eastAsia="Times New Roman" w:hAnsi="Calibri" w:cs="Calibri"/>
+                <w:color w:val="000000"/>
+                <w:lang w:val="es-ES_tradnl" w:eastAsia="es-ES_tradnl"/>
+              </w:rPr>
+            </w:pPr>
+            <w:r>
+              <w:rPr>
+                <w:rFonts w:ascii="Calibri" w:eastAsia="Times New Roman" w:hAnsi="Calibri" w:cs="Calibri"/>
+                <w:color w:val="000000"/>
+                <w:lang w:val="es-ES_tradnl" w:eastAsia="es-ES_tradnl"/>
+              </w:rPr>
+              <w:t>26/05/2018-14/06/2018</w:t>
+            </w:r>
+          </w:p>
+        </w:tc>
+        <w:tc>
+          <w:tcPr>
+            <w:tcW w:w="2198" w:type="dxa"/>
+            <w:tcBorders>
+              <w:top w:val="single" w:sz="4" w:space="0" w:color="auto"/>
+              <w:left w:val="single" w:sz="4" w:space="0" w:color="auto"/>
+              <w:bottom w:val="single" w:sz="4" w:space="0" w:color="auto"/>
+              <w:right w:val="single" w:sz="4" w:space="0" w:color="auto"/>
+            </w:tcBorders>
+            <w:shd w:val="clear" w:color="auto" w:fill="FFFFFF" w:themeFill="background1"/>
+          </w:tcPr>
+          <w:p>
+            <w:pPr>
+              <w:spacing w:after="0" w:line="240" w:lineRule="auto"/>
+              <w:rPr>
+                <w:rFonts w:ascii="Calibri" w:eastAsia="Times New Roman" w:hAnsi="Calibri" w:cs="Calibri"/>
+                <w:color w:val="000000"/>
+                <w:lang w:val="es-ES_tradnl" w:eastAsia="es-ES_tradnl"/>
+              </w:rPr>
+            </w:pPr>
+            <w:r>
+              <w:rPr>
+                <w:rFonts w:ascii="Calibri" w:eastAsia="Times New Roman" w:hAnsi="Calibri" w:cs="Calibri"/>
+                <w:color w:val="000000"/>
+                <w:lang w:val="es-ES_tradnl" w:eastAsia="es-ES_tradnl"/>
+              </w:rPr>
+              <w:t>Luciano Carhuaricra</w:t>
+            </w:r>
+          </w:p>
+        </w:tc>
+      </w:tr>
+      <w:tr>
+        <w:trPr>
+          <w:trHeight w:val="355"/>
+        </w:trPr>
+        <w:tc>
+          <w:tcPr>
+            <w:tcW w:w="1118" w:type="dxa"/>
+            <w:tcBorders>
+              <w:top w:val="single" w:sz="4" w:space="0" w:color="auto"/>
+              <w:left w:val="single" w:sz="4" w:space="0" w:color="auto"/>
+              <w:bottom w:val="single" w:sz="4" w:space="0" w:color="auto"/>
+              <w:right w:val="single" w:sz="4" w:space="0" w:color="auto"/>
+            </w:tcBorders>
+            <w:shd w:val="clear" w:color="auto" w:fill="FFFFFF" w:themeFill="background1"/>
+            <w:tcMar>
+              <w:top w:w="170" w:type="dxa"/>
+              <w:left w:w="170" w:type="dxa"/>
+              <w:bottom w:w="170" w:type="dxa"/>
+              <w:right w:w="170" w:type="dxa"/>
+            </w:tcMar>
+          </w:tcPr>
+          <w:p>
+            <w:pPr>
+              <w:spacing w:after="0" w:line="240" w:lineRule="auto"/>
+              <w:rPr>
+                <w:rFonts w:ascii="Calibri" w:eastAsia="Times New Roman" w:hAnsi="Calibri" w:cs="Calibri"/>
+                <w:color w:val="000000"/>
+                <w:lang w:val="es-ES_tradnl" w:eastAsia="es-ES_tradnl"/>
+              </w:rPr>
+            </w:pPr>
+            <w:r>
+              <w:rPr>
+                <w:rFonts w:ascii="Calibri" w:eastAsia="Times New Roman" w:hAnsi="Calibri" w:cs="Calibri"/>
+                <w:color w:val="000000"/>
+                <w:lang w:val="es-ES_tradnl" w:eastAsia="es-ES_tradnl"/>
+              </w:rPr>
+              <w:t>5.3</w:t>
+            </w:r>
+          </w:p>
+        </w:tc>
+        <w:tc>
+          <w:tcPr>
+            <w:tcW w:w="3420" w:type="dxa"/>
+            <w:tcBorders>
+              <w:top w:val="single" w:sz="4" w:space="0" w:color="auto"/>
+              <w:left w:val="single" w:sz="4" w:space="0" w:color="auto"/>
+              <w:bottom w:val="single" w:sz="4" w:space="0" w:color="auto"/>
+              <w:right w:val="single" w:sz="4" w:space="0" w:color="auto"/>
+            </w:tcBorders>
+            <w:shd w:val="clear" w:color="auto" w:fill="FFFFFF" w:themeFill="background1"/>
+          </w:tcPr>
+          <w:p>
+            <w:pPr>
+              <w:spacing w:after="0" w:line="240" w:lineRule="auto"/>
+              <w:rPr>
+                <w:rFonts w:ascii="Calibri" w:eastAsia="Times New Roman" w:hAnsi="Calibri" w:cs="Calibri"/>
+                <w:color w:val="000000"/>
+                <w:lang w:val="es-ES_tradnl" w:eastAsia="es-ES_tradnl"/>
+              </w:rPr>
+            </w:pPr>
+            <w:r>
+              <w:rPr>
+                <w:rFonts w:ascii="Calibri" w:eastAsia="Times New Roman" w:hAnsi="Calibri" w:cs="Calibri"/>
+                <w:color w:val="000000"/>
+                <w:lang w:val="es-ES_tradnl" w:eastAsia="es-ES_tradnl"/>
+              </w:rPr>
+              <w:t>Desarrollo de la página web</w:t>
+            </w:r>
+          </w:p>
+        </w:tc>
+        <w:tc>
+          <w:tcPr>
+            <w:tcW w:w="2053" w:type="dxa"/>
+            <w:tcBorders>
+              <w:top w:val="single" w:sz="4" w:space="0" w:color="auto"/>
+              <w:left w:val="single" w:sz="4" w:space="0" w:color="auto"/>
+              <w:bottom w:val="single" w:sz="4" w:space="0" w:color="auto"/>
+              <w:right w:val="single" w:sz="4" w:space="0" w:color="auto"/>
+            </w:tcBorders>
+            <w:shd w:val="clear" w:color="auto" w:fill="FFFFFF" w:themeFill="background1"/>
+          </w:tcPr>
+          <w:p>
+            <w:pPr>
+              <w:spacing w:after="0" w:line="240" w:lineRule="auto"/>
+              <w:rPr>
+                <w:rFonts w:ascii="Calibri" w:eastAsia="Times New Roman" w:hAnsi="Calibri" w:cs="Calibri"/>
+                <w:color w:val="000000"/>
+                <w:lang w:val="es-ES_tradnl" w:eastAsia="es-ES_tradnl"/>
+              </w:rPr>
+            </w:pPr>
+            <w:r>
+              <w:rPr>
+                <w:rFonts w:ascii="Calibri" w:eastAsia="Times New Roman" w:hAnsi="Calibri" w:cs="Calibri"/>
+                <w:color w:val="000000"/>
+                <w:lang w:val="es-ES_tradnl" w:eastAsia="es-ES_tradnl"/>
+              </w:rPr>
+              <w:t>02/06/2018-14/06/2018</w:t>
+            </w:r>
+          </w:p>
+        </w:tc>
+        <w:tc>
+          <w:tcPr>
+            <w:tcW w:w="2198" w:type="dxa"/>
+            <w:tcBorders>
+              <w:top w:val="single" w:sz="4" w:space="0" w:color="auto"/>
+              <w:left w:val="single" w:sz="4" w:space="0" w:color="auto"/>
+              <w:bottom w:val="single" w:sz="4" w:space="0" w:color="auto"/>
+              <w:right w:val="single" w:sz="4" w:space="0" w:color="auto"/>
+            </w:tcBorders>
+            <w:shd w:val="clear" w:color="auto" w:fill="FFFFFF" w:themeFill="background1"/>
+          </w:tcPr>
+          <w:p>
+            <w:pPr>
+              <w:spacing w:after="0" w:line="240" w:lineRule="auto"/>
+              <w:rPr>
+                <w:rFonts w:ascii="Calibri" w:eastAsia="Times New Roman" w:hAnsi="Calibri" w:cs="Calibri"/>
+                <w:color w:val="000000"/>
+                <w:lang w:val="es-ES_tradnl" w:eastAsia="es-ES_tradnl"/>
+              </w:rPr>
+            </w:pPr>
+            <w:r>
+              <w:rPr>
+                <w:rFonts w:ascii="Calibri" w:eastAsia="Times New Roman" w:hAnsi="Calibri" w:cs="Calibri"/>
+                <w:color w:val="000000"/>
+                <w:lang w:val="es-ES_tradnl" w:eastAsia="es-ES_tradnl"/>
+              </w:rPr>
+              <w:t>Luis Arce</w:t>
+            </w:r>
+          </w:p>
+        </w:tc>
+      </w:tr>
+      <w:tr>
+        <w:trPr>
+          <w:trHeight w:val="355"/>
+        </w:trPr>
+        <w:tc>
+          <w:tcPr>
+            <w:tcW w:w="1118" w:type="dxa"/>
+            <w:tcBorders>
+              <w:top w:val="single" w:sz="4" w:space="0" w:color="auto"/>
+              <w:left w:val="single" w:sz="4" w:space="0" w:color="auto"/>
+              <w:bottom w:val="single" w:sz="4" w:space="0" w:color="auto"/>
+              <w:right w:val="single" w:sz="4" w:space="0" w:color="auto"/>
+            </w:tcBorders>
+            <w:shd w:val="clear" w:color="auto" w:fill="FFFFFF" w:themeFill="background1"/>
+            <w:tcMar>
+              <w:top w:w="170" w:type="dxa"/>
+              <w:left w:w="170" w:type="dxa"/>
+              <w:bottom w:w="170" w:type="dxa"/>
+              <w:right w:w="170" w:type="dxa"/>
+            </w:tcMar>
+          </w:tcPr>
+          <w:p>
+            <w:pPr>
+              <w:spacing w:after="0" w:line="240" w:lineRule="auto"/>
+              <w:rPr>
+                <w:rFonts w:ascii="Calibri" w:eastAsia="Times New Roman" w:hAnsi="Calibri" w:cs="Calibri"/>
+                <w:color w:val="000000"/>
+                <w:lang w:val="es-ES_tradnl" w:eastAsia="es-ES_tradnl"/>
+              </w:rPr>
+            </w:pPr>
+            <w:r>
+              <w:rPr>
+                <w:rFonts w:ascii="Calibri" w:eastAsia="Times New Roman" w:hAnsi="Calibri" w:cs="Calibri"/>
+                <w:color w:val="000000"/>
+                <w:lang w:val="es-ES_tradnl" w:eastAsia="es-ES_tradnl"/>
+              </w:rPr>
+              <w:t>H5</w:t>
+            </w:r>
+          </w:p>
+        </w:tc>
+        <w:tc>
+          <w:tcPr>
+            <w:tcW w:w="3420" w:type="dxa"/>
+            <w:tcBorders>
+              <w:top w:val="single" w:sz="4" w:space="0" w:color="auto"/>
+              <w:left w:val="single" w:sz="4" w:space="0" w:color="auto"/>
+              <w:bottom w:val="single" w:sz="4" w:space="0" w:color="auto"/>
+              <w:right w:val="single" w:sz="4" w:space="0" w:color="auto"/>
+            </w:tcBorders>
+            <w:shd w:val="clear" w:color="auto" w:fill="FFFFFF" w:themeFill="background1"/>
+          </w:tcPr>
+          <w:p>
+            <w:pPr>
+              <w:spacing w:after="0" w:line="240" w:lineRule="auto"/>
+              <w:rPr>
+                <w:rFonts w:ascii="Calibri" w:eastAsia="Times New Roman" w:hAnsi="Calibri" w:cs="Calibri"/>
+                <w:color w:val="000000"/>
+                <w:lang w:val="es-ES_tradnl" w:eastAsia="es-ES_tradnl"/>
+              </w:rPr>
+            </w:pPr>
+            <w:r>
+              <w:rPr>
+                <w:rFonts w:ascii="Calibri" w:hAnsi="Calibri" w:cs="Calibri"/>
+                <w:color w:val="000000"/>
+              </w:rPr>
+              <w:t>Segunda Entrega de Producto de Software</w:t>
+            </w:r>
+          </w:p>
+        </w:tc>
+        <w:tc>
+          <w:tcPr>
+            <w:tcW w:w="2053" w:type="dxa"/>
+            <w:tcBorders>
+              <w:top w:val="single" w:sz="4" w:space="0" w:color="auto"/>
+              <w:left w:val="single" w:sz="4" w:space="0" w:color="auto"/>
+              <w:bottom w:val="single" w:sz="4" w:space="0" w:color="auto"/>
+              <w:right w:val="single" w:sz="4" w:space="0" w:color="auto"/>
+            </w:tcBorders>
+            <w:shd w:val="clear" w:color="auto" w:fill="FFFFFF" w:themeFill="background1"/>
+          </w:tcPr>
+          <w:p>
+            <w:pPr>
+              <w:spacing w:after="0" w:line="240" w:lineRule="auto"/>
+              <w:rPr>
+                <w:rFonts w:ascii="Calibri" w:eastAsia="Times New Roman" w:hAnsi="Calibri" w:cs="Calibri"/>
+                <w:color w:val="000000"/>
+                <w:lang w:val="es-ES_tradnl" w:eastAsia="es-ES_tradnl"/>
+              </w:rPr>
+            </w:pPr>
+          </w:p>
+        </w:tc>
+        <w:tc>
+          <w:tcPr>
+            <w:tcW w:w="2198" w:type="dxa"/>
+            <w:tcBorders>
+              <w:top w:val="single" w:sz="4" w:space="0" w:color="auto"/>
+              <w:left w:val="single" w:sz="4" w:space="0" w:color="auto"/>
+              <w:bottom w:val="single" w:sz="4" w:space="0" w:color="auto"/>
+              <w:right w:val="single" w:sz="4" w:space="0" w:color="auto"/>
+            </w:tcBorders>
+            <w:shd w:val="clear" w:color="auto" w:fill="FFFFFF" w:themeFill="background1"/>
+          </w:tcPr>
+          <w:p>
+            <w:pPr>
+              <w:spacing w:after="0" w:line="240" w:lineRule="auto"/>
+              <w:rPr>
+                <w:rFonts w:ascii="Calibri" w:eastAsia="Times New Roman" w:hAnsi="Calibri" w:cs="Calibri"/>
+                <w:color w:val="000000"/>
+                <w:lang w:val="es-ES_tradnl" w:eastAsia="es-ES_tradnl"/>
+              </w:rPr>
+            </w:pPr>
+          </w:p>
+        </w:tc>
+      </w:tr>
+      <w:tr>
+        <w:trPr>
+          <w:trHeight w:val="355"/>
+        </w:trPr>
+        <w:tc>
+          <w:tcPr>
+            <w:tcW w:w="1118" w:type="dxa"/>
+            <w:tcBorders>
+              <w:top w:val="single" w:sz="4" w:space="0" w:color="auto"/>
+              <w:left w:val="single" w:sz="4" w:space="0" w:color="auto"/>
+              <w:bottom w:val="single" w:sz="4" w:space="0" w:color="auto"/>
+              <w:right w:val="single" w:sz="4" w:space="0" w:color="auto"/>
+            </w:tcBorders>
+            <w:shd w:val="clear" w:color="auto" w:fill="FFFFFF" w:themeFill="background1"/>
+            <w:tcMar>
+              <w:top w:w="170" w:type="dxa"/>
+              <w:left w:w="170" w:type="dxa"/>
+              <w:bottom w:w="170" w:type="dxa"/>
+              <w:right w:w="170" w:type="dxa"/>
+            </w:tcMar>
+          </w:tcPr>
+          <w:p>
+            <w:pPr>
+              <w:spacing w:after="0" w:line="240" w:lineRule="auto"/>
+              <w:rPr>
+                <w:rFonts w:ascii="Times New Roman" w:eastAsia="Times New Roman" w:hAnsi="Times New Roman" w:cs="Times New Roman"/>
+                <w:sz w:val="24"/>
+                <w:szCs w:val="24"/>
+                <w:lang w:val="es-ES_tradnl" w:eastAsia="es-ES_tradnl"/>
+              </w:rPr>
+            </w:pPr>
+            <w:r>
+              <w:rPr>
+                <w:rFonts w:ascii="Calibri" w:eastAsia="Times New Roman" w:hAnsi="Calibri" w:cs="Calibri"/>
+                <w:color w:val="000000"/>
+                <w:lang w:val="es-ES_tradnl" w:eastAsia="es-ES_tradnl"/>
+              </w:rPr>
+              <w:t>6.1</w:t>
+            </w:r>
+          </w:p>
+        </w:tc>
+        <w:tc>
+          <w:tcPr>
+            <w:tcW w:w="3420" w:type="dxa"/>
+            <w:tcBorders>
+              <w:top w:val="single" w:sz="4" w:space="0" w:color="auto"/>
+              <w:left w:val="single" w:sz="4" w:space="0" w:color="auto"/>
+              <w:bottom w:val="single" w:sz="4" w:space="0" w:color="auto"/>
+              <w:right w:val="single" w:sz="4" w:space="0" w:color="auto"/>
+            </w:tcBorders>
+            <w:shd w:val="clear" w:color="auto" w:fill="FFFFFF" w:themeFill="background1"/>
+          </w:tcPr>
+          <w:p>
+            <w:pPr>
+              <w:spacing w:after="0" w:line="240" w:lineRule="auto"/>
+              <w:rPr>
+                <w:rFonts w:ascii="Times New Roman" w:eastAsia="Times New Roman" w:hAnsi="Times New Roman" w:cs="Times New Roman"/>
+                <w:sz w:val="24"/>
+                <w:szCs w:val="24"/>
+                <w:lang w:val="es-ES_tradnl" w:eastAsia="es-ES_tradnl"/>
+              </w:rPr>
+            </w:pPr>
+            <w:r>
+              <w:rPr>
+                <w:rFonts w:ascii="Calibri" w:eastAsia="Times New Roman" w:hAnsi="Calibri" w:cs="Calibri"/>
+                <w:color w:val="000000"/>
+                <w:lang w:val="es-ES_tradnl" w:eastAsia="es-ES_tradnl"/>
+              </w:rPr>
+              <w:t>Realización de pruebas funcionales</w:t>
+            </w:r>
+          </w:p>
+        </w:tc>
+        <w:tc>
+          <w:tcPr>
+            <w:tcW w:w="2053" w:type="dxa"/>
+            <w:tcBorders>
+              <w:top w:val="single" w:sz="4" w:space="0" w:color="auto"/>
+              <w:left w:val="single" w:sz="4" w:space="0" w:color="auto"/>
+              <w:bottom w:val="single" w:sz="4" w:space="0" w:color="auto"/>
+              <w:right w:val="single" w:sz="4" w:space="0" w:color="auto"/>
+            </w:tcBorders>
+            <w:shd w:val="clear" w:color="auto" w:fill="FFFFFF" w:themeFill="background1"/>
+          </w:tcPr>
+          <w:p>
+            <w:pPr>
+              <w:spacing w:after="0" w:line="240" w:lineRule="auto"/>
+              <w:rPr>
+                <w:rFonts w:ascii="Times New Roman" w:eastAsia="Times New Roman" w:hAnsi="Times New Roman" w:cs="Times New Roman"/>
+                <w:sz w:val="24"/>
+                <w:szCs w:val="24"/>
+                <w:lang w:val="es-ES_tradnl" w:eastAsia="es-ES_tradnl"/>
+              </w:rPr>
+            </w:pPr>
+            <w:r>
+              <w:rPr>
+                <w:rFonts w:ascii="Calibri" w:eastAsia="Times New Roman" w:hAnsi="Calibri" w:cs="Calibri"/>
+                <w:color w:val="000000"/>
+                <w:lang w:val="es-ES_tradnl" w:eastAsia="es-ES_tradnl"/>
+              </w:rPr>
+              <w:t>15/05/2018 - 20</w:t>
+            </w:r>
+            <w:r>
+              <w:rPr>
+                <w:rFonts w:ascii="Calibri" w:eastAsia="Times New Roman" w:hAnsi="Calibri" w:cs="Calibri"/>
+                <w:color w:val="000000"/>
+                <w:lang w:val="es-ES_tradnl" w:eastAsia="es-ES_tradnl"/>
+              </w:rPr>
+              <w:t>/06/2018</w:t>
+            </w:r>
+          </w:p>
+        </w:tc>
+        <w:tc>
+          <w:tcPr>
+            <w:tcW w:w="2198" w:type="dxa"/>
+            <w:tcBorders>
+              <w:top w:val="single" w:sz="4" w:space="0" w:color="auto"/>
+              <w:left w:val="single" w:sz="4" w:space="0" w:color="auto"/>
+              <w:bottom w:val="single" w:sz="4" w:space="0" w:color="auto"/>
+              <w:right w:val="single" w:sz="4" w:space="0" w:color="auto"/>
+            </w:tcBorders>
+            <w:shd w:val="clear" w:color="auto" w:fill="FFFFFF" w:themeFill="background1"/>
+          </w:tcPr>
+          <w:p>
+            <w:pPr>
+              <w:spacing w:after="0" w:line="240" w:lineRule="auto"/>
+              <w:rPr>
+                <w:rFonts w:ascii="Times New Roman" w:eastAsia="Times New Roman" w:hAnsi="Times New Roman" w:cs="Times New Roman"/>
+                <w:sz w:val="24"/>
+                <w:szCs w:val="24"/>
+                <w:lang w:val="es-ES_tradnl" w:eastAsia="es-ES_tradnl"/>
+              </w:rPr>
+            </w:pPr>
+            <w:r>
+              <w:rPr>
+                <w:rFonts w:ascii="Calibri" w:eastAsia="Times New Roman" w:hAnsi="Calibri" w:cs="Calibri"/>
+                <w:color w:val="000000"/>
+                <w:lang w:val="es-ES_tradnl" w:eastAsia="es-ES_tradnl"/>
+              </w:rPr>
+              <w:t>Joselin Tiburcio</w:t>
+            </w:r>
+          </w:p>
+        </w:tc>
+      </w:tr>
+      <w:tr>
+        <w:trPr>
+          <w:trHeight w:val="355"/>
+        </w:trPr>
+        <w:tc>
+          <w:tcPr>
+            <w:tcW w:w="1118" w:type="dxa"/>
+            <w:tcBorders>
+              <w:top w:val="single" w:sz="4" w:space="0" w:color="auto"/>
+              <w:left w:val="single" w:sz="4" w:space="0" w:color="auto"/>
+              <w:bottom w:val="single" w:sz="4" w:space="0" w:color="auto"/>
+              <w:right w:val="single" w:sz="4" w:space="0" w:color="auto"/>
+            </w:tcBorders>
+            <w:shd w:val="clear" w:color="auto" w:fill="FFFFFF" w:themeFill="background1"/>
+            <w:tcMar>
+              <w:top w:w="170" w:type="dxa"/>
+              <w:left w:w="170" w:type="dxa"/>
+              <w:bottom w:w="170" w:type="dxa"/>
+              <w:right w:w="170" w:type="dxa"/>
+            </w:tcMar>
+          </w:tcPr>
+          <w:p>
+            <w:pPr>
+              <w:spacing w:after="0" w:line="240" w:lineRule="auto"/>
+              <w:rPr>
+                <w:rFonts w:ascii="Times New Roman" w:eastAsia="Times New Roman" w:hAnsi="Times New Roman" w:cs="Times New Roman"/>
+                <w:sz w:val="24"/>
+                <w:szCs w:val="24"/>
+                <w:lang w:val="es-ES_tradnl" w:eastAsia="es-ES_tradnl"/>
+              </w:rPr>
+            </w:pPr>
+            <w:r>
+              <w:rPr>
+                <w:rFonts w:ascii="Calibri" w:eastAsia="Times New Roman" w:hAnsi="Calibri" w:cs="Calibri"/>
+                <w:color w:val="000000"/>
+                <w:lang w:val="es-ES_tradnl" w:eastAsia="es-ES_tradnl"/>
+              </w:rPr>
+              <w:lastRenderedPageBreak/>
+              <w:t>6.2</w:t>
+            </w:r>
+          </w:p>
+        </w:tc>
+        <w:tc>
+          <w:tcPr>
+            <w:tcW w:w="3420" w:type="dxa"/>
+            <w:tcBorders>
+              <w:top w:val="single" w:sz="4" w:space="0" w:color="auto"/>
+              <w:left w:val="single" w:sz="4" w:space="0" w:color="auto"/>
+              <w:bottom w:val="single" w:sz="4" w:space="0" w:color="auto"/>
+              <w:right w:val="single" w:sz="4" w:space="0" w:color="auto"/>
+            </w:tcBorders>
+            <w:shd w:val="clear" w:color="auto" w:fill="FFFFFF" w:themeFill="background1"/>
+          </w:tcPr>
+          <w:p>
+            <w:pPr>
+              <w:spacing w:after="0" w:line="240" w:lineRule="auto"/>
+              <w:rPr>
+                <w:rFonts w:ascii="Times New Roman" w:eastAsia="Times New Roman" w:hAnsi="Times New Roman" w:cs="Times New Roman"/>
+                <w:sz w:val="24"/>
+                <w:szCs w:val="24"/>
+                <w:lang w:val="es-ES_tradnl" w:eastAsia="es-ES_tradnl"/>
+              </w:rPr>
+            </w:pPr>
+            <w:r>
+              <w:rPr>
+                <w:rFonts w:ascii="Calibri" w:eastAsia="Times New Roman" w:hAnsi="Calibri" w:cs="Calibri"/>
+                <w:color w:val="000000"/>
+                <w:lang w:val="es-ES_tradnl" w:eastAsia="es-ES_tradnl"/>
+              </w:rPr>
+              <w:t>Creación de manuales de configuración y de usuario</w:t>
+            </w:r>
+          </w:p>
+        </w:tc>
+        <w:tc>
+          <w:tcPr>
+            <w:tcW w:w="2053" w:type="dxa"/>
+            <w:tcBorders>
+              <w:top w:val="single" w:sz="4" w:space="0" w:color="auto"/>
+              <w:left w:val="single" w:sz="4" w:space="0" w:color="auto"/>
+              <w:bottom w:val="single" w:sz="4" w:space="0" w:color="auto"/>
+              <w:right w:val="single" w:sz="4" w:space="0" w:color="auto"/>
+            </w:tcBorders>
+            <w:shd w:val="clear" w:color="auto" w:fill="FFFFFF" w:themeFill="background1"/>
+          </w:tcPr>
+          <w:p>
+            <w:pPr>
+              <w:spacing w:after="0" w:line="240" w:lineRule="auto"/>
+              <w:rPr>
+                <w:rFonts w:ascii="Times New Roman" w:eastAsia="Times New Roman" w:hAnsi="Times New Roman" w:cs="Times New Roman"/>
+                <w:sz w:val="24"/>
+                <w:szCs w:val="24"/>
+                <w:lang w:val="es-ES_tradnl" w:eastAsia="es-ES_tradnl"/>
+              </w:rPr>
+            </w:pPr>
+            <w:r>
+              <w:rPr>
+                <w:rFonts w:ascii="Calibri" w:eastAsia="Times New Roman" w:hAnsi="Calibri" w:cs="Calibri"/>
+                <w:color w:val="000000"/>
+                <w:lang w:val="es-ES_tradnl" w:eastAsia="es-ES_tradnl"/>
+              </w:rPr>
+              <w:t>28/05/2018 - 03/06/2018</w:t>
+            </w:r>
+          </w:p>
+        </w:tc>
+        <w:tc>
+          <w:tcPr>
+            <w:tcW w:w="2198" w:type="dxa"/>
+            <w:tcBorders>
+              <w:top w:val="single" w:sz="4" w:space="0" w:color="auto"/>
+              <w:left w:val="single" w:sz="4" w:space="0" w:color="auto"/>
+              <w:bottom w:val="single" w:sz="4" w:space="0" w:color="auto"/>
+              <w:right w:val="single" w:sz="4" w:space="0" w:color="auto"/>
+            </w:tcBorders>
+            <w:shd w:val="clear" w:color="auto" w:fill="FFFFFF" w:themeFill="background1"/>
+          </w:tcPr>
+          <w:p>
+            <w:pPr>
+              <w:spacing w:after="0" w:line="240" w:lineRule="auto"/>
+              <w:rPr>
+                <w:rFonts w:ascii="Times New Roman" w:eastAsia="Times New Roman" w:hAnsi="Times New Roman" w:cs="Times New Roman"/>
+                <w:sz w:val="24"/>
+                <w:szCs w:val="24"/>
+                <w:lang w:val="es-ES_tradnl" w:eastAsia="es-ES_tradnl"/>
+              </w:rPr>
+            </w:pPr>
+            <w:r>
+              <w:rPr>
+                <w:rFonts w:ascii="Calibri" w:eastAsia="Times New Roman" w:hAnsi="Calibri" w:cs="Calibri"/>
+                <w:color w:val="000000"/>
+                <w:lang w:val="es-ES_tradnl" w:eastAsia="es-ES_tradnl"/>
+              </w:rPr>
+              <w:t>Luis Arce</w:t>
+            </w:r>
+          </w:p>
+        </w:tc>
+      </w:tr>
+      <w:tr>
+        <w:trPr>
+          <w:trHeight w:val="355"/>
+        </w:trPr>
+        <w:tc>
+          <w:tcPr>
+            <w:tcW w:w="1118" w:type="dxa"/>
+            <w:tcBorders>
+              <w:top w:val="single" w:sz="4" w:space="0" w:color="auto"/>
+              <w:left w:val="single" w:sz="4" w:space="0" w:color="auto"/>
+              <w:bottom w:val="single" w:sz="4" w:space="0" w:color="auto"/>
+              <w:right w:val="single" w:sz="4" w:space="0" w:color="auto"/>
+            </w:tcBorders>
+            <w:shd w:val="clear" w:color="auto" w:fill="FFFFFF" w:themeFill="background1"/>
+            <w:tcMar>
+              <w:top w:w="170" w:type="dxa"/>
+              <w:left w:w="170" w:type="dxa"/>
+              <w:bottom w:w="170" w:type="dxa"/>
+              <w:right w:w="170" w:type="dxa"/>
+            </w:tcMar>
+          </w:tcPr>
+          <w:p>
+            <w:pPr>
+              <w:spacing w:after="0" w:line="240" w:lineRule="auto"/>
+              <w:rPr>
+                <w:rFonts w:ascii="Calibri" w:eastAsia="Times New Roman" w:hAnsi="Calibri" w:cs="Calibri"/>
+                <w:color w:val="000000"/>
+                <w:lang w:val="es-ES_tradnl" w:eastAsia="es-ES_tradnl"/>
+              </w:rPr>
+            </w:pPr>
+            <w:r>
+              <w:rPr>
+                <w:rFonts w:ascii="Calibri" w:eastAsia="Times New Roman" w:hAnsi="Calibri" w:cs="Calibri"/>
+                <w:color w:val="000000"/>
+                <w:lang w:val="es-ES_tradnl" w:eastAsia="es-ES_tradnl"/>
+              </w:rPr>
+              <w:t>H6</w:t>
+            </w:r>
+          </w:p>
+        </w:tc>
+        <w:tc>
+          <w:tcPr>
+            <w:tcW w:w="3420" w:type="dxa"/>
+            <w:tcBorders>
+              <w:top w:val="single" w:sz="4" w:space="0" w:color="auto"/>
+              <w:left w:val="single" w:sz="4" w:space="0" w:color="auto"/>
+              <w:bottom w:val="single" w:sz="4" w:space="0" w:color="auto"/>
+              <w:right w:val="single" w:sz="4" w:space="0" w:color="auto"/>
+            </w:tcBorders>
+            <w:shd w:val="clear" w:color="auto" w:fill="FFFFFF" w:themeFill="background1"/>
+          </w:tcPr>
+          <w:p>
+            <w:pPr>
+              <w:spacing w:after="0" w:line="240" w:lineRule="auto"/>
+              <w:rPr>
+                <w:rFonts w:ascii="Calibri" w:eastAsia="Times New Roman" w:hAnsi="Calibri" w:cs="Calibri"/>
+                <w:color w:val="000000"/>
+                <w:lang w:val="es-ES_tradnl" w:eastAsia="es-ES_tradnl"/>
+              </w:rPr>
+            </w:pPr>
+            <w:r>
+              <w:rPr>
+                <w:rFonts w:ascii="Calibri" w:eastAsia="Calibri" w:hAnsi="Calibri" w:cs="Calibri"/>
+                <w:sz w:val="24"/>
+                <w:szCs w:val="24"/>
+              </w:rPr>
+              <w:t>Resultado de Pruebas del Producto de Software</w:t>
+            </w:r>
+          </w:p>
+        </w:tc>
+        <w:tc>
+          <w:tcPr>
+            <w:tcW w:w="2053" w:type="dxa"/>
+            <w:tcBorders>
+              <w:top w:val="single" w:sz="4" w:space="0" w:color="auto"/>
+              <w:left w:val="single" w:sz="4" w:space="0" w:color="auto"/>
+              <w:bottom w:val="single" w:sz="4" w:space="0" w:color="auto"/>
+              <w:right w:val="single" w:sz="4" w:space="0" w:color="auto"/>
+            </w:tcBorders>
+            <w:shd w:val="clear" w:color="auto" w:fill="FFFFFF" w:themeFill="background1"/>
+          </w:tcPr>
+          <w:p>
+            <w:pPr>
+              <w:spacing w:after="0" w:line="240" w:lineRule="auto"/>
+              <w:rPr>
+                <w:rFonts w:ascii="Calibri" w:eastAsia="Times New Roman" w:hAnsi="Calibri" w:cs="Calibri"/>
+                <w:color w:val="000000"/>
+                <w:lang w:val="es-ES_tradnl" w:eastAsia="es-ES_tradnl"/>
+              </w:rPr>
+            </w:pPr>
+          </w:p>
+        </w:tc>
+        <w:tc>
+          <w:tcPr>
+            <w:tcW w:w="2198" w:type="dxa"/>
+            <w:tcBorders>
+              <w:top w:val="single" w:sz="4" w:space="0" w:color="auto"/>
+              <w:left w:val="single" w:sz="4" w:space="0" w:color="auto"/>
+              <w:bottom w:val="single" w:sz="4" w:space="0" w:color="auto"/>
+              <w:right w:val="single" w:sz="4" w:space="0" w:color="auto"/>
+            </w:tcBorders>
+            <w:shd w:val="clear" w:color="auto" w:fill="FFFFFF" w:themeFill="background1"/>
+          </w:tcPr>
+          <w:p>
+            <w:pPr>
+              <w:spacing w:after="0" w:line="240" w:lineRule="auto"/>
+              <w:rPr>
+                <w:rFonts w:ascii="Calibri" w:eastAsia="Times New Roman" w:hAnsi="Calibri" w:cs="Calibri"/>
+                <w:color w:val="000000"/>
+                <w:lang w:val="es-ES_tradnl" w:eastAsia="es-ES_tradnl"/>
+              </w:rPr>
+            </w:pPr>
+          </w:p>
+        </w:tc>
+      </w:tr>
+      <w:tr>
+        <w:trPr>
+          <w:trHeight w:val="355"/>
+        </w:trPr>
+        <w:tc>
+          <w:tcPr>
+            <w:tcW w:w="1118" w:type="dxa"/>
+            <w:tcBorders>
+              <w:top w:val="single" w:sz="4" w:space="0" w:color="auto"/>
+              <w:left w:val="single" w:sz="4" w:space="0" w:color="auto"/>
+              <w:bottom w:val="single" w:sz="4" w:space="0" w:color="auto"/>
+              <w:right w:val="single" w:sz="4" w:space="0" w:color="auto"/>
+            </w:tcBorders>
+            <w:shd w:val="clear" w:color="auto" w:fill="FFFFFF" w:themeFill="background1"/>
+            <w:tcMar>
+              <w:top w:w="170" w:type="dxa"/>
+              <w:left w:w="170" w:type="dxa"/>
+              <w:bottom w:w="170" w:type="dxa"/>
+              <w:right w:w="170" w:type="dxa"/>
+            </w:tcMar>
+          </w:tcPr>
+          <w:p>
+            <w:pPr>
+              <w:spacing w:after="0" w:line="240" w:lineRule="auto"/>
+              <w:rPr>
+                <w:rFonts w:ascii="Times New Roman" w:eastAsia="Times New Roman" w:hAnsi="Times New Roman" w:cs="Times New Roman"/>
+                <w:sz w:val="24"/>
+                <w:szCs w:val="24"/>
+                <w:lang w:val="es-ES_tradnl" w:eastAsia="es-ES_tradnl"/>
+              </w:rPr>
+            </w:pPr>
+            <w:r>
+              <w:rPr>
+                <w:rFonts w:ascii="Calibri" w:eastAsia="Times New Roman" w:hAnsi="Calibri" w:cs="Calibri"/>
+                <w:color w:val="000000"/>
+                <w:lang w:val="es-ES_tradnl" w:eastAsia="es-ES_tradnl"/>
+              </w:rPr>
+              <w:t>7.1</w:t>
+            </w:r>
+          </w:p>
+        </w:tc>
+        <w:tc>
+          <w:tcPr>
+            <w:tcW w:w="3420" w:type="dxa"/>
+            <w:tcBorders>
+              <w:top w:val="single" w:sz="4" w:space="0" w:color="auto"/>
+              <w:left w:val="single" w:sz="4" w:space="0" w:color="auto"/>
+              <w:bottom w:val="single" w:sz="4" w:space="0" w:color="auto"/>
+              <w:right w:val="single" w:sz="4" w:space="0" w:color="auto"/>
+            </w:tcBorders>
+            <w:shd w:val="clear" w:color="auto" w:fill="FFFFFF" w:themeFill="background1"/>
+          </w:tcPr>
+          <w:p>
+            <w:pPr>
+              <w:spacing w:after="0" w:line="240" w:lineRule="auto"/>
+              <w:rPr>
+                <w:rFonts w:ascii="Times New Roman" w:eastAsia="Times New Roman" w:hAnsi="Times New Roman" w:cs="Times New Roman"/>
+                <w:sz w:val="24"/>
+                <w:szCs w:val="24"/>
+                <w:lang w:val="es-ES_tradnl" w:eastAsia="es-ES_tradnl"/>
+              </w:rPr>
+            </w:pPr>
+            <w:r>
+              <w:rPr>
+                <w:rFonts w:ascii="Calibri" w:eastAsia="Times New Roman" w:hAnsi="Calibri" w:cs="Calibri"/>
+                <w:color w:val="000000"/>
+                <w:lang w:val="es-ES_tradnl" w:eastAsia="es-ES_tradnl"/>
+              </w:rPr>
+              <w:t>Crear acta de aceptación del producto y verificar criterios de aceptación</w:t>
+            </w:r>
+          </w:p>
+        </w:tc>
+        <w:tc>
+          <w:tcPr>
+            <w:tcW w:w="2053" w:type="dxa"/>
+            <w:tcBorders>
+              <w:top w:val="single" w:sz="4" w:space="0" w:color="auto"/>
+              <w:left w:val="single" w:sz="4" w:space="0" w:color="auto"/>
+              <w:bottom w:val="single" w:sz="4" w:space="0" w:color="auto"/>
+              <w:right w:val="single" w:sz="4" w:space="0" w:color="auto"/>
+            </w:tcBorders>
+            <w:shd w:val="clear" w:color="auto" w:fill="FFFFFF" w:themeFill="background1"/>
+          </w:tcPr>
+          <w:p>
+            <w:pPr>
+              <w:spacing w:after="0" w:line="240" w:lineRule="auto"/>
+              <w:rPr>
+                <w:rFonts w:ascii="Times New Roman" w:eastAsia="Times New Roman" w:hAnsi="Times New Roman" w:cs="Times New Roman"/>
+                <w:sz w:val="24"/>
+                <w:szCs w:val="24"/>
+                <w:lang w:val="es-ES_tradnl" w:eastAsia="es-ES_tradnl"/>
+              </w:rPr>
+            </w:pPr>
+            <w:r>
+              <w:rPr>
+                <w:rFonts w:ascii="Calibri" w:eastAsia="Times New Roman" w:hAnsi="Calibri" w:cs="Calibri"/>
+                <w:color w:val="000000"/>
+                <w:lang w:val="es-ES_tradnl" w:eastAsia="es-ES_tradnl"/>
+              </w:rPr>
+              <w:t>04/06/2018 - 10/062018</w:t>
+            </w:r>
+          </w:p>
+        </w:tc>
+        <w:tc>
+          <w:tcPr>
+            <w:tcW w:w="2198" w:type="dxa"/>
+            <w:tcBorders>
+              <w:top w:val="single" w:sz="4" w:space="0" w:color="auto"/>
+              <w:left w:val="single" w:sz="4" w:space="0" w:color="auto"/>
+              <w:bottom w:val="single" w:sz="4" w:space="0" w:color="auto"/>
+              <w:right w:val="single" w:sz="4" w:space="0" w:color="auto"/>
+            </w:tcBorders>
+            <w:shd w:val="clear" w:color="auto" w:fill="FFFFFF" w:themeFill="background1"/>
+          </w:tcPr>
+          <w:p>
+            <w:pPr>
+              <w:spacing w:after="0" w:line="240" w:lineRule="auto"/>
+              <w:rPr>
+                <w:rFonts w:ascii="Times New Roman" w:eastAsia="Times New Roman" w:hAnsi="Times New Roman" w:cs="Times New Roman"/>
+                <w:sz w:val="24"/>
+                <w:szCs w:val="24"/>
+                <w:lang w:val="es-ES_tradnl" w:eastAsia="es-ES_tradnl"/>
+              </w:rPr>
+            </w:pPr>
+            <w:r>
+              <w:rPr>
+                <w:rFonts w:ascii="Calibri" w:eastAsia="Times New Roman" w:hAnsi="Calibri" w:cs="Calibri"/>
+                <w:color w:val="000000"/>
+                <w:lang w:val="es-ES_tradnl" w:eastAsia="es-ES_tradnl"/>
+              </w:rPr>
+              <w:t>Joselin Tiburcio</w:t>
+            </w:r>
+          </w:p>
+        </w:tc>
+      </w:tr>
+      <w:tr>
+        <w:trPr>
+          <w:trHeight w:val="355"/>
+        </w:trPr>
+        <w:tc>
+          <w:tcPr>
+            <w:tcW w:w="1118" w:type="dxa"/>
+            <w:tcBorders>
+              <w:top w:val="single" w:sz="4" w:space="0" w:color="auto"/>
+              <w:left w:val="single" w:sz="4" w:space="0" w:color="auto"/>
+              <w:bottom w:val="single" w:sz="4" w:space="0" w:color="auto"/>
+              <w:right w:val="single" w:sz="4" w:space="0" w:color="auto"/>
+            </w:tcBorders>
+            <w:shd w:val="clear" w:color="auto" w:fill="FFFFFF" w:themeFill="background1"/>
+            <w:tcMar>
+              <w:top w:w="170" w:type="dxa"/>
+              <w:left w:w="170" w:type="dxa"/>
+              <w:bottom w:w="170" w:type="dxa"/>
+              <w:right w:w="170" w:type="dxa"/>
+            </w:tcMar>
+          </w:tcPr>
+          <w:p>
+            <w:pPr>
+              <w:spacing w:after="0" w:line="240" w:lineRule="auto"/>
+              <w:rPr>
+                <w:rFonts w:ascii="Times New Roman" w:eastAsia="Times New Roman" w:hAnsi="Times New Roman" w:cs="Times New Roman"/>
+                <w:sz w:val="24"/>
+                <w:szCs w:val="24"/>
+                <w:lang w:val="es-ES_tradnl" w:eastAsia="es-ES_tradnl"/>
+              </w:rPr>
+            </w:pPr>
+            <w:r>
+              <w:rPr>
+                <w:rFonts w:ascii="Calibri" w:eastAsia="Times New Roman" w:hAnsi="Calibri" w:cs="Calibri"/>
+                <w:color w:val="000000"/>
+                <w:lang w:val="es-ES_tradnl" w:eastAsia="es-ES_tradnl"/>
+              </w:rPr>
+              <w:t>7.2</w:t>
+            </w:r>
+          </w:p>
+        </w:tc>
+        <w:tc>
+          <w:tcPr>
+            <w:tcW w:w="3420" w:type="dxa"/>
+            <w:tcBorders>
+              <w:top w:val="single" w:sz="4" w:space="0" w:color="auto"/>
+              <w:left w:val="single" w:sz="4" w:space="0" w:color="auto"/>
+              <w:bottom w:val="single" w:sz="4" w:space="0" w:color="auto"/>
+              <w:right w:val="single" w:sz="4" w:space="0" w:color="auto"/>
+            </w:tcBorders>
+            <w:shd w:val="clear" w:color="auto" w:fill="FFFFFF" w:themeFill="background1"/>
+          </w:tcPr>
+          <w:p>
+            <w:pPr>
+              <w:spacing w:after="0" w:line="240" w:lineRule="auto"/>
+              <w:rPr>
+                <w:rFonts w:ascii="Times New Roman" w:eastAsia="Times New Roman" w:hAnsi="Times New Roman" w:cs="Times New Roman"/>
+                <w:sz w:val="24"/>
+                <w:szCs w:val="24"/>
+                <w:lang w:val="es-ES_tradnl" w:eastAsia="es-ES_tradnl"/>
+              </w:rPr>
+            </w:pPr>
+            <w:r>
+              <w:rPr>
+                <w:rFonts w:ascii="Calibri" w:eastAsia="Times New Roman" w:hAnsi="Calibri" w:cs="Calibri"/>
+                <w:color w:val="000000"/>
+                <w:lang w:val="es-ES_tradnl" w:eastAsia="es-ES_tradnl"/>
+              </w:rPr>
+              <w:t>Despliegue del producto en entorno de producción</w:t>
+            </w:r>
+          </w:p>
+        </w:tc>
+        <w:tc>
+          <w:tcPr>
+            <w:tcW w:w="2053" w:type="dxa"/>
+            <w:tcBorders>
+              <w:top w:val="single" w:sz="4" w:space="0" w:color="auto"/>
+              <w:left w:val="single" w:sz="4" w:space="0" w:color="auto"/>
+              <w:bottom w:val="single" w:sz="4" w:space="0" w:color="auto"/>
+              <w:right w:val="single" w:sz="4" w:space="0" w:color="auto"/>
+            </w:tcBorders>
+            <w:shd w:val="clear" w:color="auto" w:fill="FFFFFF" w:themeFill="background1"/>
+          </w:tcPr>
+          <w:p>
+            <w:pPr>
+              <w:spacing w:after="0" w:line="240" w:lineRule="auto"/>
+              <w:rPr>
+                <w:rFonts w:ascii="Times New Roman" w:eastAsia="Times New Roman" w:hAnsi="Times New Roman" w:cs="Times New Roman"/>
+                <w:sz w:val="24"/>
+                <w:szCs w:val="24"/>
+                <w:lang w:val="es-ES_tradnl" w:eastAsia="es-ES_tradnl"/>
+              </w:rPr>
+            </w:pPr>
+            <w:r>
+              <w:rPr>
+                <w:rFonts w:ascii="Calibri" w:eastAsia="Times New Roman" w:hAnsi="Calibri" w:cs="Calibri"/>
+                <w:color w:val="000000"/>
+                <w:lang w:val="es-ES_tradnl" w:eastAsia="es-ES_tradnl"/>
+              </w:rPr>
+              <w:t>03/06/2018 - 12/06/2018</w:t>
+            </w:r>
+          </w:p>
+        </w:tc>
+        <w:tc>
+          <w:tcPr>
+            <w:tcW w:w="2198" w:type="dxa"/>
+            <w:tcBorders>
+              <w:top w:val="single" w:sz="4" w:space="0" w:color="auto"/>
+              <w:left w:val="single" w:sz="4" w:space="0" w:color="auto"/>
+              <w:bottom w:val="single" w:sz="4" w:space="0" w:color="auto"/>
+              <w:right w:val="single" w:sz="4" w:space="0" w:color="auto"/>
+            </w:tcBorders>
+            <w:shd w:val="clear" w:color="auto" w:fill="FFFFFF" w:themeFill="background1"/>
+          </w:tcPr>
+          <w:p>
+            <w:pPr>
+              <w:spacing w:after="0" w:line="240" w:lineRule="auto"/>
+              <w:rPr>
+                <w:rFonts w:ascii="Times New Roman" w:eastAsia="Times New Roman" w:hAnsi="Times New Roman" w:cs="Times New Roman"/>
+                <w:sz w:val="24"/>
+                <w:szCs w:val="24"/>
+                <w:lang w:val="es-ES_tradnl" w:eastAsia="es-ES_tradnl"/>
+              </w:rPr>
+            </w:pPr>
+            <w:r>
+              <w:rPr>
+                <w:rFonts w:ascii="Calibri" w:eastAsia="Times New Roman" w:hAnsi="Calibri" w:cs="Calibri"/>
+                <w:color w:val="000000"/>
+                <w:lang w:val="es-ES_tradnl" w:eastAsia="es-ES_tradnl"/>
+              </w:rPr>
+              <w:t>Jean Pierre Enríquez</w:t>
+            </w:r>
+          </w:p>
+        </w:tc>
+      </w:tr>
+      <w:tr>
+        <w:trPr>
+          <w:trHeight w:val="355"/>
+        </w:trPr>
+        <w:tc>
+          <w:tcPr>
+            <w:tcW w:w="1118" w:type="dxa"/>
+            <w:tcBorders>
+              <w:top w:val="single" w:sz="4" w:space="0" w:color="auto"/>
+              <w:left w:val="single" w:sz="4" w:space="0" w:color="auto"/>
+              <w:bottom w:val="single" w:sz="4" w:space="0" w:color="auto"/>
+              <w:right w:val="single" w:sz="4" w:space="0" w:color="auto"/>
+            </w:tcBorders>
+            <w:shd w:val="clear" w:color="auto" w:fill="FFFFFF" w:themeFill="background1"/>
+            <w:tcMar>
+              <w:top w:w="170" w:type="dxa"/>
+              <w:left w:w="170" w:type="dxa"/>
+              <w:bottom w:w="170" w:type="dxa"/>
+              <w:right w:w="170" w:type="dxa"/>
+            </w:tcMar>
+          </w:tcPr>
+          <w:p>
+            <w:pPr>
+              <w:spacing w:after="0" w:line="240" w:lineRule="auto"/>
+              <w:rPr>
+                <w:rFonts w:ascii="Calibri" w:eastAsia="Times New Roman" w:hAnsi="Calibri" w:cs="Calibri"/>
+                <w:color w:val="000000"/>
+                <w:lang w:val="es-ES_tradnl" w:eastAsia="es-ES_tradnl"/>
+              </w:rPr>
+            </w:pPr>
+            <w:r>
+              <w:rPr>
+                <w:rFonts w:ascii="Calibri" w:eastAsia="Times New Roman" w:hAnsi="Calibri" w:cs="Calibri"/>
+                <w:color w:val="000000"/>
+                <w:lang w:val="es-ES_tradnl" w:eastAsia="es-ES_tradnl"/>
+              </w:rPr>
+              <w:t>H7</w:t>
+            </w:r>
+          </w:p>
+        </w:tc>
+        <w:tc>
+          <w:tcPr>
+            <w:tcW w:w="3420" w:type="dxa"/>
+            <w:tcBorders>
+              <w:top w:val="single" w:sz="4" w:space="0" w:color="auto"/>
+              <w:left w:val="single" w:sz="4" w:space="0" w:color="auto"/>
+              <w:bottom w:val="single" w:sz="4" w:space="0" w:color="auto"/>
+              <w:right w:val="single" w:sz="4" w:space="0" w:color="auto"/>
+            </w:tcBorders>
+            <w:shd w:val="clear" w:color="auto" w:fill="FFFFFF" w:themeFill="background1"/>
+          </w:tcPr>
+          <w:p>
+            <w:pPr>
+              <w:spacing w:after="0" w:line="240" w:lineRule="auto"/>
+              <w:rPr>
+                <w:rFonts w:ascii="Calibri" w:eastAsia="Times New Roman" w:hAnsi="Calibri" w:cs="Calibri"/>
+                <w:color w:val="000000"/>
+                <w:lang w:val="es-ES_tradnl" w:eastAsia="es-ES_tradnl"/>
+              </w:rPr>
+            </w:pPr>
+            <w:r>
+              <w:rPr>
+                <w:rFonts w:ascii="Calibri" w:eastAsia="Calibri" w:hAnsi="Calibri" w:cs="Calibri"/>
+                <w:sz w:val="24"/>
+                <w:szCs w:val="24"/>
+              </w:rPr>
+              <w:t>Finalización del Proyecto</w:t>
+            </w:r>
+          </w:p>
+        </w:tc>
+        <w:tc>
+          <w:tcPr>
+            <w:tcW w:w="2053" w:type="dxa"/>
+            <w:tcBorders>
+              <w:top w:val="single" w:sz="4" w:space="0" w:color="auto"/>
+              <w:left w:val="single" w:sz="4" w:space="0" w:color="auto"/>
+              <w:bottom w:val="single" w:sz="4" w:space="0" w:color="auto"/>
+              <w:right w:val="single" w:sz="4" w:space="0" w:color="auto"/>
+            </w:tcBorders>
+            <w:shd w:val="clear" w:color="auto" w:fill="FFFFFF" w:themeFill="background1"/>
+          </w:tcPr>
+          <w:p>
+            <w:pPr>
+              <w:spacing w:after="0" w:line="240" w:lineRule="auto"/>
+              <w:rPr>
+                <w:rFonts w:ascii="Calibri" w:eastAsia="Times New Roman" w:hAnsi="Calibri" w:cs="Calibri"/>
+                <w:color w:val="000000"/>
+                <w:lang w:val="es-ES_tradnl" w:eastAsia="es-ES_tradnl"/>
+              </w:rPr>
+            </w:pPr>
+            <w:r>
+              <w:rPr>
+                <w:rFonts w:ascii="Calibri" w:eastAsia="Times New Roman" w:hAnsi="Calibri" w:cs="Calibri"/>
+                <w:color w:val="000000"/>
+                <w:lang w:val="es-ES_tradnl" w:eastAsia="es-ES_tradnl"/>
+              </w:rPr>
+              <w:t>20/06/2018</w:t>
+            </w:r>
+          </w:p>
+        </w:tc>
+        <w:tc>
+          <w:tcPr>
+            <w:tcW w:w="2198" w:type="dxa"/>
+            <w:tcBorders>
+              <w:top w:val="single" w:sz="4" w:space="0" w:color="auto"/>
+              <w:left w:val="single" w:sz="4" w:space="0" w:color="auto"/>
+              <w:bottom w:val="single" w:sz="4" w:space="0" w:color="auto"/>
+              <w:right w:val="single" w:sz="4" w:space="0" w:color="auto"/>
+            </w:tcBorders>
+            <w:shd w:val="clear" w:color="auto" w:fill="FFFFFF" w:themeFill="background1"/>
+          </w:tcPr>
+          <w:p>
+            <w:pPr>
+              <w:spacing w:after="0" w:line="240" w:lineRule="auto"/>
+              <w:rPr>
+                <w:rFonts w:ascii="Calibri" w:eastAsia="Times New Roman" w:hAnsi="Calibri" w:cs="Calibri"/>
+                <w:color w:val="000000"/>
+                <w:lang w:val="es-ES_tradnl" w:eastAsia="es-ES_tradnl"/>
+              </w:rPr>
+            </w:pPr>
           </w:p>
         </w:tc>
       </w:tr>
@@ -8817,6 +10338,7 @@
                 <w:sz w:val="24"/>
                 <w:szCs w:val="24"/>
               </w:rPr>
+              <w:lastRenderedPageBreak/>
               <w:t>Posible falta de datos iniciales en los inicios del proyecto.</w:t>
             </w:r>
           </w:p>
@@ -9711,7 +11233,9 @@
                 <w:color w:val="434343"/>
                 <w:sz w:val="24"/>
                 <w:szCs w:val="24"/>
-              </w:rPr>
+                <w:lang w:eastAsia="es-ES"/>
+              </w:rPr>
+              <w:lastRenderedPageBreak/>
               <w:drawing>
                 <wp:inline distT="0" distB="0" distL="0" distR="0">
                   <wp:extent cx="5343525" cy="3117215"/>
@@ -10500,7 +12024,6 @@
                 <w:sz w:val="24"/>
                 <w:szCs w:val="24"/>
               </w:rPr>
-              <w:lastRenderedPageBreak/>
               <w:t>Tiburcio Saldaña, Joselin</w:t>
             </w:r>
           </w:p>
@@ -10606,6 +12129,7 @@
                 <w:sz w:val="24"/>
                 <w:szCs w:val="24"/>
               </w:rPr>
+              <w:lastRenderedPageBreak/>
               <w:t>Sanchez Valdez, Gianmar</w:t>
             </w:r>
           </w:p>
@@ -11169,7 +12693,7 @@
 </file>
 
 <file path=word/endnotes.xml><?xml version="1.0" encoding="utf-8"?>
-<w:endnotes xmlns:wpc="http://schemas.microsoft.com/office/word/2010/wordprocessingCanvas" xmlns:cx="http://schemas.microsoft.com/office/drawing/2014/chartex" xmlns:cx1="http://schemas.microsoft.com/office/drawing/2015/9/8/chartex" xmlns:cx2="http://schemas.microsoft.com/office/drawing/2015/10/21/chartex" xmlns:cx3="http://schemas.microsoft.com/office/drawing/2016/5/9/chartex" xmlns:cx4="http://schemas.microsoft.com/office/drawing/2016/5/10/chartex" xmlns:cx5="http://schemas.microsoft.com/office/drawing/2016/5/11/chartex" xmlns:cx6="http://schemas.microsoft.com/office/drawing/2016/5/12/chartex" xmlns:cx7="http://schemas.microsoft.com/office/drawing/2016/5/13/chartex" xmlns:cx8="http://schemas.microsoft.com/office/drawing/2016/5/14/chartex" xmlns:mc="http://schemas.openxmlformats.org/markup-compatibility/2006" xmlns:aink="http://schemas.microsoft.com/office/drawing/2016/ink" xmlns:am3d="http://schemas.microsoft.com/office/drawing/2017/model3d" xmlns:o="urn:schemas-microsoft-com:office:office" xmlns:r="http://schemas.openxmlformats.org/officeDocument/2006/relationships" xmlns:m="http://schemas.openxmlformats.org/officeDocument/2006/math" xmlns:v="urn:schemas-microsoft-com:vml" xmlns:wp14="http://schemas.microsoft.com/office/word/2010/wordprocessingDrawing" xmlns:wp="http://schemas.openxmlformats.org/drawingml/2006/wordprocessingDrawing" xmlns:w10="urn:schemas-microsoft-com:office:word" xmlns:w="http://schemas.openxmlformats.org/wordprocessingml/2006/main" xmlns:w14="http://schemas.microsoft.com/office/word/2010/wordml" xmlns:w15="http://schemas.microsoft.com/office/word/2012/wordml" xmlns:w16cid="http://schemas.microsoft.com/office/word/2016/wordml/cid" xmlns:w16se="http://schemas.microsoft.com/office/word/2015/wordml/symex" xmlns:wpg="http://schemas.microsoft.com/office/word/2010/wordprocessingGroup" xmlns:wpi="http://schemas.microsoft.com/office/word/2010/wordprocessingInk" xmlns:wne="http://schemas.microsoft.com/office/word/2006/wordml" xmlns:wps="http://schemas.microsoft.com/office/word/2010/wordprocessingShape" mc:Ignorable="w14 w15 w16se w16cid wp14">
+<w:endnotes xmlns:wpc="http://schemas.microsoft.com/office/word/2010/wordprocessingCanvas" xmlns:cx="http://schemas.microsoft.com/office/drawing/2014/chartex" xmlns:cx1="http://schemas.microsoft.com/office/drawing/2015/9/8/chartex" xmlns:mc="http://schemas.openxmlformats.org/markup-compatibility/2006" xmlns:o="urn:schemas-microsoft-com:office:office" xmlns:r="http://schemas.openxmlformats.org/officeDocument/2006/relationships" xmlns:m="http://schemas.openxmlformats.org/officeDocument/2006/math" xmlns:v="urn:schemas-microsoft-com:vml" xmlns:wp14="http://schemas.microsoft.com/office/word/2010/wordprocessingDrawing" xmlns:wp="http://schemas.openxmlformats.org/drawingml/2006/wordprocessingDrawing" xmlns:w10="urn:schemas-microsoft-com:office:word" xmlns:w="http://schemas.openxmlformats.org/wordprocessingml/2006/main" xmlns:w14="http://schemas.microsoft.com/office/word/2010/wordml" xmlns:w15="http://schemas.microsoft.com/office/word/2012/wordml" xmlns:w16se="http://schemas.microsoft.com/office/word/2015/wordml/symex" xmlns:wpg="http://schemas.microsoft.com/office/word/2010/wordprocessingGroup" xmlns:wpi="http://schemas.microsoft.com/office/word/2010/wordprocessingInk" xmlns:wne="http://schemas.microsoft.com/office/word/2006/wordml" xmlns:wps="http://schemas.microsoft.com/office/word/2010/wordprocessingShape" mc:Ignorable="w14 w15 w16se wp14">
   <w:endnote w:type="separator" w:id="-1">
     <w:p>
       <w:pPr>
@@ -11194,7 +12718,7 @@
 </file>
 
 <file path=word/footer1.xml><?xml version="1.0" encoding="utf-8"?>
-<w:ftr xmlns:wpc="http://schemas.microsoft.com/office/word/2010/wordprocessingCanvas" xmlns:cx="http://schemas.microsoft.com/office/drawing/2014/chartex" xmlns:cx1="http://schemas.microsoft.com/office/drawing/2015/9/8/chartex" xmlns:cx2="http://schemas.microsoft.com/office/drawing/2015/10/21/chartex" xmlns:cx3="http://schemas.microsoft.com/office/drawing/2016/5/9/chartex" xmlns:cx4="http://schemas.microsoft.com/office/drawing/2016/5/10/chartex" xmlns:cx5="http://schemas.microsoft.com/office/drawing/2016/5/11/chartex" xmlns:cx6="http://schemas.microsoft.com/office/drawing/2016/5/12/chartex" xmlns:cx7="http://schemas.microsoft.com/office/drawing/2016/5/13/chartex" xmlns:cx8="http://schemas.microsoft.com/office/drawing/2016/5/14/chartex" xmlns:mc="http://schemas.openxmlformats.org/markup-compatibility/2006" xmlns:aink="http://schemas.microsoft.com/office/drawing/2016/ink" xmlns:am3d="http://schemas.microsoft.com/office/drawing/2017/model3d" xmlns:o="urn:schemas-microsoft-com:office:office" xmlns:r="http://schemas.openxmlformats.org/officeDocument/2006/relationships" xmlns:m="http://schemas.openxmlformats.org/officeDocument/2006/math" xmlns:v="urn:schemas-microsoft-com:vml" xmlns:wp14="http://schemas.microsoft.com/office/word/2010/wordprocessingDrawing" xmlns:wp="http://schemas.openxmlformats.org/drawingml/2006/wordprocessingDrawing" xmlns:w10="urn:schemas-microsoft-com:office:word" xmlns:w="http://schemas.openxmlformats.org/wordprocessingml/2006/main" xmlns:w14="http://schemas.microsoft.com/office/word/2010/wordml" xmlns:w15="http://schemas.microsoft.com/office/word/2012/wordml" xmlns:w16cid="http://schemas.microsoft.com/office/word/2016/wordml/cid" xmlns:w16se="http://schemas.microsoft.com/office/word/2015/wordml/symex" xmlns:wpg="http://schemas.microsoft.com/office/word/2010/wordprocessingGroup" xmlns:wpi="http://schemas.microsoft.com/office/word/2010/wordprocessingInk" xmlns:wne="http://schemas.microsoft.com/office/word/2006/wordml" xmlns:wps="http://schemas.microsoft.com/office/word/2010/wordprocessingShape" mc:Ignorable="w14 w15 w16se w16cid wp14">
+<w:ftr xmlns:wpc="http://schemas.microsoft.com/office/word/2010/wordprocessingCanvas" xmlns:cx="http://schemas.microsoft.com/office/drawing/2014/chartex" xmlns:cx1="http://schemas.microsoft.com/office/drawing/2015/9/8/chartex" xmlns:mc="http://schemas.openxmlformats.org/markup-compatibility/2006" xmlns:o="urn:schemas-microsoft-com:office:office" xmlns:r="http://schemas.openxmlformats.org/officeDocument/2006/relationships" xmlns:m="http://schemas.openxmlformats.org/officeDocument/2006/math" xmlns:v="urn:schemas-microsoft-com:vml" xmlns:wp14="http://schemas.microsoft.com/office/word/2010/wordprocessingDrawing" xmlns:wp="http://schemas.openxmlformats.org/drawingml/2006/wordprocessingDrawing" xmlns:w10="urn:schemas-microsoft-com:office:word" xmlns:w="http://schemas.openxmlformats.org/wordprocessingml/2006/main" xmlns:w14="http://schemas.microsoft.com/office/word/2010/wordml" xmlns:w15="http://schemas.microsoft.com/office/word/2012/wordml" xmlns:w16se="http://schemas.microsoft.com/office/word/2015/wordml/symex" xmlns:wpg="http://schemas.microsoft.com/office/word/2010/wordprocessingGroup" xmlns:wpi="http://schemas.microsoft.com/office/word/2010/wordprocessingInk" xmlns:wne="http://schemas.microsoft.com/office/word/2006/wordml" xmlns:wps="http://schemas.microsoft.com/office/word/2010/wordprocessingShape" mc:Ignorable="w14 w15 w16se wp14">
   <w:tbl>
     <w:tblPr>
       <w:tblW w:w="5000" w:type="pct"/>
@@ -11279,7 +12803,7 @@
               </w14:shadow>
               <w14:numForm w14:val="oldStyle"/>
             </w:rPr>
-            <w:t>17</w:t>
+            <w:t>2</w:t>
           </w:r>
           <w:r>
             <w:rPr>
@@ -11324,7 +12848,7 @@
 </file>
 
 <file path=word/footnotes.xml><?xml version="1.0" encoding="utf-8"?>
-<w:footnotes xmlns:wpc="http://schemas.microsoft.com/office/word/2010/wordprocessingCanvas" xmlns:cx="http://schemas.microsoft.com/office/drawing/2014/chartex" xmlns:cx1="http://schemas.microsoft.com/office/drawing/2015/9/8/chartex" xmlns:cx2="http://schemas.microsoft.com/office/drawing/2015/10/21/chartex" xmlns:cx3="http://schemas.microsoft.com/office/drawing/2016/5/9/chartex" xmlns:cx4="http://schemas.microsoft.com/office/drawing/2016/5/10/chartex" xmlns:cx5="http://schemas.microsoft.com/office/drawing/2016/5/11/chartex" xmlns:cx6="http://schemas.microsoft.com/office/drawing/2016/5/12/chartex" xmlns:cx7="http://schemas.microsoft.com/office/drawing/2016/5/13/chartex" xmlns:cx8="http://schemas.microsoft.com/office/drawing/2016/5/14/chartex" xmlns:mc="http://schemas.openxmlformats.org/markup-compatibility/2006" xmlns:aink="http://schemas.microsoft.com/office/drawing/2016/ink" xmlns:am3d="http://schemas.microsoft.com/office/drawing/2017/model3d" xmlns:o="urn:schemas-microsoft-com:office:office" xmlns:r="http://schemas.openxmlformats.org/officeDocument/2006/relationships" xmlns:m="http://schemas.openxmlformats.org/officeDocument/2006/math" xmlns:v="urn:schemas-microsoft-com:vml" xmlns:wp14="http://schemas.microsoft.com/office/word/2010/wordprocessingDrawing" xmlns:wp="http://schemas.openxmlformats.org/drawingml/2006/wordprocessingDrawing" xmlns:w10="urn:schemas-microsoft-com:office:word" xmlns:w="http://schemas.openxmlformats.org/wordprocessingml/2006/main" xmlns:w14="http://schemas.microsoft.com/office/word/2010/wordml" xmlns:w15="http://schemas.microsoft.com/office/word/2012/wordml" xmlns:w16cid="http://schemas.microsoft.com/office/word/2016/wordml/cid" xmlns:w16se="http://schemas.microsoft.com/office/word/2015/wordml/symex" xmlns:wpg="http://schemas.microsoft.com/office/word/2010/wordprocessingGroup" xmlns:wpi="http://schemas.microsoft.com/office/word/2010/wordprocessingInk" xmlns:wne="http://schemas.microsoft.com/office/word/2006/wordml" xmlns:wps="http://schemas.microsoft.com/office/word/2010/wordprocessingShape" mc:Ignorable="w14 w15 w16se w16cid wp14">
+<w:footnotes xmlns:wpc="http://schemas.microsoft.com/office/word/2010/wordprocessingCanvas" xmlns:cx="http://schemas.microsoft.com/office/drawing/2014/chartex" xmlns:cx1="http://schemas.microsoft.com/office/drawing/2015/9/8/chartex" xmlns:mc="http://schemas.openxmlformats.org/markup-compatibility/2006" xmlns:o="urn:schemas-microsoft-com:office:office" xmlns:r="http://schemas.openxmlformats.org/officeDocument/2006/relationships" xmlns:m="http://schemas.openxmlformats.org/officeDocument/2006/math" xmlns:v="urn:schemas-microsoft-com:vml" xmlns:wp14="http://schemas.microsoft.com/office/word/2010/wordprocessingDrawing" xmlns:wp="http://schemas.openxmlformats.org/drawingml/2006/wordprocessingDrawing" xmlns:w10="urn:schemas-microsoft-com:office:word" xmlns:w="http://schemas.openxmlformats.org/wordprocessingml/2006/main" xmlns:w14="http://schemas.microsoft.com/office/word/2010/wordml" xmlns:w15="http://schemas.microsoft.com/office/word/2012/wordml" xmlns:w16se="http://schemas.microsoft.com/office/word/2015/wordml/symex" xmlns:wpg="http://schemas.microsoft.com/office/word/2010/wordprocessingGroup" xmlns:wpi="http://schemas.microsoft.com/office/word/2010/wordprocessingInk" xmlns:wne="http://schemas.microsoft.com/office/word/2006/wordml" xmlns:wps="http://schemas.microsoft.com/office/word/2010/wordprocessingShape" mc:Ignorable="w14 w15 w16se wp14">
   <w:footnote w:type="separator" w:id="-1">
     <w:p>
       <w:pPr>
@@ -11349,7 +12873,7 @@
 </file>
 
 <file path=word/header1.xml><?xml version="1.0" encoding="utf-8"?>
-<w:hdr xmlns:wpc="http://schemas.microsoft.com/office/word/2010/wordprocessingCanvas" xmlns:cx="http://schemas.microsoft.com/office/drawing/2014/chartex" xmlns:cx1="http://schemas.microsoft.com/office/drawing/2015/9/8/chartex" xmlns:cx2="http://schemas.microsoft.com/office/drawing/2015/10/21/chartex" xmlns:cx3="http://schemas.microsoft.com/office/drawing/2016/5/9/chartex" xmlns:cx4="http://schemas.microsoft.com/office/drawing/2016/5/10/chartex" xmlns:cx5="http://schemas.microsoft.com/office/drawing/2016/5/11/chartex" xmlns:cx6="http://schemas.microsoft.com/office/drawing/2016/5/12/chartex" xmlns:cx7="http://schemas.microsoft.com/office/drawing/2016/5/13/chartex" xmlns:cx8="http://schemas.microsoft.com/office/drawing/2016/5/14/chartex" xmlns:mc="http://schemas.openxmlformats.org/markup-compatibility/2006" xmlns:aink="http://schemas.microsoft.com/office/drawing/2016/ink" xmlns:am3d="http://schemas.microsoft.com/office/drawing/2017/model3d" xmlns:o="urn:schemas-microsoft-com:office:office" xmlns:r="http://schemas.openxmlformats.org/officeDocument/2006/relationships" xmlns:m="http://schemas.openxmlformats.org/officeDocument/2006/math" xmlns:v="urn:schemas-microsoft-com:vml" xmlns:wp14="http://schemas.microsoft.com/office/word/2010/wordprocessingDrawing" xmlns:wp="http://schemas.openxmlformats.org/drawingml/2006/wordprocessingDrawing" xmlns:w10="urn:schemas-microsoft-com:office:word" xmlns:w="http://schemas.openxmlformats.org/wordprocessingml/2006/main" xmlns:w14="http://schemas.microsoft.com/office/word/2010/wordml" xmlns:w15="http://schemas.microsoft.com/office/word/2012/wordml" xmlns:w16cid="http://schemas.microsoft.com/office/word/2016/wordml/cid" xmlns:w16se="http://schemas.microsoft.com/office/word/2015/wordml/symex" xmlns:wpg="http://schemas.microsoft.com/office/word/2010/wordprocessingGroup" xmlns:wpi="http://schemas.microsoft.com/office/word/2010/wordprocessingInk" xmlns:wne="http://schemas.microsoft.com/office/word/2006/wordml" xmlns:wps="http://schemas.microsoft.com/office/word/2010/wordprocessingShape" mc:Ignorable="w14 w15 w16se w16cid wp14">
+<w:hdr xmlns:wpc="http://schemas.microsoft.com/office/word/2010/wordprocessingCanvas" xmlns:cx="http://schemas.microsoft.com/office/drawing/2014/chartex" xmlns:cx1="http://schemas.microsoft.com/office/drawing/2015/9/8/chartex" xmlns:mc="http://schemas.openxmlformats.org/markup-compatibility/2006" xmlns:o="urn:schemas-microsoft-com:office:office" xmlns:r="http://schemas.openxmlformats.org/officeDocument/2006/relationships" xmlns:m="http://schemas.openxmlformats.org/officeDocument/2006/math" xmlns:v="urn:schemas-microsoft-com:vml" xmlns:wp14="http://schemas.microsoft.com/office/word/2010/wordprocessingDrawing" xmlns:wp="http://schemas.openxmlformats.org/drawingml/2006/wordprocessingDrawing" xmlns:w10="urn:schemas-microsoft-com:office:word" xmlns:w="http://schemas.openxmlformats.org/wordprocessingml/2006/main" xmlns:w14="http://schemas.microsoft.com/office/word/2010/wordml" xmlns:w15="http://schemas.microsoft.com/office/word/2012/wordml" xmlns:w16se="http://schemas.microsoft.com/office/word/2015/wordml/symex" xmlns:wpg="http://schemas.microsoft.com/office/word/2010/wordprocessingGroup" xmlns:wpi="http://schemas.microsoft.com/office/word/2010/wordprocessingInk" xmlns:wne="http://schemas.microsoft.com/office/word/2006/wordml" xmlns:wps="http://schemas.microsoft.com/office/word/2010/wordprocessingShape" mc:Ignorable="w14 w15 w16se wp14">
   <w:tbl>
     <w:tblPr>
       <w:tblW w:w="5055" w:type="pct"/>
@@ -11486,7 +13010,7 @@
 </file>
 
 <file path=word/numbering.xml><?xml version="1.0" encoding="utf-8"?>
-<w:numbering xmlns:wpc="http://schemas.microsoft.com/office/word/2010/wordprocessingCanvas" xmlns:cx="http://schemas.microsoft.com/office/drawing/2014/chartex" xmlns:cx1="http://schemas.microsoft.com/office/drawing/2015/9/8/chartex" xmlns:cx2="http://schemas.microsoft.com/office/drawing/2015/10/21/chartex" xmlns:cx3="http://schemas.microsoft.com/office/drawing/2016/5/9/chartex" xmlns:cx4="http://schemas.microsoft.com/office/drawing/2016/5/10/chartex" xmlns:cx5="http://schemas.microsoft.com/office/drawing/2016/5/11/chartex" xmlns:cx6="http://schemas.microsoft.com/office/drawing/2016/5/12/chartex" xmlns:cx7="http://schemas.microsoft.com/office/drawing/2016/5/13/chartex" xmlns:cx8="http://schemas.microsoft.com/office/drawing/2016/5/14/chartex" xmlns:mc="http://schemas.openxmlformats.org/markup-compatibility/2006" xmlns:aink="http://schemas.microsoft.com/office/drawing/2016/ink" xmlns:am3d="http://schemas.microsoft.com/office/drawing/2017/model3d" xmlns:o="urn:schemas-microsoft-com:office:office" xmlns:r="http://schemas.openxmlformats.org/officeDocument/2006/relationships" xmlns:m="http://schemas.openxmlformats.org/officeDocument/2006/math" xmlns:v="urn:schemas-microsoft-com:vml" xmlns:wp14="http://schemas.microsoft.com/office/word/2010/wordprocessingDrawing" xmlns:wp="http://schemas.openxmlformats.org/drawingml/2006/wordprocessingDrawing" xmlns:w10="urn:schemas-microsoft-com:office:word" xmlns:w="http://schemas.openxmlformats.org/wordprocessingml/2006/main" xmlns:w14="http://schemas.microsoft.com/office/word/2010/wordml" xmlns:w15="http://schemas.microsoft.com/office/word/2012/wordml" xmlns:w16cid="http://schemas.microsoft.com/office/word/2016/wordml/cid" xmlns:w16se="http://schemas.microsoft.com/office/word/2015/wordml/symex" xmlns:wpg="http://schemas.microsoft.com/office/word/2010/wordprocessingGroup" xmlns:wpi="http://schemas.microsoft.com/office/word/2010/wordprocessingInk" xmlns:wne="http://schemas.microsoft.com/office/word/2006/wordml" xmlns:wps="http://schemas.microsoft.com/office/word/2010/wordprocessingShape" mc:Ignorable="w14 w15 w16se w16cid wp14">
+<w:numbering xmlns:wpc="http://schemas.microsoft.com/office/word/2010/wordprocessingCanvas" xmlns:cx="http://schemas.microsoft.com/office/drawing/2014/chartex" xmlns:cx1="http://schemas.microsoft.com/office/drawing/2015/9/8/chartex" xmlns:mc="http://schemas.openxmlformats.org/markup-compatibility/2006" xmlns:o="urn:schemas-microsoft-com:office:office" xmlns:r="http://schemas.openxmlformats.org/officeDocument/2006/relationships" xmlns:m="http://schemas.openxmlformats.org/officeDocument/2006/math" xmlns:v="urn:schemas-microsoft-com:vml" xmlns:wp14="http://schemas.microsoft.com/office/word/2010/wordprocessingDrawing" xmlns:wp="http://schemas.openxmlformats.org/drawingml/2006/wordprocessingDrawing" xmlns:w10="urn:schemas-microsoft-com:office:word" xmlns:w="http://schemas.openxmlformats.org/wordprocessingml/2006/main" xmlns:w14="http://schemas.microsoft.com/office/word/2010/wordml" xmlns:w15="http://schemas.microsoft.com/office/word/2012/wordml" xmlns:w16se="http://schemas.microsoft.com/office/word/2015/wordml/symex" xmlns:wpg="http://schemas.microsoft.com/office/word/2010/wordprocessingGroup" xmlns:wpi="http://schemas.microsoft.com/office/word/2010/wordprocessingInk" xmlns:wne="http://schemas.microsoft.com/office/word/2006/wordml" xmlns:wps="http://schemas.microsoft.com/office/word/2010/wordprocessingShape" mc:Ignorable="w14 w15 w16se wp14">
   <w:abstractNum w:abstractNumId="0" w15:restartNumberingAfterBreak="0">
     <w:nsid w:val="01ED1BFD"/>
     <w:multiLevelType w:val="hybridMultilevel"/>
@@ -15995,7 +17519,7 @@
 </file>
 
 <file path=word/styles.xml><?xml version="1.0" encoding="utf-8"?>
-<w:styles xmlns:mc="http://schemas.openxmlformats.org/markup-compatibility/2006" xmlns:r="http://schemas.openxmlformats.org/officeDocument/2006/relationships" xmlns:w="http://schemas.openxmlformats.org/wordprocessingml/2006/main" xmlns:w14="http://schemas.microsoft.com/office/word/2010/wordml" xmlns:w15="http://schemas.microsoft.com/office/word/2012/wordml" xmlns:w16cid="http://schemas.microsoft.com/office/word/2016/wordml/cid" xmlns:w16se="http://schemas.microsoft.com/office/word/2015/wordml/symex" mc:Ignorable="w14 w15 w16se w16cid">
+<w:styles xmlns:mc="http://schemas.openxmlformats.org/markup-compatibility/2006" xmlns:r="http://schemas.openxmlformats.org/officeDocument/2006/relationships" xmlns:w="http://schemas.openxmlformats.org/wordprocessingml/2006/main" xmlns:w14="http://schemas.microsoft.com/office/word/2010/wordml" xmlns:w15="http://schemas.microsoft.com/office/word/2012/wordml" xmlns:w16se="http://schemas.microsoft.com/office/word/2015/wordml/symex" mc:Ignorable="w14 w15 w16se">
   <w:docDefaults>
     <w:rPrDefault>
       <w:rPr>
@@ -16011,7 +17535,7 @@
       </w:pPr>
     </w:pPrDefault>
   </w:docDefaults>
-  <w:latentStyles w:defLockedState="0" w:defUIPriority="99" w:defSemiHidden="0" w:defUnhideWhenUsed="0" w:defQFormat="0" w:count="375">
+  <w:latentStyles w:defLockedState="0" w:defUIPriority="99" w:defSemiHidden="0" w:defUnhideWhenUsed="0" w:defQFormat="0" w:count="371">
     <w:lsdException w:name="Normal" w:uiPriority="0" w:qFormat="1"/>
     <w:lsdException w:name="heading 1" w:uiPriority="9" w:qFormat="1"/>
     <w:lsdException w:name="heading 2" w:semiHidden="1" w:uiPriority="9" w:unhideWhenUsed="1" w:qFormat="1"/>
@@ -16383,10 +17907,6 @@
     <w:lsdException w:name="List Table 5 Dark Accent 6" w:uiPriority="50"/>
     <w:lsdException w:name="List Table 6 Colorful Accent 6" w:uiPriority="51"/>
     <w:lsdException w:name="List Table 7 Colorful Accent 6" w:uiPriority="52"/>
-    <w:lsdException w:name="Mention" w:semiHidden="1" w:unhideWhenUsed="1"/>
-    <w:lsdException w:name="Smart Hyperlink" w:semiHidden="1" w:unhideWhenUsed="1"/>
-    <w:lsdException w:name="Hashtag" w:semiHidden="1" w:unhideWhenUsed="1"/>
-    <w:lsdException w:name="Unresolved Mention" w:semiHidden="1" w:unhideWhenUsed="1"/>
   </w:latentStyles>
   <w:style w:type="paragraph" w:default="1" w:styleId="Normal">
     <w:name w:val="Normal"/>
@@ -18480,6 +20000,13 @@
         </dgm:presLayoutVars>
       </dgm:prSet>
       <dgm:spPr/>
+      <dgm:t>
+        <a:bodyPr/>
+        <a:lstStyle/>
+        <a:p>
+          <a:endParaRPr lang="es-ES"/>
+        </a:p>
+      </dgm:t>
     </dgm:pt>
     <dgm:pt modelId="{E42936A3-646F-4689-B115-3C1DB0A5EA52}" type="pres">
       <dgm:prSet presAssocID="{0108B71C-EA90-4880-BB04-F2ED1CE80411}" presName="hierRoot1" presStyleCnt="0">
@@ -18500,10 +20027,24 @@
         </dgm:presLayoutVars>
       </dgm:prSet>
       <dgm:spPr/>
+      <dgm:t>
+        <a:bodyPr/>
+        <a:lstStyle/>
+        <a:p>
+          <a:endParaRPr lang="es-ES"/>
+        </a:p>
+      </dgm:t>
     </dgm:pt>
     <dgm:pt modelId="{DEB67558-A3D9-4387-B40D-ECF3FEADFF3C}" type="pres">
       <dgm:prSet presAssocID="{0108B71C-EA90-4880-BB04-F2ED1CE80411}" presName="rootConnector1" presStyleLbl="node1" presStyleIdx="0" presStyleCnt="0"/>
       <dgm:spPr/>
+      <dgm:t>
+        <a:bodyPr/>
+        <a:lstStyle/>
+        <a:p>
+          <a:endParaRPr lang="es-ES"/>
+        </a:p>
+      </dgm:t>
     </dgm:pt>
     <dgm:pt modelId="{AE401363-776E-44D7-AF35-19A33BDA9354}" type="pres">
       <dgm:prSet presAssocID="{0108B71C-EA90-4880-BB04-F2ED1CE80411}" presName="hierChild2" presStyleCnt="0"/>
@@ -18512,6 +20053,13 @@
     <dgm:pt modelId="{6A1389A3-4F4C-4818-9711-B999B3DF0705}" type="pres">
       <dgm:prSet presAssocID="{08B69E8B-50F9-4AC2-A18D-C8A11F9CDF71}" presName="Name48" presStyleLbl="parChTrans1D2" presStyleIdx="0" presStyleCnt="6"/>
       <dgm:spPr/>
+      <dgm:t>
+        <a:bodyPr/>
+        <a:lstStyle/>
+        <a:p>
+          <a:endParaRPr lang="es-ES"/>
+        </a:p>
+      </dgm:t>
     </dgm:pt>
     <dgm:pt modelId="{5B607023-7545-488A-B906-5A10651F7F43}" type="pres">
       <dgm:prSet presAssocID="{9B7F2CB7-A550-4DA5-8C8C-EA81854A9191}" presName="hierRoot2" presStyleCnt="0">
@@ -18532,10 +20080,24 @@
         </dgm:presLayoutVars>
       </dgm:prSet>
       <dgm:spPr/>
+      <dgm:t>
+        <a:bodyPr/>
+        <a:lstStyle/>
+        <a:p>
+          <a:endParaRPr lang="es-ES"/>
+        </a:p>
+      </dgm:t>
     </dgm:pt>
     <dgm:pt modelId="{1100B668-3959-41AC-A604-4F5334CCF76A}" type="pres">
       <dgm:prSet presAssocID="{9B7F2CB7-A550-4DA5-8C8C-EA81854A9191}" presName="rootConnector" presStyleLbl="node2" presStyleIdx="0" presStyleCnt="6"/>
       <dgm:spPr/>
+      <dgm:t>
+        <a:bodyPr/>
+        <a:lstStyle/>
+        <a:p>
+          <a:endParaRPr lang="es-ES"/>
+        </a:p>
+      </dgm:t>
     </dgm:pt>
     <dgm:pt modelId="{AFD4001B-17BA-4610-B5B3-65854692E304}" type="pres">
       <dgm:prSet presAssocID="{9B7F2CB7-A550-4DA5-8C8C-EA81854A9191}" presName="hierChild4" presStyleCnt="0"/>
@@ -18548,6 +20110,13 @@
     <dgm:pt modelId="{23B677F3-91AF-40F9-A191-59C1E2C60372}" type="pres">
       <dgm:prSet presAssocID="{B7E75149-F33B-437C-A65A-CF3E0DA2A13B}" presName="Name48" presStyleLbl="parChTrans1D2" presStyleIdx="1" presStyleCnt="6"/>
       <dgm:spPr/>
+      <dgm:t>
+        <a:bodyPr/>
+        <a:lstStyle/>
+        <a:p>
+          <a:endParaRPr lang="es-ES"/>
+        </a:p>
+      </dgm:t>
     </dgm:pt>
     <dgm:pt modelId="{F216F8A4-C333-4421-AE57-0F3E741CE7F8}" type="pres">
       <dgm:prSet presAssocID="{E971C312-CC85-48E3-B839-0348C625A39C}" presName="hierRoot2" presStyleCnt="0">
@@ -18568,10 +20137,24 @@
         </dgm:presLayoutVars>
       </dgm:prSet>
       <dgm:spPr/>
+      <dgm:t>
+        <a:bodyPr/>
+        <a:lstStyle/>
+        <a:p>
+          <a:endParaRPr lang="es-ES"/>
+        </a:p>
+      </dgm:t>
     </dgm:pt>
     <dgm:pt modelId="{9093EEC4-5F24-4C4C-BAAF-5D23995BAA9B}" type="pres">
       <dgm:prSet presAssocID="{E971C312-CC85-48E3-B839-0348C625A39C}" presName="rootConnector" presStyleLbl="node2" presStyleIdx="1" presStyleCnt="6"/>
       <dgm:spPr/>
+      <dgm:t>
+        <a:bodyPr/>
+        <a:lstStyle/>
+        <a:p>
+          <a:endParaRPr lang="es-ES"/>
+        </a:p>
+      </dgm:t>
     </dgm:pt>
     <dgm:pt modelId="{01D54C2B-B676-45A4-98EE-021C955AA99A}" type="pres">
       <dgm:prSet presAssocID="{E971C312-CC85-48E3-B839-0348C625A39C}" presName="hierChild4" presStyleCnt="0"/>
@@ -18584,6 +20167,13 @@
     <dgm:pt modelId="{1779DFFC-5553-49BF-9B72-3A82DE011D10}" type="pres">
       <dgm:prSet presAssocID="{6CC1E86C-67D9-40BB-A135-D7C5283EB604}" presName="Name48" presStyleLbl="parChTrans1D2" presStyleIdx="2" presStyleCnt="6"/>
       <dgm:spPr/>
+      <dgm:t>
+        <a:bodyPr/>
+        <a:lstStyle/>
+        <a:p>
+          <a:endParaRPr lang="es-ES"/>
+        </a:p>
+      </dgm:t>
     </dgm:pt>
     <dgm:pt modelId="{605E30AC-4DD9-4918-B4E2-D494A89BD0DC}" type="pres">
       <dgm:prSet presAssocID="{26CE7622-5D97-4702-A993-5AF45B29757E}" presName="hierRoot2" presStyleCnt="0">
@@ -18604,10 +20194,24 @@
         </dgm:presLayoutVars>
       </dgm:prSet>
       <dgm:spPr/>
+      <dgm:t>
+        <a:bodyPr/>
+        <a:lstStyle/>
+        <a:p>
+          <a:endParaRPr lang="es-ES"/>
+        </a:p>
+      </dgm:t>
     </dgm:pt>
     <dgm:pt modelId="{7FDE4B37-865F-4B4D-877A-2F43AB6896B3}" type="pres">
       <dgm:prSet presAssocID="{26CE7622-5D97-4702-A993-5AF45B29757E}" presName="rootConnector" presStyleLbl="node2" presStyleIdx="2" presStyleCnt="6"/>
       <dgm:spPr/>
+      <dgm:t>
+        <a:bodyPr/>
+        <a:lstStyle/>
+        <a:p>
+          <a:endParaRPr lang="es-ES"/>
+        </a:p>
+      </dgm:t>
     </dgm:pt>
     <dgm:pt modelId="{5BA09014-C198-40AE-A560-BC93387BEAE1}" type="pres">
       <dgm:prSet presAssocID="{26CE7622-5D97-4702-A993-5AF45B29757E}" presName="hierChild4" presStyleCnt="0"/>
@@ -18620,6 +20224,13 @@
     <dgm:pt modelId="{45312842-A50C-4444-B9DA-CD977E95911B}" type="pres">
       <dgm:prSet presAssocID="{6AAA81BD-F278-457E-84C2-98343C45D0B0}" presName="Name48" presStyleLbl="parChTrans1D2" presStyleIdx="3" presStyleCnt="6"/>
       <dgm:spPr/>
+      <dgm:t>
+        <a:bodyPr/>
+        <a:lstStyle/>
+        <a:p>
+          <a:endParaRPr lang="es-ES"/>
+        </a:p>
+      </dgm:t>
     </dgm:pt>
     <dgm:pt modelId="{2E0663A1-C764-42BA-997C-13A70965C457}" type="pres">
       <dgm:prSet presAssocID="{C0141DED-2D3F-4DA9-88DA-82AB32A91E14}" presName="hierRoot2" presStyleCnt="0">
@@ -18640,10 +20251,24 @@
         </dgm:presLayoutVars>
       </dgm:prSet>
       <dgm:spPr/>
+      <dgm:t>
+        <a:bodyPr/>
+        <a:lstStyle/>
+        <a:p>
+          <a:endParaRPr lang="es-ES"/>
+        </a:p>
+      </dgm:t>
     </dgm:pt>
     <dgm:pt modelId="{AAE7D699-1527-444E-ABE5-2659D06AC399}" type="pres">
       <dgm:prSet presAssocID="{C0141DED-2D3F-4DA9-88DA-82AB32A91E14}" presName="rootConnector" presStyleLbl="node2" presStyleIdx="3" presStyleCnt="6"/>
       <dgm:spPr/>
+      <dgm:t>
+        <a:bodyPr/>
+        <a:lstStyle/>
+        <a:p>
+          <a:endParaRPr lang="es-ES"/>
+        </a:p>
+      </dgm:t>
     </dgm:pt>
     <dgm:pt modelId="{620A6F35-809B-48DC-89C3-71751076131C}" type="pres">
       <dgm:prSet presAssocID="{C0141DED-2D3F-4DA9-88DA-82AB32A91E14}" presName="hierChild4" presStyleCnt="0"/>
@@ -18656,6 +20281,13 @@
     <dgm:pt modelId="{8FB6D228-F28C-4C4C-8361-D80A0706F7C8}" type="pres">
       <dgm:prSet presAssocID="{869EC953-EFB5-46A8-8C96-439CF539E2A2}" presName="Name48" presStyleLbl="parChTrans1D2" presStyleIdx="4" presStyleCnt="6"/>
       <dgm:spPr/>
+      <dgm:t>
+        <a:bodyPr/>
+        <a:lstStyle/>
+        <a:p>
+          <a:endParaRPr lang="es-ES"/>
+        </a:p>
+      </dgm:t>
     </dgm:pt>
     <dgm:pt modelId="{72B70DBA-6590-446E-8906-9195B682E202}" type="pres">
       <dgm:prSet presAssocID="{0BD88589-D4BB-4193-B230-2961B39910A5}" presName="hierRoot2" presStyleCnt="0">
@@ -18676,10 +20308,24 @@
         </dgm:presLayoutVars>
       </dgm:prSet>
       <dgm:spPr/>
+      <dgm:t>
+        <a:bodyPr/>
+        <a:lstStyle/>
+        <a:p>
+          <a:endParaRPr lang="es-ES"/>
+        </a:p>
+      </dgm:t>
     </dgm:pt>
     <dgm:pt modelId="{84C0DC50-6220-4D6A-8258-332BF00B2B69}" type="pres">
       <dgm:prSet presAssocID="{0BD88589-D4BB-4193-B230-2961B39910A5}" presName="rootConnector" presStyleLbl="node2" presStyleIdx="4" presStyleCnt="6"/>
       <dgm:spPr/>
+      <dgm:t>
+        <a:bodyPr/>
+        <a:lstStyle/>
+        <a:p>
+          <a:endParaRPr lang="es-ES"/>
+        </a:p>
+      </dgm:t>
     </dgm:pt>
     <dgm:pt modelId="{DA84883C-8DB8-4B1E-82B6-09A05F93B9BC}" type="pres">
       <dgm:prSet presAssocID="{0BD88589-D4BB-4193-B230-2961B39910A5}" presName="hierChild4" presStyleCnt="0"/>
@@ -18692,6 +20338,13 @@
     <dgm:pt modelId="{FF841F9E-68C5-4485-A0C7-3D12357A3121}" type="pres">
       <dgm:prSet presAssocID="{44F49A56-EF9D-464B-BA0D-ECEB0B3E1DCE}" presName="Name48" presStyleLbl="parChTrans1D2" presStyleIdx="5" presStyleCnt="6"/>
       <dgm:spPr/>
+      <dgm:t>
+        <a:bodyPr/>
+        <a:lstStyle/>
+        <a:p>
+          <a:endParaRPr lang="es-ES"/>
+        </a:p>
+      </dgm:t>
     </dgm:pt>
     <dgm:pt modelId="{5DDC3665-98E7-408E-9C2E-0E920E8521C5}" type="pres">
       <dgm:prSet presAssocID="{D9248360-17C7-4005-9797-722A24F34DB4}" presName="hierRoot2" presStyleCnt="0">
@@ -18712,10 +20365,24 @@
         </dgm:presLayoutVars>
       </dgm:prSet>
       <dgm:spPr/>
+      <dgm:t>
+        <a:bodyPr/>
+        <a:lstStyle/>
+        <a:p>
+          <a:endParaRPr lang="es-ES"/>
+        </a:p>
+      </dgm:t>
     </dgm:pt>
     <dgm:pt modelId="{470D6CB4-97A4-4023-A01A-356A6DB79571}" type="pres">
       <dgm:prSet presAssocID="{D9248360-17C7-4005-9797-722A24F34DB4}" presName="rootConnector" presStyleLbl="node2" presStyleIdx="5" presStyleCnt="6"/>
       <dgm:spPr/>
+      <dgm:t>
+        <a:bodyPr/>
+        <a:lstStyle/>
+        <a:p>
+          <a:endParaRPr lang="es-ES"/>
+        </a:p>
+      </dgm:t>
     </dgm:pt>
     <dgm:pt modelId="{7CDB15B3-93DD-492B-85D6-448400734AAB}" type="pres">
       <dgm:prSet presAssocID="{D9248360-17C7-4005-9797-722A24F34DB4}" presName="hierChild4" presStyleCnt="0"/>
@@ -18731,34 +20398,34 @@
     </dgm:pt>
   </dgm:ptLst>
   <dgm:cxnLst>
+    <dgm:cxn modelId="{7F05843B-EFD0-4FC5-9A3B-3CF2EAD65AFA}" srcId="{0108B71C-EA90-4880-BB04-F2ED1CE80411}" destId="{E971C312-CC85-48E3-B839-0348C625A39C}" srcOrd="1" destOrd="0" parTransId="{B7E75149-F33B-437C-A65A-CF3E0DA2A13B}" sibTransId="{94D28FD8-04B9-450F-ABE5-13D32BD4DE18}"/>
+    <dgm:cxn modelId="{75EAD89F-F969-4EB7-960A-C64E1EC9594C}" type="presOf" srcId="{0BD88589-D4BB-4193-B230-2961B39910A5}" destId="{84C0DC50-6220-4D6A-8258-332BF00B2B69}" srcOrd="1" destOrd="0" presId="urn:microsoft.com/office/officeart/2005/8/layout/orgChart1"/>
+    <dgm:cxn modelId="{227F69F1-3B8C-4DBA-9E4E-64200E6B8CDA}" type="presOf" srcId="{D9248360-17C7-4005-9797-722A24F34DB4}" destId="{59C17FB3-A9DB-48CD-B1EB-330BD056F6C9}" srcOrd="0" destOrd="0" presId="urn:microsoft.com/office/officeart/2005/8/layout/orgChart1"/>
+    <dgm:cxn modelId="{D2848108-A4E8-4DCD-8883-7CD465992552}" type="presOf" srcId="{44F49A56-EF9D-464B-BA0D-ECEB0B3E1DCE}" destId="{FF841F9E-68C5-4485-A0C7-3D12357A3121}" srcOrd="0" destOrd="0" presId="urn:microsoft.com/office/officeart/2005/8/layout/orgChart1"/>
+    <dgm:cxn modelId="{7D470D17-D39B-4310-BD11-0CB30B36009A}" type="presOf" srcId="{0108B71C-EA90-4880-BB04-F2ED1CE80411}" destId="{DEB67558-A3D9-4387-B40D-ECF3FEADFF3C}" srcOrd="1" destOrd="0" presId="urn:microsoft.com/office/officeart/2005/8/layout/orgChart1"/>
+    <dgm:cxn modelId="{686A5DA4-A83D-45F5-B9B9-64AA9E45A44E}" type="presOf" srcId="{C0141DED-2D3F-4DA9-88DA-82AB32A91E14}" destId="{AAE7D699-1527-444E-ABE5-2659D06AC399}" srcOrd="1" destOrd="0" presId="urn:microsoft.com/office/officeart/2005/8/layout/orgChart1"/>
+    <dgm:cxn modelId="{A53836DE-2F8A-461C-A8ED-81C46B0B6528}" type="presOf" srcId="{8AA35C07-AF9C-4443-9EAD-CF712C27C12A}" destId="{28C03183-6FE6-4916-88E6-75546F2DE1E7}" srcOrd="0" destOrd="0" presId="urn:microsoft.com/office/officeart/2005/8/layout/orgChart1"/>
+    <dgm:cxn modelId="{46925AF6-C4F3-42EA-853C-74060E8B9D38}" srcId="{0108B71C-EA90-4880-BB04-F2ED1CE80411}" destId="{C0141DED-2D3F-4DA9-88DA-82AB32A91E14}" srcOrd="3" destOrd="0" parTransId="{6AAA81BD-F278-457E-84C2-98343C45D0B0}" sibTransId="{AC0C1C3E-8BDC-47A0-B171-06F88D5353C9}"/>
+    <dgm:cxn modelId="{35413A17-621D-4F20-884E-641ED942FEE6}" type="presOf" srcId="{6CC1E86C-67D9-40BB-A135-D7C5283EB604}" destId="{1779DFFC-5553-49BF-9B72-3A82DE011D10}" srcOrd="0" destOrd="0" presId="urn:microsoft.com/office/officeart/2005/8/layout/orgChart1"/>
+    <dgm:cxn modelId="{0AAFBFF2-158C-4C05-A464-65374B549839}" type="presOf" srcId="{E971C312-CC85-48E3-B839-0348C625A39C}" destId="{1CA1FAAC-4D0F-4FD6-BEA0-ECD7D2ACCA5C}" srcOrd="0" destOrd="0" presId="urn:microsoft.com/office/officeart/2005/8/layout/orgChart1"/>
+    <dgm:cxn modelId="{3E3DAB10-7F83-4FCC-9C07-6B09E61BA03F}" type="presOf" srcId="{0BD88589-D4BB-4193-B230-2961B39910A5}" destId="{82C9962F-91CE-4425-B47B-771E51801FEF}" srcOrd="0" destOrd="0" presId="urn:microsoft.com/office/officeart/2005/8/layout/orgChart1"/>
+    <dgm:cxn modelId="{4A37947C-C372-418B-B2E7-7A1D27EBE79F}" type="presOf" srcId="{26CE7622-5D97-4702-A993-5AF45B29757E}" destId="{A585CCDE-20EC-4C70-9F72-AA6F1B531A0A}" srcOrd="0" destOrd="0" presId="urn:microsoft.com/office/officeart/2005/8/layout/orgChart1"/>
+    <dgm:cxn modelId="{F133D061-D7A7-4A58-81B8-0C1F6BF451C2}" type="presOf" srcId="{6AAA81BD-F278-457E-84C2-98343C45D0B0}" destId="{45312842-A50C-4444-B9DA-CD977E95911B}" srcOrd="0" destOrd="0" presId="urn:microsoft.com/office/officeart/2005/8/layout/orgChart1"/>
+    <dgm:cxn modelId="{985421E8-C0E9-4CB0-B2C0-C9DE2E8B0DDF}" type="presOf" srcId="{9B7F2CB7-A550-4DA5-8C8C-EA81854A9191}" destId="{AA0959E0-6C86-4A82-91AD-DF21D9A070EA}" srcOrd="0" destOrd="0" presId="urn:microsoft.com/office/officeart/2005/8/layout/orgChart1"/>
+    <dgm:cxn modelId="{722A8DC7-0D73-49BE-BCEF-C804C436E722}" type="presOf" srcId="{D9248360-17C7-4005-9797-722A24F34DB4}" destId="{470D6CB4-97A4-4023-A01A-356A6DB79571}" srcOrd="1" destOrd="0" presId="urn:microsoft.com/office/officeart/2005/8/layout/orgChart1"/>
+    <dgm:cxn modelId="{52B7CD2D-BC28-4C4C-BF1B-2A97AA70E43B}" type="presOf" srcId="{869EC953-EFB5-46A8-8C96-439CF539E2A2}" destId="{8FB6D228-F28C-4C4C-8361-D80A0706F7C8}" srcOrd="0" destOrd="0" presId="urn:microsoft.com/office/officeart/2005/8/layout/orgChart1"/>
+    <dgm:cxn modelId="{B51F0B50-F1E5-4218-92DE-AFCE14A52190}" srcId="{0108B71C-EA90-4880-BB04-F2ED1CE80411}" destId="{26CE7622-5D97-4702-A993-5AF45B29757E}" srcOrd="2" destOrd="0" parTransId="{6CC1E86C-67D9-40BB-A135-D7C5283EB604}" sibTransId="{B93ED063-707F-4563-88D4-79112D4AE24A}"/>
     <dgm:cxn modelId="{F6FDE902-70C4-4C5A-A0BE-6C9455DD2B0E}" type="presOf" srcId="{E971C312-CC85-48E3-B839-0348C625A39C}" destId="{9093EEC4-5F24-4C4C-BAAF-5D23995BAA9B}" srcOrd="1" destOrd="0" presId="urn:microsoft.com/office/officeart/2005/8/layout/orgChart1"/>
-    <dgm:cxn modelId="{D2848108-A4E8-4DCD-8883-7CD465992552}" type="presOf" srcId="{44F49A56-EF9D-464B-BA0D-ECEB0B3E1DCE}" destId="{FF841F9E-68C5-4485-A0C7-3D12357A3121}" srcOrd="0" destOrd="0" presId="urn:microsoft.com/office/officeart/2005/8/layout/orgChart1"/>
+    <dgm:cxn modelId="{F8782B97-2D7C-4A17-850E-D9E680574B57}" srcId="{0108B71C-EA90-4880-BB04-F2ED1CE80411}" destId="{9B7F2CB7-A550-4DA5-8C8C-EA81854A9191}" srcOrd="0" destOrd="0" parTransId="{08B69E8B-50F9-4AC2-A18D-C8A11F9CDF71}" sibTransId="{0488C0C5-0FCC-4754-ADE3-27100416B7BC}"/>
+    <dgm:cxn modelId="{DDFEDF50-AD3D-471B-894C-8DA7BB3BF4B7}" type="presOf" srcId="{26CE7622-5D97-4702-A993-5AF45B29757E}" destId="{7FDE4B37-865F-4B4D-877A-2F43AB6896B3}" srcOrd="1" destOrd="0" presId="urn:microsoft.com/office/officeart/2005/8/layout/orgChart1"/>
+    <dgm:cxn modelId="{112F3A6C-F1AB-43C2-9406-30F9EBA8C774}" type="presOf" srcId="{C0141DED-2D3F-4DA9-88DA-82AB32A91E14}" destId="{D01D835F-93A3-4642-8370-6A66C2884EBA}" srcOrd="0" destOrd="0" presId="urn:microsoft.com/office/officeart/2005/8/layout/orgChart1"/>
+    <dgm:cxn modelId="{A899EE5A-C95A-4BA3-818F-E4A7AFE90FBA}" type="presOf" srcId="{9B7F2CB7-A550-4DA5-8C8C-EA81854A9191}" destId="{1100B668-3959-41AC-A604-4F5334CCF76A}" srcOrd="1" destOrd="0" presId="urn:microsoft.com/office/officeart/2005/8/layout/orgChart1"/>
+    <dgm:cxn modelId="{572467D7-ECE4-4026-BE8A-1CCBB9CEDDC4}" srcId="{0108B71C-EA90-4880-BB04-F2ED1CE80411}" destId="{0BD88589-D4BB-4193-B230-2961B39910A5}" srcOrd="4" destOrd="0" parTransId="{869EC953-EFB5-46A8-8C96-439CF539E2A2}" sibTransId="{7CFC41B3-D4FA-4061-BD07-3C641013A00B}"/>
     <dgm:cxn modelId="{004D8509-EF39-4881-9AF0-2AAD6DEE6412}" srcId="{8AA35C07-AF9C-4443-9EAD-CF712C27C12A}" destId="{0108B71C-EA90-4880-BB04-F2ED1CE80411}" srcOrd="0" destOrd="0" parTransId="{DBF3E5B3-E02E-45A6-A66F-C7DBD36D04D5}" sibTransId="{B224661F-4918-4910-BAF1-911D50E8BF48}"/>
-    <dgm:cxn modelId="{3E3DAB10-7F83-4FCC-9C07-6B09E61BA03F}" type="presOf" srcId="{0BD88589-D4BB-4193-B230-2961B39910A5}" destId="{82C9962F-91CE-4425-B47B-771E51801FEF}" srcOrd="0" destOrd="0" presId="urn:microsoft.com/office/officeart/2005/8/layout/orgChart1"/>
-    <dgm:cxn modelId="{7D470D17-D39B-4310-BD11-0CB30B36009A}" type="presOf" srcId="{0108B71C-EA90-4880-BB04-F2ED1CE80411}" destId="{DEB67558-A3D9-4387-B40D-ECF3FEADFF3C}" srcOrd="1" destOrd="0" presId="urn:microsoft.com/office/officeart/2005/8/layout/orgChart1"/>
-    <dgm:cxn modelId="{35413A17-621D-4F20-884E-641ED942FEE6}" type="presOf" srcId="{6CC1E86C-67D9-40BB-A135-D7C5283EB604}" destId="{1779DFFC-5553-49BF-9B72-3A82DE011D10}" srcOrd="0" destOrd="0" presId="urn:microsoft.com/office/officeart/2005/8/layout/orgChart1"/>
+    <dgm:cxn modelId="{088ED12B-D200-49B6-95AE-B4DD9A9109EC}" type="presOf" srcId="{B7E75149-F33B-437C-A65A-CF3E0DA2A13B}" destId="{23B677F3-91AF-40F9-A191-59C1E2C60372}" srcOrd="0" destOrd="0" presId="urn:microsoft.com/office/officeart/2005/8/layout/orgChart1"/>
+    <dgm:cxn modelId="{5C5B076B-FEE4-4434-9EAB-6AC274249BE3}" type="presOf" srcId="{0108B71C-EA90-4880-BB04-F2ED1CE80411}" destId="{3DB661CE-33CB-4828-905F-DF2C697BD1F5}" srcOrd="0" destOrd="0" presId="urn:microsoft.com/office/officeart/2005/8/layout/orgChart1"/>
     <dgm:cxn modelId="{6C813E27-746A-4091-B249-3B3795F50674}" srcId="{0108B71C-EA90-4880-BB04-F2ED1CE80411}" destId="{D9248360-17C7-4005-9797-722A24F34DB4}" srcOrd="5" destOrd="0" parTransId="{44F49A56-EF9D-464B-BA0D-ECEB0B3E1DCE}" sibTransId="{B52DBE26-E641-4D22-9690-27C60A787816}"/>
-    <dgm:cxn modelId="{088ED12B-D200-49B6-95AE-B4DD9A9109EC}" type="presOf" srcId="{B7E75149-F33B-437C-A65A-CF3E0DA2A13B}" destId="{23B677F3-91AF-40F9-A191-59C1E2C60372}" srcOrd="0" destOrd="0" presId="urn:microsoft.com/office/officeart/2005/8/layout/orgChart1"/>
-    <dgm:cxn modelId="{52B7CD2D-BC28-4C4C-BF1B-2A97AA70E43B}" type="presOf" srcId="{869EC953-EFB5-46A8-8C96-439CF539E2A2}" destId="{8FB6D228-F28C-4C4C-8361-D80A0706F7C8}" srcOrd="0" destOrd="0" presId="urn:microsoft.com/office/officeart/2005/8/layout/orgChart1"/>
-    <dgm:cxn modelId="{7F05843B-EFD0-4FC5-9A3B-3CF2EAD65AFA}" srcId="{0108B71C-EA90-4880-BB04-F2ED1CE80411}" destId="{E971C312-CC85-48E3-B839-0348C625A39C}" srcOrd="1" destOrd="0" parTransId="{B7E75149-F33B-437C-A65A-CF3E0DA2A13B}" sibTransId="{94D28FD8-04B9-450F-ABE5-13D32BD4DE18}"/>
-    <dgm:cxn modelId="{F133D061-D7A7-4A58-81B8-0C1F6BF451C2}" type="presOf" srcId="{6AAA81BD-F278-457E-84C2-98343C45D0B0}" destId="{45312842-A50C-4444-B9DA-CD977E95911B}" srcOrd="0" destOrd="0" presId="urn:microsoft.com/office/officeart/2005/8/layout/orgChart1"/>
-    <dgm:cxn modelId="{5C5B076B-FEE4-4434-9EAB-6AC274249BE3}" type="presOf" srcId="{0108B71C-EA90-4880-BB04-F2ED1CE80411}" destId="{3DB661CE-33CB-4828-905F-DF2C697BD1F5}" srcOrd="0" destOrd="0" presId="urn:microsoft.com/office/officeart/2005/8/layout/orgChart1"/>
-    <dgm:cxn modelId="{112F3A6C-F1AB-43C2-9406-30F9EBA8C774}" type="presOf" srcId="{C0141DED-2D3F-4DA9-88DA-82AB32A91E14}" destId="{D01D835F-93A3-4642-8370-6A66C2884EBA}" srcOrd="0" destOrd="0" presId="urn:microsoft.com/office/officeart/2005/8/layout/orgChart1"/>
-    <dgm:cxn modelId="{B51F0B50-F1E5-4218-92DE-AFCE14A52190}" srcId="{0108B71C-EA90-4880-BB04-F2ED1CE80411}" destId="{26CE7622-5D97-4702-A993-5AF45B29757E}" srcOrd="2" destOrd="0" parTransId="{6CC1E86C-67D9-40BB-A135-D7C5283EB604}" sibTransId="{B93ED063-707F-4563-88D4-79112D4AE24A}"/>
-    <dgm:cxn modelId="{DDFEDF50-AD3D-471B-894C-8DA7BB3BF4B7}" type="presOf" srcId="{26CE7622-5D97-4702-A993-5AF45B29757E}" destId="{7FDE4B37-865F-4B4D-877A-2F43AB6896B3}" srcOrd="1" destOrd="0" presId="urn:microsoft.com/office/officeart/2005/8/layout/orgChart1"/>
-    <dgm:cxn modelId="{A899EE5A-C95A-4BA3-818F-E4A7AFE90FBA}" type="presOf" srcId="{9B7F2CB7-A550-4DA5-8C8C-EA81854A9191}" destId="{1100B668-3959-41AC-A604-4F5334CCF76A}" srcOrd="1" destOrd="0" presId="urn:microsoft.com/office/officeart/2005/8/layout/orgChart1"/>
-    <dgm:cxn modelId="{4A37947C-C372-418B-B2E7-7A1D27EBE79F}" type="presOf" srcId="{26CE7622-5D97-4702-A993-5AF45B29757E}" destId="{A585CCDE-20EC-4C70-9F72-AA6F1B531A0A}" srcOrd="0" destOrd="0" presId="urn:microsoft.com/office/officeart/2005/8/layout/orgChart1"/>
-    <dgm:cxn modelId="{F8782B97-2D7C-4A17-850E-D9E680574B57}" srcId="{0108B71C-EA90-4880-BB04-F2ED1CE80411}" destId="{9B7F2CB7-A550-4DA5-8C8C-EA81854A9191}" srcOrd="0" destOrd="0" parTransId="{08B69E8B-50F9-4AC2-A18D-C8A11F9CDF71}" sibTransId="{0488C0C5-0FCC-4754-ADE3-27100416B7BC}"/>
-    <dgm:cxn modelId="{75EAD89F-F969-4EB7-960A-C64E1EC9594C}" type="presOf" srcId="{0BD88589-D4BB-4193-B230-2961B39910A5}" destId="{84C0DC50-6220-4D6A-8258-332BF00B2B69}" srcOrd="1" destOrd="0" presId="urn:microsoft.com/office/officeart/2005/8/layout/orgChart1"/>
-    <dgm:cxn modelId="{686A5DA4-A83D-45F5-B9B9-64AA9E45A44E}" type="presOf" srcId="{C0141DED-2D3F-4DA9-88DA-82AB32A91E14}" destId="{AAE7D699-1527-444E-ABE5-2659D06AC399}" srcOrd="1" destOrd="0" presId="urn:microsoft.com/office/officeart/2005/8/layout/orgChart1"/>
-    <dgm:cxn modelId="{722A8DC7-0D73-49BE-BCEF-C804C436E722}" type="presOf" srcId="{D9248360-17C7-4005-9797-722A24F34DB4}" destId="{470D6CB4-97A4-4023-A01A-356A6DB79571}" srcOrd="1" destOrd="0" presId="urn:microsoft.com/office/officeart/2005/8/layout/orgChart1"/>
     <dgm:cxn modelId="{F12B70CE-B04A-4693-B10E-D318224E5AE7}" type="presOf" srcId="{08B69E8B-50F9-4AC2-A18D-C8A11F9CDF71}" destId="{6A1389A3-4F4C-4818-9711-B999B3DF0705}" srcOrd="0" destOrd="0" presId="urn:microsoft.com/office/officeart/2005/8/layout/orgChart1"/>
-    <dgm:cxn modelId="{572467D7-ECE4-4026-BE8A-1CCBB9CEDDC4}" srcId="{0108B71C-EA90-4880-BB04-F2ED1CE80411}" destId="{0BD88589-D4BB-4193-B230-2961B39910A5}" srcOrd="4" destOrd="0" parTransId="{869EC953-EFB5-46A8-8C96-439CF539E2A2}" sibTransId="{7CFC41B3-D4FA-4061-BD07-3C641013A00B}"/>
-    <dgm:cxn modelId="{A53836DE-2F8A-461C-A8ED-81C46B0B6528}" type="presOf" srcId="{8AA35C07-AF9C-4443-9EAD-CF712C27C12A}" destId="{28C03183-6FE6-4916-88E6-75546F2DE1E7}" srcOrd="0" destOrd="0" presId="urn:microsoft.com/office/officeart/2005/8/layout/orgChart1"/>
-    <dgm:cxn modelId="{985421E8-C0E9-4CB0-B2C0-C9DE2E8B0DDF}" type="presOf" srcId="{9B7F2CB7-A550-4DA5-8C8C-EA81854A9191}" destId="{AA0959E0-6C86-4A82-91AD-DF21D9A070EA}" srcOrd="0" destOrd="0" presId="urn:microsoft.com/office/officeart/2005/8/layout/orgChart1"/>
-    <dgm:cxn modelId="{227F69F1-3B8C-4DBA-9E4E-64200E6B8CDA}" type="presOf" srcId="{D9248360-17C7-4005-9797-722A24F34DB4}" destId="{59C17FB3-A9DB-48CD-B1EB-330BD056F6C9}" srcOrd="0" destOrd="0" presId="urn:microsoft.com/office/officeart/2005/8/layout/orgChart1"/>
-    <dgm:cxn modelId="{0AAFBFF2-158C-4C05-A464-65374B549839}" type="presOf" srcId="{E971C312-CC85-48E3-B839-0348C625A39C}" destId="{1CA1FAAC-4D0F-4FD6-BEA0-ECD7D2ACCA5C}" srcOrd="0" destOrd="0" presId="urn:microsoft.com/office/officeart/2005/8/layout/orgChart1"/>
-    <dgm:cxn modelId="{46925AF6-C4F3-42EA-853C-74060E8B9D38}" srcId="{0108B71C-EA90-4880-BB04-F2ED1CE80411}" destId="{C0141DED-2D3F-4DA9-88DA-82AB32A91E14}" srcOrd="3" destOrd="0" parTransId="{6AAA81BD-F278-457E-84C2-98343C45D0B0}" sibTransId="{AC0C1C3E-8BDC-47A0-B171-06F88D5353C9}"/>
     <dgm:cxn modelId="{5AFA52A1-1F6A-4C8A-BA6A-2F255E619EBD}" type="presParOf" srcId="{28C03183-6FE6-4916-88E6-75546F2DE1E7}" destId="{E42936A3-646F-4689-B115-3C1DB0A5EA52}" srcOrd="0" destOrd="0" presId="urn:microsoft.com/office/officeart/2005/8/layout/orgChart1"/>
     <dgm:cxn modelId="{5739EA66-F6DF-470D-8FDF-CA508ABA8BB8}" type="presParOf" srcId="{E42936A3-646F-4689-B115-3C1DB0A5EA52}" destId="{A0BA02BD-199E-4A7B-AEC2-664A318969EF}" srcOrd="0" destOrd="0" presId="urn:microsoft.com/office/officeart/2005/8/layout/orgChart1"/>
     <dgm:cxn modelId="{6B0E0825-2C59-459D-BDCB-C970201A39BF}" type="presParOf" srcId="{A0BA02BD-199E-4A7B-AEC2-664A318969EF}" destId="{3DB661CE-33CB-4828-905F-DF2C697BD1F5}" srcOrd="0" destOrd="0" presId="urn:microsoft.com/office/officeart/2005/8/layout/orgChart1"/>
@@ -19228,7 +20895,7 @@
         </a:bodyPr>
         <a:lstStyle/>
         <a:p>
-          <a:pPr marL="0" lvl="0" indent="0" algn="ctr" defTabSz="577850">
+          <a:pPr lvl="0" algn="ctr" defTabSz="577850">
             <a:lnSpc>
               <a:spcPct val="90000"/>
             </a:lnSpc>
@@ -19238,7 +20905,6 @@
             <a:spcAft>
               <a:spcPct val="35000"/>
             </a:spcAft>
-            <a:buNone/>
           </a:pPr>
           <a:r>
             <a:rPr lang="es-ES" sz="1300" kern="1200"/>
@@ -19305,7 +20971,7 @@
         </a:bodyPr>
         <a:lstStyle/>
         <a:p>
-          <a:pPr marL="0" lvl="0" indent="0" algn="ctr" defTabSz="577850">
+          <a:pPr lvl="0" algn="ctr" defTabSz="577850">
             <a:lnSpc>
               <a:spcPct val="90000"/>
             </a:lnSpc>
@@ -19315,7 +20981,6 @@
             <a:spcAft>
               <a:spcPct val="35000"/>
             </a:spcAft>
-            <a:buNone/>
           </a:pPr>
           <a:r>
             <a:rPr lang="es-ES" sz="1300" kern="1200"/>
@@ -19382,7 +21047,7 @@
         </a:bodyPr>
         <a:lstStyle/>
         <a:p>
-          <a:pPr marL="0" lvl="0" indent="0" algn="ctr" defTabSz="577850">
+          <a:pPr lvl="0" algn="ctr" defTabSz="577850">
             <a:lnSpc>
               <a:spcPct val="90000"/>
             </a:lnSpc>
@@ -19392,7 +21057,6 @@
             <a:spcAft>
               <a:spcPct val="35000"/>
             </a:spcAft>
-            <a:buNone/>
           </a:pPr>
           <a:r>
             <a:rPr lang="es-ES" sz="1300" kern="1200"/>
@@ -19459,7 +21123,7 @@
         </a:bodyPr>
         <a:lstStyle/>
         <a:p>
-          <a:pPr marL="0" lvl="0" indent="0" algn="ctr" defTabSz="577850">
+          <a:pPr lvl="0" algn="ctr" defTabSz="577850">
             <a:lnSpc>
               <a:spcPct val="90000"/>
             </a:lnSpc>
@@ -19469,7 +21133,6 @@
             <a:spcAft>
               <a:spcPct val="35000"/>
             </a:spcAft>
-            <a:buNone/>
           </a:pPr>
           <a:r>
             <a:rPr lang="es-ES" sz="1300" kern="1200"/>
@@ -19536,7 +21199,7 @@
         </a:bodyPr>
         <a:lstStyle/>
         <a:p>
-          <a:pPr marL="0" lvl="0" indent="0" algn="ctr" defTabSz="577850">
+          <a:pPr lvl="0" algn="ctr" defTabSz="577850">
             <a:lnSpc>
               <a:spcPct val="90000"/>
             </a:lnSpc>
@@ -19546,7 +21209,6 @@
             <a:spcAft>
               <a:spcPct val="35000"/>
             </a:spcAft>
-            <a:buNone/>
           </a:pPr>
           <a:r>
             <a:rPr lang="es-ES" sz="1300" kern="1200"/>
@@ -19613,7 +21275,7 @@
         </a:bodyPr>
         <a:lstStyle/>
         <a:p>
-          <a:pPr marL="0" lvl="0" indent="0" algn="ctr" defTabSz="577850">
+          <a:pPr lvl="0" algn="ctr" defTabSz="577850">
             <a:lnSpc>
               <a:spcPct val="90000"/>
             </a:lnSpc>
@@ -19623,7 +21285,6 @@
             <a:spcAft>
               <a:spcPct val="35000"/>
             </a:spcAft>
-            <a:buNone/>
           </a:pPr>
           <a:r>
             <a:rPr lang="es-ES" sz="1300" kern="1200"/>
@@ -19690,7 +21351,7 @@
         </a:bodyPr>
         <a:lstStyle/>
         <a:p>
-          <a:pPr marL="0" lvl="0" indent="0" algn="ctr" defTabSz="577850">
+          <a:pPr lvl="0" algn="ctr" defTabSz="577850">
             <a:lnSpc>
               <a:spcPct val="90000"/>
             </a:lnSpc>
@@ -19700,7 +21361,6 @@
             <a:spcAft>
               <a:spcPct val="35000"/>
             </a:spcAft>
-            <a:buNone/>
           </a:pPr>
           <a:r>
             <a:rPr lang="es-ES" sz="1300" kern="1200"/>
@@ -22206,7 +23866,7 @@
 </file>
 
 <file path=customXml/itemProps2.xml><?xml version="1.0" encoding="utf-8"?>
-<ds:datastoreItem xmlns:ds="http://schemas.openxmlformats.org/officeDocument/2006/customXml" ds:itemID="{E3C6D11C-EB80-4857-918F-EAB15DE6D3DA}">
+<ds:datastoreItem xmlns:ds="http://schemas.openxmlformats.org/officeDocument/2006/customXml" ds:itemID="{786AB0F8-A86C-4B5C-92BB-D90E805CEFC2}">
   <ds:schemaRefs>
     <ds:schemaRef ds:uri="http://schemas.openxmlformats.org/officeDocument/2006/bibliography"/>
   </ds:schemaRefs>

</xml_diff>